<commit_message>
add lambda doc, modify data_type and class doc.
</commit_message>
<xml_diff>
--- a/python_note/20210128_class.docx
+++ b/python_note/20210128_class.docx
@@ -1,6 +1,6 @@
 
 <file path=word/document.xml><?xml version="1.0" encoding="utf-8"?>
-<w:document xmlns:wpc="http://schemas.microsoft.com/office/word/2010/wordprocessingCanvas" xmlns:cx="http://schemas.microsoft.com/office/drawing/2014/chartex" xmlns:cx1="http://schemas.microsoft.com/office/drawing/2015/9/8/chartex" xmlns:cx2="http://schemas.microsoft.com/office/drawing/2015/10/21/chartex" xmlns:cx3="http://schemas.microsoft.com/office/drawing/2016/5/9/chartex" xmlns:cx4="http://schemas.microsoft.com/office/drawing/2016/5/10/chartex" xmlns:cx5="http://schemas.microsoft.com/office/drawing/2016/5/11/chartex" xmlns:cx6="http://schemas.microsoft.com/office/drawing/2016/5/12/chartex" xmlns:cx7="http://schemas.microsoft.com/office/drawing/2016/5/13/chartex" xmlns:cx8="http://schemas.microsoft.com/office/drawing/2016/5/14/chartex" xmlns:mc="http://schemas.openxmlformats.org/markup-compatibility/2006" xmlns:aink="http://schemas.microsoft.com/office/drawing/2016/ink" xmlns:am3d="http://schemas.microsoft.com/office/drawing/2017/model3d" xmlns:o="urn:schemas-microsoft-com:office:office" xmlns:r="http://schemas.openxmlformats.org/officeDocument/2006/relationships" xmlns:m="http://schemas.openxmlformats.org/officeDocument/2006/math" xmlns:v="urn:schemas-microsoft-com:vml" xmlns:wp14="http://schemas.microsoft.com/office/word/2010/wordprocessingDrawing" xmlns:wp="http://schemas.openxmlformats.org/drawingml/2006/wordprocessingDrawing" xmlns:w10="urn:schemas-microsoft-com:office:word" xmlns:w="http://schemas.openxmlformats.org/wordprocessingml/2006/main" xmlns:w14="http://schemas.microsoft.com/office/word/2010/wordml" xmlns:w15="http://schemas.microsoft.com/office/word/2012/wordml" xmlns:w16cex="http://schemas.microsoft.com/office/word/2018/wordml/cex" xmlns:w16cid="http://schemas.microsoft.com/office/word/2016/wordml/cid" xmlns:w16="http://schemas.microsoft.com/office/word/2018/wordml" xmlns:w16se="http://schemas.microsoft.com/office/word/2015/wordml/symex" xmlns:wpg="http://schemas.microsoft.com/office/word/2010/wordprocessingGroup" xmlns:wpi="http://schemas.microsoft.com/office/word/2010/wordprocessingInk" xmlns:wne="http://schemas.microsoft.com/office/word/2006/wordml" xmlns:wps="http://schemas.microsoft.com/office/word/2010/wordprocessingShape" mc:Ignorable="w14 w15 w16se w16cid w16 w16cex wp14">
+<w:document xmlns:wpc="http://schemas.microsoft.com/office/word/2010/wordprocessingCanvas" xmlns:cx="http://schemas.microsoft.com/office/drawing/2014/chartex" xmlns:cx1="http://schemas.microsoft.com/office/drawing/2015/9/8/chartex" xmlns:cx2="http://schemas.microsoft.com/office/drawing/2015/10/21/chartex" xmlns:cx3="http://schemas.microsoft.com/office/drawing/2016/5/9/chartex" xmlns:cx4="http://schemas.microsoft.com/office/drawing/2016/5/10/chartex" xmlns:cx5="http://schemas.microsoft.com/office/drawing/2016/5/11/chartex" xmlns:cx6="http://schemas.microsoft.com/office/drawing/2016/5/12/chartex" xmlns:cx7="http://schemas.microsoft.com/office/drawing/2016/5/13/chartex" xmlns:cx8="http://schemas.microsoft.com/office/drawing/2016/5/14/chartex" xmlns:mc="http://schemas.openxmlformats.org/markup-compatibility/2006" xmlns:aink="http://schemas.microsoft.com/office/drawing/2016/ink" xmlns:am3d="http://schemas.microsoft.com/office/drawing/2017/model3d" xmlns:o="urn:schemas-microsoft-com:office:office" xmlns:r="http://schemas.openxmlformats.org/officeDocument/2006/relationships" xmlns:m="http://schemas.openxmlformats.org/officeDocument/2006/math" xmlns:v="urn:schemas-microsoft-com:vml" xmlns:wp14="http://schemas.microsoft.com/office/word/2010/wordprocessingDrawing" xmlns:wp="http://schemas.openxmlformats.org/drawingml/2006/wordprocessingDrawing" xmlns:w10="urn:schemas-microsoft-com:office:word" xmlns:w="http://schemas.openxmlformats.org/wordprocessingml/2006/main" xmlns:w14="http://schemas.microsoft.com/office/word/2010/wordml" xmlns:w15="http://schemas.microsoft.com/office/word/2012/wordml" xmlns:w16cex="http://schemas.microsoft.com/office/word/2018/wordml/cex" xmlns:w16cid="http://schemas.microsoft.com/office/word/2016/wordml/cid" xmlns:w16="http://schemas.microsoft.com/office/word/2018/wordml" xmlns:w16sdtdh="http://schemas.microsoft.com/office/word/2020/wordml/sdtdatahash" xmlns:w16se="http://schemas.microsoft.com/office/word/2015/wordml/symex" xmlns:wpg="http://schemas.microsoft.com/office/word/2010/wordprocessingGroup" xmlns:wpi="http://schemas.microsoft.com/office/word/2010/wordprocessingInk" xmlns:wne="http://schemas.microsoft.com/office/word/2006/wordml" xmlns:wps="http://schemas.microsoft.com/office/word/2010/wordprocessingShape" mc:Ignorable="w14 w15 w16se w16cid w16 w16cex w16sdtdh wp14">
   <w:body>
     <w:p>
       <w:pPr>
@@ -403,27 +403,7 @@
                 <w:color w:val="FFFFFF"/>
                 <w:szCs w:val="20"/>
               </w:rPr>
-              <w:t xml:space="preserve">Class </w:t>
-            </w:r>
-            <w:proofErr w:type="spellStart"/>
-            <w:r>
-              <w:rPr>
-                <w:rFonts w:asciiTheme="majorEastAsia" w:eastAsiaTheme="majorEastAsia" w:hAnsiTheme="majorEastAsia" w:cs="Times New Roman"/>
-                <w:bCs/>
-                <w:color w:val="FFFFFF"/>
-                <w:szCs w:val="20"/>
-              </w:rPr>
-              <w:t>class_name</w:t>
-            </w:r>
-            <w:proofErr w:type="spellEnd"/>
-            <w:r>
-              <w:rPr>
-                <w:rFonts w:asciiTheme="majorEastAsia" w:eastAsiaTheme="majorEastAsia" w:hAnsiTheme="majorEastAsia" w:cs="Times New Roman"/>
-                <w:bCs/>
-                <w:color w:val="FFFFFF"/>
-                <w:szCs w:val="20"/>
-              </w:rPr>
-              <w:t>:</w:t>
+              <w:t>Class class_name:</w:t>
             </w:r>
           </w:p>
         </w:tc>
@@ -489,6 +469,10 @@
           <w:p>
             <w:pPr>
               <w:rPr>
+                <w:rFonts w:ascii="PMingLiU" w:hAnsi="PMingLiU" w:cs="Microsoft JhengHei"/>
+                <w:bCs/>
+                <w:color w:val="FFFFFF"/>
+                <w:szCs w:val="20"/>
                 <w:lang w:eastAsia="zh-TW"/>
               </w:rPr>
             </w:pPr>
@@ -514,13 +498,13 @@
             </w:r>
             <w:r>
               <w:rPr>
-                <w:rFonts w:asciiTheme="majorEastAsia" w:eastAsiaTheme="majorEastAsia" w:hAnsiTheme="majorEastAsia" w:cs="Microsoft JhengHei" w:hint="eastAsia"/>
-                <w:bCs/>
-                <w:color w:val="FFFFFF"/>
-                <w:szCs w:val="20"/>
-                <w:lang w:eastAsia="zh-TW"/>
-              </w:rPr>
-              <w:t>成員變數</w:t>
+                <w:rFonts w:ascii="PMingLiU" w:hAnsi="PMingLiU" w:cs="Microsoft JhengHei"/>
+                <w:bCs/>
+                <w:color w:val="FFFFFF"/>
+                <w:szCs w:val="20"/>
+                <w:lang w:eastAsia="zh-TW"/>
+              </w:rPr>
+              <w:t>__var_name</w:t>
             </w:r>
           </w:p>
         </w:tc>
@@ -564,7 +548,17 @@
                 <w:color w:val="FFFFFF" w:themeColor="background1"/>
                 <w:lang w:eastAsia="zh-TW"/>
               </w:rPr>
-              <w:t>定義成員變數</w:t>
+              <w:t>私有</w:t>
+            </w:r>
+            <w:r>
+              <w:rPr>
+                <w:rFonts w:ascii="MS Gothic" w:hAnsi="MS Gothic" w:hint="eastAsia"/>
+                <w:b/>
+                <w:bCs/>
+                <w:color w:val="FFFFFF" w:themeColor="background1"/>
+                <w:lang w:eastAsia="zh-TW"/>
+              </w:rPr>
+              <w:t>成員變數</w:t>
             </w:r>
           </w:p>
         </w:tc>
@@ -610,13 +604,13 @@
             </w:r>
             <w:r>
               <w:rPr>
-                <w:rFonts w:asciiTheme="majorEastAsia" w:eastAsiaTheme="majorEastAsia" w:hAnsiTheme="majorEastAsia" w:cs="Microsoft JhengHei" w:hint="eastAsia"/>
-                <w:bCs/>
-                <w:color w:val="FFFFFF"/>
-                <w:szCs w:val="20"/>
-                <w:lang w:eastAsia="zh-TW"/>
-              </w:rPr>
-              <w:t>成員函式</w:t>
+                <w:rFonts w:asciiTheme="majorEastAsia" w:hAnsiTheme="majorEastAsia" w:cs="Microsoft JhengHei"/>
+                <w:bCs/>
+                <w:color w:val="FFFFFF"/>
+                <w:szCs w:val="20"/>
+                <w:lang w:eastAsia="zh-TW"/>
+              </w:rPr>
+              <w:t>var_name</w:t>
             </w:r>
           </w:p>
         </w:tc>
@@ -667,7 +661,27 @@
                 <w:color w:val="FFFFFF" w:themeColor="background1"/>
                 <w:lang w:eastAsia="zh-TW"/>
               </w:rPr>
-              <w:t>定義成員函式</w:t>
+              <w:t>公有</w:t>
+            </w:r>
+            <w:r>
+              <w:rPr>
+                <w:rFonts w:ascii="MS Gothic" w:hAnsi="MS Gothic" w:hint="eastAsia"/>
+                <w:b/>
+                <w:bCs/>
+                <w:color w:val="FFFFFF" w:themeColor="background1"/>
+                <w:lang w:eastAsia="zh-TW"/>
+              </w:rPr>
+              <w:t>成員</w:t>
+            </w:r>
+            <w:r>
+              <w:rPr>
+                <w:rFonts w:ascii="MS Gothic" w:hAnsi="MS Gothic" w:hint="eastAsia"/>
+                <w:b/>
+                <w:bCs/>
+                <w:color w:val="FFFFFF" w:themeColor="background1"/>
+                <w:lang w:eastAsia="zh-TW"/>
+              </w:rPr>
+              <w:t>變數</w:t>
             </w:r>
           </w:p>
         </w:tc>
@@ -699,51 +713,7 @@
                 <w:szCs w:val="20"/>
                 <w:lang w:eastAsia="zh-TW"/>
               </w:rPr>
-              <w:t xml:space="preserve">    def __</w:t>
-            </w:r>
-            <w:proofErr w:type="spellStart"/>
-            <w:r>
-              <w:rPr>
-                <w:rFonts w:asciiTheme="majorEastAsia" w:hAnsiTheme="majorEastAsia" w:cs="Microsoft JhengHei"/>
-                <w:bCs/>
-                <w:color w:val="FFFFFF"/>
-                <w:szCs w:val="20"/>
-                <w:lang w:eastAsia="zh-TW"/>
-              </w:rPr>
-              <w:t>init</w:t>
-            </w:r>
-            <w:proofErr w:type="spellEnd"/>
-            <w:r>
-              <w:rPr>
-                <w:rFonts w:asciiTheme="majorEastAsia" w:hAnsiTheme="majorEastAsia" w:cs="Microsoft JhengHei"/>
-                <w:bCs/>
-                <w:color w:val="FFFFFF"/>
-                <w:szCs w:val="20"/>
-                <w:lang w:eastAsia="zh-TW"/>
-              </w:rPr>
-              <w:t>_</w:t>
-            </w:r>
-            <w:proofErr w:type="gramStart"/>
-            <w:r>
-              <w:rPr>
-                <w:rFonts w:asciiTheme="majorEastAsia" w:hAnsiTheme="majorEastAsia" w:cs="Microsoft JhengHei"/>
-                <w:bCs/>
-                <w:color w:val="FFFFFF"/>
-                <w:szCs w:val="20"/>
-                <w:lang w:eastAsia="zh-TW"/>
-              </w:rPr>
-              <w:t>_(</w:t>
-            </w:r>
-            <w:proofErr w:type="gramEnd"/>
-            <w:r>
-              <w:rPr>
-                <w:rFonts w:asciiTheme="majorEastAsia" w:hAnsiTheme="majorEastAsia" w:cs="Microsoft JhengHei"/>
-                <w:bCs/>
-                <w:color w:val="FFFFFF"/>
-                <w:szCs w:val="20"/>
-                <w:lang w:eastAsia="zh-TW"/>
-              </w:rPr>
-              <w:t>self, arg0, arg1, …):</w:t>
+              <w:t xml:space="preserve">    def __init__(self, arg0, arg1, …):</w:t>
             </w:r>
           </w:p>
         </w:tc>
@@ -904,7 +874,7 @@
                       <v:stroke joinstyle="miter"/>
                       <v:path gradientshapeok="t" o:connecttype="rect"/>
                     </v:shapetype>
-                    <v:shape id="Text Box 1" o:spid="_x0000_s1026" type="#_x0000_t202" style="position:absolute;margin-left:254.85pt;margin-top:15.8pt;width:30pt;height:101.65pt;z-index:251665408;visibility:visible;mso-wrap-style:square;mso-height-percent:0;mso-wrap-distance-left:9pt;mso-wrap-distance-top:0;mso-wrap-distance-right:9pt;mso-wrap-distance-bottom:0;mso-position-horizontal:absolute;mso-position-horizontal-relative:text;mso-position-vertical:absolute;mso-position-vertical-relative:text;mso-height-percent:0;mso-height-relative:margin;v-text-anchor:top" o:gfxdata="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" fillcolor="white [3201]" strokecolor="white [3212]" strokeweight=".5pt">
+                    <v:shape id="Text Box 1" o:spid="_x0000_s1026" type="#_x0000_t202" style="position:absolute;margin-left:254.85pt;margin-top:15.8pt;width:30pt;height:101.65pt;z-index:251665408;visibility:visible;mso-wrap-style:square;mso-height-percent:0;mso-wrap-distance-left:9pt;mso-wrap-distance-top:0;mso-wrap-distance-right:9pt;mso-wrap-distance-bottom:0;mso-position-horizontal:absolute;mso-position-horizontal-relative:text;mso-position-vertical:absolute;mso-position-vertical-relative:text;mso-height-percent:0;mso-height-relative:margin;v-text-anchor:top" o:gfxdata="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" fillcolor="white [3201]" strokecolor="white [3212]" strokeweight=".5pt">
                       <v:textbox style="layout-flow:vertical-ideographic">
                         <w:txbxContent>
                           <w:p>
@@ -939,7 +909,6 @@
               </w:rPr>
               <w:t xml:space="preserve">        </w:t>
             </w:r>
-            <w:proofErr w:type="gramStart"/>
             <w:r>
               <w:rPr>
                 <w:rFonts w:asciiTheme="majorEastAsia" w:eastAsiaTheme="majorEastAsia" w:hAnsiTheme="majorEastAsia" w:cs="Microsoft JhengHei"/>
@@ -960,7 +929,6 @@
               </w:rPr>
               <w:t>成員變數</w:t>
             </w:r>
-            <w:proofErr w:type="gramEnd"/>
             <w:r>
               <w:rPr>
                 <w:rFonts w:asciiTheme="majorEastAsia" w:hAnsiTheme="majorEastAsia" w:cs="Microsoft JhengHei" w:hint="eastAsia"/>
@@ -1064,7 +1032,6 @@
               </w:rPr>
               <w:t xml:space="preserve">        </w:t>
             </w:r>
-            <w:proofErr w:type="gramStart"/>
             <w:r>
               <w:rPr>
                 <w:rFonts w:asciiTheme="majorEastAsia" w:eastAsiaTheme="majorEastAsia" w:hAnsiTheme="majorEastAsia" w:cs="Microsoft JhengHei"/>
@@ -1085,7 +1052,6 @@
               </w:rPr>
               <w:t>成員變數</w:t>
             </w:r>
-            <w:proofErr w:type="gramEnd"/>
             <w:r>
               <w:rPr>
                 <w:rFonts w:asciiTheme="majorEastAsia" w:hAnsiTheme="majorEastAsia" w:cs="Microsoft JhengHei" w:hint="eastAsia"/>
@@ -1415,7 +1381,7 @@
                 <w:color w:val="FFFFFF" w:themeColor="background1"/>
                 <w:lang w:eastAsia="zh-TW"/>
               </w:rPr>
-              <w:t>定義成員函式</w:t>
+              <w:t>定義</w:t>
             </w:r>
             <w:r>
               <w:rPr>
@@ -1425,6 +1391,26 @@
                 <w:color w:val="FFFFFF" w:themeColor="background1"/>
                 <w:lang w:eastAsia="zh-TW"/>
               </w:rPr>
+              <w:t>公有</w:t>
+            </w:r>
+            <w:r>
+              <w:rPr>
+                <w:rFonts w:ascii="MS Gothic" w:hAnsi="MS Gothic" w:hint="eastAsia"/>
+                <w:b/>
+                <w:bCs/>
+                <w:color w:val="FFFFFF" w:themeColor="background1"/>
+                <w:lang w:eastAsia="zh-TW"/>
+              </w:rPr>
+              <w:t>成員函式</w:t>
+            </w:r>
+            <w:r>
+              <w:rPr>
+                <w:rFonts w:ascii="MS Gothic" w:hAnsi="MS Gothic" w:hint="eastAsia"/>
+                <w:b/>
+                <w:bCs/>
+                <w:color w:val="FFFFFF" w:themeColor="background1"/>
+                <w:lang w:eastAsia="zh-TW"/>
+              </w:rPr>
               <w:t>f</w:t>
             </w:r>
             <w:r>
@@ -1465,7 +1451,6 @@
               </w:rPr>
               <w:t xml:space="preserve">        </w:t>
             </w:r>
-            <w:proofErr w:type="gramStart"/>
             <w:r>
               <w:rPr>
                 <w:rFonts w:asciiTheme="majorEastAsia" w:eastAsiaTheme="majorEastAsia" w:hAnsiTheme="majorEastAsia" w:cs="Microsoft JhengHei"/>
@@ -1486,7 +1471,6 @@
               </w:rPr>
               <w:t>成員變數</w:t>
             </w:r>
-            <w:proofErr w:type="gramEnd"/>
           </w:p>
         </w:tc>
         <w:tc>
@@ -1633,7 +1617,7 @@
                 <w:color w:val="FFFFFF" w:themeColor="background1"/>
                 <w:lang w:eastAsia="zh-TW"/>
               </w:rPr>
-              <w:t>定義成員函式</w:t>
+              <w:t>定義</w:t>
             </w:r>
             <w:r>
               <w:rPr>
@@ -1643,6 +1627,26 @@
                 <w:color w:val="FFFFFF" w:themeColor="background1"/>
                 <w:lang w:eastAsia="zh-TW"/>
               </w:rPr>
+              <w:t>公有</w:t>
+            </w:r>
+            <w:r>
+              <w:rPr>
+                <w:rFonts w:ascii="MS Gothic" w:hAnsi="MS Gothic" w:hint="eastAsia"/>
+                <w:b/>
+                <w:bCs/>
+                <w:color w:val="FFFFFF" w:themeColor="background1"/>
+                <w:lang w:eastAsia="zh-TW"/>
+              </w:rPr>
+              <w:t>成員函式</w:t>
+            </w:r>
+            <w:r>
+              <w:rPr>
+                <w:rFonts w:ascii="MS Gothic" w:hAnsi="MS Gothic" w:hint="eastAsia"/>
+                <w:b/>
+                <w:bCs/>
+                <w:color w:val="FFFFFF" w:themeColor="background1"/>
+                <w:lang w:eastAsia="zh-TW"/>
+              </w:rPr>
               <w:t>f</w:t>
             </w:r>
             <w:r>
@@ -1684,7 +1688,6 @@
               </w:rPr>
               <w:t xml:space="preserve">        </w:t>
             </w:r>
-            <w:proofErr w:type="gramStart"/>
             <w:r>
               <w:rPr>
                 <w:rFonts w:asciiTheme="majorEastAsia" w:eastAsiaTheme="majorEastAsia" w:hAnsiTheme="majorEastAsia" w:cs="Microsoft JhengHei"/>
@@ -1705,7 +1708,6 @@
               </w:rPr>
               <w:t>成員變數</w:t>
             </w:r>
-            <w:proofErr w:type="gramEnd"/>
           </w:p>
         </w:tc>
         <w:tc>
@@ -1803,7 +1805,27 @@
                 <w:szCs w:val="20"/>
                 <w:lang w:eastAsia="zh-TW"/>
               </w:rPr>
-              <w:t>def func02(self):</w:t>
+              <w:t xml:space="preserve">def </w:t>
+            </w:r>
+            <w:r>
+              <w:rPr>
+                <w:rFonts w:ascii="PMingLiU" w:hAnsi="PMingLiU" w:cs="Microsoft JhengHei" w:hint="eastAsia"/>
+                <w:bCs/>
+                <w:color w:val="FFFFFF"/>
+                <w:szCs w:val="20"/>
+                <w:lang w:eastAsia="zh-TW"/>
+              </w:rPr>
+              <w:t>__</w:t>
+            </w:r>
+            <w:r>
+              <w:rPr>
+                <w:rFonts w:asciiTheme="majorEastAsia" w:eastAsiaTheme="majorEastAsia" w:hAnsiTheme="majorEastAsia" w:cs="Microsoft JhengHei"/>
+                <w:bCs/>
+                <w:color w:val="FFFFFF"/>
+                <w:szCs w:val="20"/>
+                <w:lang w:eastAsia="zh-TW"/>
+              </w:rPr>
+              <w:t>func02(self):</w:t>
             </w:r>
           </w:p>
         </w:tc>
@@ -1854,7 +1876,27 @@
                 <w:color w:val="FFFFFF" w:themeColor="background1"/>
                 <w:lang w:eastAsia="zh-TW"/>
               </w:rPr>
-              <w:t>定義成員函式</w:t>
+              <w:t>定義</w:t>
+            </w:r>
+            <w:r>
+              <w:rPr>
+                <w:rFonts w:hint="eastAsia"/>
+                <w:b/>
+                <w:bCs/>
+                <w:color w:val="FFFFFF" w:themeColor="background1"/>
+                <w:lang w:eastAsia="zh-TW"/>
+              </w:rPr>
+              <w:t>私有</w:t>
+            </w:r>
+            <w:r>
+              <w:rPr>
+                <w:rFonts w:hint="eastAsia"/>
+                <w:b/>
+                <w:bCs/>
+                <w:color w:val="FFFFFF" w:themeColor="background1"/>
+                <w:lang w:eastAsia="zh-TW"/>
+              </w:rPr>
+              <w:t>成員函式</w:t>
             </w:r>
             <w:r>
               <w:rPr>
@@ -1908,7 +1950,6 @@
               </w:rPr>
               <w:t xml:space="preserve">        </w:t>
             </w:r>
-            <w:proofErr w:type="gramStart"/>
             <w:r>
               <w:rPr>
                 <w:rFonts w:asciiTheme="majorEastAsia" w:eastAsiaTheme="majorEastAsia" w:hAnsiTheme="majorEastAsia" w:cs="Microsoft JhengHei"/>
@@ -1929,7 +1970,6 @@
               </w:rPr>
               <w:t>成員變數</w:t>
             </w:r>
-            <w:proofErr w:type="gramEnd"/>
           </w:p>
         </w:tc>
         <w:tc>
@@ -2159,97 +2199,24 @@
           <w:numId w:val="3"/>
         </w:numPr>
         <w:rPr>
-          <w:lang w:eastAsia="zh-TW"/>
-        </w:rPr>
-      </w:pPr>
+          <w:color w:val="000000" w:themeColor="text1"/>
+          <w:lang w:eastAsia="zh-TW"/>
+        </w:rPr>
+      </w:pPr>
+      <w:r>
+        <w:rPr>
+          <w:color w:val="000000" w:themeColor="text1"/>
+          <w:lang w:eastAsia="zh-TW"/>
+        </w:rPr>
+        <w:t>class</w:t>
+      </w:r>
       <w:r>
         <w:rPr>
           <w:rFonts w:hint="eastAsia"/>
-          <w:color w:val="C00000"/>
-          <w:lang w:eastAsia="zh-TW"/>
-        </w:rPr>
-        <w:t>類別</w:t>
-      </w:r>
-      <w:r>
-        <w:rPr>
-          <w:rFonts w:hint="eastAsia"/>
-          <w:color w:val="C00000"/>
-          <w:lang w:eastAsia="zh-TW"/>
-        </w:rPr>
-        <w:t>名</w:t>
-      </w:r>
-      <w:r>
-        <w:rPr>
-          <w:rFonts w:hint="eastAsia"/>
-          <w:color w:val="C00000"/>
-          <w:lang w:eastAsia="zh-TW"/>
-        </w:rPr>
-        <w:t>稱</w:t>
-      </w:r>
-      <w:r>
-        <w:rPr>
-          <w:rFonts w:hint="eastAsia"/>
-          <w:lang w:eastAsia="zh-TW"/>
-        </w:rPr>
-        <w:t>宣告</w:t>
-      </w:r>
-      <w:r>
-        <w:rPr>
-          <w:rFonts w:hint="eastAsia"/>
-          <w:color w:val="C00000"/>
-          <w:lang w:eastAsia="zh-TW"/>
-        </w:rPr>
-        <w:t>類別變數</w:t>
-      </w:r>
-      <w:r>
-        <w:rPr>
-          <w:rFonts w:hint="eastAsia"/>
-          <w:lang w:eastAsia="zh-TW"/>
-        </w:rPr>
-        <w:t>(</w:t>
-      </w:r>
-      <w:r>
-        <w:rPr>
-          <w:rFonts w:hint="eastAsia"/>
-          <w:color w:val="C00000"/>
-          <w:lang w:eastAsia="zh-TW"/>
-        </w:rPr>
-        <w:t>類別的實例</w:t>
-      </w:r>
-      <w:r>
-        <w:rPr>
-          <w:rFonts w:hint="eastAsia"/>
-          <w:lang w:eastAsia="zh-TW"/>
-        </w:rPr>
-        <w:t>,</w:t>
-      </w:r>
-      <w:r>
-        <w:rPr>
-          <w:lang w:eastAsia="zh-TW"/>
-        </w:rPr>
-        <w:t xml:space="preserve"> </w:t>
-      </w:r>
-      <w:r>
-        <w:rPr>
-          <w:rFonts w:hint="eastAsia"/>
-          <w:lang w:eastAsia="zh-TW"/>
-        </w:rPr>
-        <w:t>也就是</w:t>
-      </w:r>
-      <w:r>
-        <w:rPr>
-          <w:rFonts w:hint="eastAsia"/>
-          <w:color w:val="C00000"/>
-          <w:lang w:eastAsia="zh-TW"/>
-        </w:rPr>
-        <w:t>物件</w:t>
-      </w:r>
-      <w:r>
-        <w:rPr>
-          <w:rFonts w:hint="eastAsia"/>
-          <w:lang w:eastAsia="zh-TW"/>
-        </w:rPr>
-        <w:t>)</w:t>
+          <w:color w:val="000000" w:themeColor="text1"/>
+          <w:lang w:eastAsia="zh-TW"/>
+        </w:rPr>
+        <w:t>類別裡面有成員變數與成員函式</w:t>
       </w:r>
     </w:p>
     <w:p>
@@ -2260,54 +2227,17 @@
           <w:numId w:val="3"/>
         </w:numPr>
         <w:rPr>
-          <w:lang w:eastAsia="zh-TW"/>
-        </w:rPr>
-      </w:pPr>
-      <w:r>
-        <w:rPr>
-          <w:lang w:eastAsia="zh-TW"/>
-        </w:rPr>
-        <w:t>Class</w:t>
-      </w:r>
+          <w:color w:val="000000" w:themeColor="text1"/>
+          <w:lang w:eastAsia="zh-TW"/>
+        </w:rPr>
+      </w:pPr>
       <w:r>
         <w:rPr>
           <w:rFonts w:hint="eastAsia"/>
-          <w:lang w:eastAsia="zh-TW"/>
-        </w:rPr>
-        <w:t>裡面的</w:t>
-      </w:r>
-      <w:r>
-        <w:rPr>
-          <w:rFonts w:hint="eastAsia"/>
-          <w:lang w:eastAsia="zh-TW"/>
-        </w:rPr>
-        <w:t>d</w:t>
-      </w:r>
-      <w:r>
-        <w:rPr>
-          <w:lang w:eastAsia="zh-TW"/>
-        </w:rPr>
-        <w:t>ef</w:t>
-      </w:r>
-      <w:r>
-        <w:rPr>
-          <w:rFonts w:hint="eastAsia"/>
-          <w:lang w:eastAsia="zh-TW"/>
-        </w:rPr>
-        <w:t>傳入引數都要有</w:t>
-      </w:r>
-      <w:r>
-        <w:rPr>
-          <w:rFonts w:hint="eastAsia"/>
-          <w:lang w:eastAsia="zh-TW"/>
-        </w:rPr>
-        <w:t>s</w:t>
-      </w:r>
-      <w:r>
-        <w:rPr>
-          <w:lang w:eastAsia="zh-TW"/>
-        </w:rPr>
-        <w:t>elf</w:t>
+          <w:color w:val="000000" w:themeColor="text1"/>
+          <w:lang w:eastAsia="zh-TW"/>
+        </w:rPr>
+        <w:t>雙底線表示私有的，沒底線表示公有的。</w:t>
       </w:r>
     </w:p>
     <w:p>
@@ -2318,94 +2248,17 @@
           <w:numId w:val="3"/>
         </w:numPr>
         <w:rPr>
-          <w:lang w:eastAsia="zh-TW"/>
-        </w:rPr>
-      </w:pPr>
-      <w:r>
-        <w:rPr>
-          <w:lang w:eastAsia="zh-TW"/>
-        </w:rPr>
-        <w:t>Class</w:t>
-      </w:r>
+          <w:color w:val="000000" w:themeColor="text1"/>
+          <w:lang w:eastAsia="zh-TW"/>
+        </w:rPr>
+      </w:pPr>
       <w:r>
         <w:rPr>
           <w:rFonts w:hint="eastAsia"/>
-          <w:lang w:eastAsia="zh-TW"/>
-        </w:rPr>
-        <w:t>宣告變數傳入</w:t>
-      </w:r>
-      <w:r>
-        <w:rPr>
-          <w:rFonts w:hint="eastAsia"/>
-          <w:lang w:eastAsia="zh-TW"/>
-        </w:rPr>
-        <w:t>para</w:t>
-      </w:r>
-      <w:r>
-        <w:rPr>
-          <w:rFonts w:hint="eastAsia"/>
-          <w:lang w:eastAsia="zh-TW"/>
-        </w:rPr>
-        <w:t>進入</w:t>
-      </w:r>
-      <w:r>
-        <w:rPr>
-          <w:rFonts w:hint="eastAsia"/>
-          <w:lang w:eastAsia="zh-TW"/>
-        </w:rPr>
-        <w:t>__</w:t>
-      </w:r>
-      <w:proofErr w:type="spellStart"/>
-      <w:r>
-        <w:rPr>
-          <w:rFonts w:hint="eastAsia"/>
-          <w:lang w:eastAsia="zh-TW"/>
-        </w:rPr>
-        <w:t>init</w:t>
-      </w:r>
-      <w:proofErr w:type="spellEnd"/>
-      <w:r>
-        <w:rPr>
-          <w:rFonts w:hint="eastAsia"/>
-          <w:lang w:eastAsia="zh-TW"/>
-        </w:rPr>
-        <w:t>_</w:t>
-      </w:r>
-      <w:proofErr w:type="gramStart"/>
-      <w:r>
-        <w:rPr>
-          <w:rFonts w:hint="eastAsia"/>
-          <w:lang w:eastAsia="zh-TW"/>
-        </w:rPr>
-        <w:t>_(</w:t>
-      </w:r>
-      <w:proofErr w:type="gramEnd"/>
-      <w:r>
-        <w:rPr>
-          <w:rFonts w:hint="eastAsia"/>
-          <w:lang w:eastAsia="zh-TW"/>
-        </w:rPr>
-        <w:t>s</w:t>
-      </w:r>
-      <w:r>
-        <w:rPr>
-          <w:lang w:eastAsia="zh-TW"/>
-        </w:rPr>
-        <w:t>elf, arg0, arg1, ……</w:t>
-      </w:r>
-      <w:r>
-        <w:rPr>
-          <w:rFonts w:hint="eastAsia"/>
-          <w:lang w:eastAsia="zh-TW"/>
-        </w:rPr>
-        <w:t>)</w:t>
-      </w:r>
-      <w:r>
-        <w:rPr>
-          <w:rFonts w:hint="eastAsia"/>
-          <w:lang w:eastAsia="zh-TW"/>
-        </w:rPr>
-        <w:t>裡面</w:t>
+          <w:color w:val="000000" w:themeColor="text1"/>
+          <w:lang w:eastAsia="zh-TW"/>
+        </w:rPr>
+        <w:t>私有的只能在內部使用。</w:t>
       </w:r>
     </w:p>
     <w:p>
@@ -2422,44 +2275,296 @@
       <w:r>
         <w:rPr>
           <w:rFonts w:hint="eastAsia"/>
-          <w:lang w:eastAsia="zh-TW"/>
-        </w:rPr>
-        <w:t>__</w:t>
-      </w:r>
-      <w:proofErr w:type="spellStart"/>
+          <w:color w:val="C00000"/>
+          <w:lang w:eastAsia="zh-TW"/>
+        </w:rPr>
+        <w:t>類別</w:t>
+      </w:r>
       <w:r>
         <w:rPr>
           <w:rFonts w:hint="eastAsia"/>
-          <w:lang w:eastAsia="zh-TW"/>
-        </w:rPr>
-        <w:t>i</w:t>
-      </w:r>
-      <w:r>
-        <w:rPr>
-          <w:lang w:eastAsia="zh-TW"/>
-        </w:rPr>
-        <w:t>nit</w:t>
-      </w:r>
-      <w:proofErr w:type="spellEnd"/>
-      <w:r>
-        <w:rPr>
-          <w:lang w:eastAsia="zh-TW"/>
-        </w:rPr>
-        <w:t>_</w:t>
-      </w:r>
-      <w:proofErr w:type="gramStart"/>
-      <w:r>
-        <w:rPr>
-          <w:lang w:eastAsia="zh-TW"/>
-        </w:rPr>
-        <w:t>_(</w:t>
-      </w:r>
-      <w:proofErr w:type="gramEnd"/>
-      <w:r>
-        <w:rPr>
+          <w:color w:val="C00000"/>
+          <w:lang w:eastAsia="zh-TW"/>
+        </w:rPr>
+        <w:t>名</w:t>
+      </w:r>
+      <w:r>
+        <w:rPr>
+          <w:rFonts w:hint="eastAsia"/>
+          <w:color w:val="C00000"/>
+          <w:lang w:eastAsia="zh-TW"/>
+        </w:rPr>
+        <w:t>稱</w:t>
+      </w:r>
+      <w:r>
+        <w:rPr>
+          <w:rFonts w:hint="eastAsia"/>
+          <w:lang w:eastAsia="zh-TW"/>
+        </w:rPr>
+        <w:t>宣告</w:t>
+      </w:r>
+      <w:r>
+        <w:rPr>
+          <w:rFonts w:hint="eastAsia"/>
+          <w:color w:val="C00000"/>
+          <w:lang w:eastAsia="zh-TW"/>
+        </w:rPr>
+        <w:t>類別變數</w:t>
+      </w:r>
+      <w:r>
+        <w:rPr>
+          <w:rFonts w:hint="eastAsia"/>
+          <w:lang w:eastAsia="zh-TW"/>
+        </w:rPr>
+        <w:t>(</w:t>
+      </w:r>
+      <w:r>
+        <w:rPr>
+          <w:rFonts w:hint="eastAsia"/>
+          <w:color w:val="C00000"/>
+          <w:lang w:eastAsia="zh-TW"/>
+        </w:rPr>
+        <w:t>類別的實例</w:t>
+      </w:r>
+      <w:r>
+        <w:rPr>
+          <w:rFonts w:hint="eastAsia"/>
+          <w:lang w:eastAsia="zh-TW"/>
+        </w:rPr>
+        <w:t>,</w:t>
+      </w:r>
+      <w:r>
+        <w:rPr>
+          <w:lang w:eastAsia="zh-TW"/>
+        </w:rPr>
+        <w:t xml:space="preserve"> </w:t>
+      </w:r>
+      <w:r>
+        <w:rPr>
+          <w:rFonts w:hint="eastAsia"/>
+          <w:lang w:eastAsia="zh-TW"/>
+        </w:rPr>
+        <w:t>也就是</w:t>
+      </w:r>
+      <w:r>
+        <w:rPr>
+          <w:rFonts w:hint="eastAsia"/>
+          <w:color w:val="C00000"/>
+          <w:lang w:eastAsia="zh-TW"/>
+        </w:rPr>
+        <w:t>物件</w:t>
+      </w:r>
+      <w:r>
+        <w:rPr>
+          <w:rFonts w:hint="eastAsia"/>
           <w:lang w:eastAsia="zh-TW"/>
         </w:rPr>
         <w:t>)</w:t>
+      </w:r>
+    </w:p>
+    <w:p>
+      <w:pPr>
+        <w:pStyle w:val="ListParagraph"/>
+        <w:numPr>
+          <w:ilvl w:val="1"/>
+          <w:numId w:val="3"/>
+        </w:numPr>
+        <w:rPr>
+          <w:lang w:eastAsia="zh-TW"/>
+        </w:rPr>
+      </w:pPr>
+      <w:r>
+        <w:rPr>
+          <w:lang w:eastAsia="zh-TW"/>
+        </w:rPr>
+        <w:t>Class</w:t>
+      </w:r>
+      <w:r>
+        <w:rPr>
+          <w:rFonts w:hint="eastAsia"/>
+          <w:lang w:eastAsia="zh-TW"/>
+        </w:rPr>
+        <w:t>裡面的</w:t>
+      </w:r>
+      <w:r>
+        <w:rPr>
+          <w:rFonts w:hint="eastAsia"/>
+          <w:lang w:eastAsia="zh-TW"/>
+        </w:rPr>
+        <w:t>d</w:t>
+      </w:r>
+      <w:r>
+        <w:rPr>
+          <w:lang w:eastAsia="zh-TW"/>
+        </w:rPr>
+        <w:t>ef</w:t>
+      </w:r>
+      <w:r>
+        <w:rPr>
+          <w:rFonts w:hint="eastAsia"/>
+          <w:lang w:eastAsia="zh-TW"/>
+        </w:rPr>
+        <w:t>傳入引數都要有</w:t>
+      </w:r>
+      <w:r>
+        <w:rPr>
+          <w:rFonts w:hint="eastAsia"/>
+          <w:lang w:eastAsia="zh-TW"/>
+        </w:rPr>
+        <w:t>s</w:t>
+      </w:r>
+      <w:r>
+        <w:rPr>
+          <w:lang w:eastAsia="zh-TW"/>
+        </w:rPr>
+        <w:t>elf</w:t>
+      </w:r>
+    </w:p>
+    <w:p>
+      <w:pPr>
+        <w:pStyle w:val="ListParagraph"/>
+        <w:numPr>
+          <w:ilvl w:val="1"/>
+          <w:numId w:val="3"/>
+        </w:numPr>
+        <w:rPr>
+          <w:lang w:eastAsia="zh-TW"/>
+        </w:rPr>
+      </w:pPr>
+      <w:r>
+        <w:rPr>
+          <w:lang w:eastAsia="zh-TW"/>
+        </w:rPr>
+        <w:t>Class</w:t>
+      </w:r>
+      <w:r>
+        <w:rPr>
+          <w:rFonts w:hint="eastAsia"/>
+          <w:lang w:eastAsia="zh-TW"/>
+        </w:rPr>
+        <w:t>宣告</w:t>
+      </w:r>
+      <w:r>
+        <w:rPr>
+          <w:rFonts w:hint="eastAsia"/>
+          <w:lang w:eastAsia="zh-TW"/>
+        </w:rPr>
+        <w:t>類別</w:t>
+      </w:r>
+      <w:r>
+        <w:rPr>
+          <w:rFonts w:hint="eastAsia"/>
+          <w:lang w:eastAsia="zh-TW"/>
+        </w:rPr>
+        <w:t>變數</w:t>
+      </w:r>
+      <w:r>
+        <w:rPr>
+          <w:rFonts w:hint="eastAsia"/>
+          <w:lang w:eastAsia="zh-TW"/>
+        </w:rPr>
+        <w:t>(</w:t>
+      </w:r>
+      <w:r>
+        <w:rPr>
+          <w:rFonts w:hint="eastAsia"/>
+          <w:lang w:eastAsia="zh-TW"/>
+        </w:rPr>
+        <w:t>物件</w:t>
+      </w:r>
+      <w:r>
+        <w:rPr>
+          <w:rFonts w:hint="eastAsia"/>
+          <w:lang w:eastAsia="zh-TW"/>
+        </w:rPr>
+        <w:t>)</w:t>
+      </w:r>
+      <w:r>
+        <w:rPr>
+          <w:rFonts w:hint="eastAsia"/>
+          <w:lang w:eastAsia="zh-TW"/>
+        </w:rPr>
+        <w:t>時</w:t>
+      </w:r>
+      <w:r>
+        <w:rPr>
+          <w:rFonts w:hint="eastAsia"/>
+          <w:lang w:eastAsia="zh-TW"/>
+        </w:rPr>
+        <w:t>傳入</w:t>
+      </w:r>
+      <w:r>
+        <w:rPr>
+          <w:rFonts w:hint="eastAsia"/>
+          <w:lang w:eastAsia="zh-TW"/>
+        </w:rPr>
+        <w:t>para</w:t>
+      </w:r>
+      <w:r>
+        <w:rPr>
+          <w:rFonts w:hint="eastAsia"/>
+          <w:lang w:eastAsia="zh-TW"/>
+        </w:rPr>
+        <w:t>進入</w:t>
+      </w:r>
+      <w:r>
+        <w:rPr>
+          <w:rFonts w:hint="eastAsia"/>
+          <w:lang w:eastAsia="zh-TW"/>
+        </w:rPr>
+        <w:t>__init__(</w:t>
+      </w:r>
+      <w:r>
+        <w:rPr>
+          <w:rFonts w:hint="eastAsia"/>
+          <w:lang w:eastAsia="zh-TW"/>
+        </w:rPr>
+        <w:t>s</w:t>
+      </w:r>
+      <w:r>
+        <w:rPr>
+          <w:lang w:eastAsia="zh-TW"/>
+        </w:rPr>
+        <w:t>elf, arg0, arg1, ……</w:t>
+      </w:r>
+      <w:r>
+        <w:rPr>
+          <w:rFonts w:hint="eastAsia"/>
+          <w:lang w:eastAsia="zh-TW"/>
+        </w:rPr>
+        <w:t>)</w:t>
+      </w:r>
+      <w:r>
+        <w:rPr>
+          <w:rFonts w:hint="eastAsia"/>
+          <w:lang w:eastAsia="zh-TW"/>
+        </w:rPr>
+        <w:t>裡面</w:t>
+      </w:r>
+    </w:p>
+    <w:p>
+      <w:pPr>
+        <w:pStyle w:val="ListParagraph"/>
+        <w:numPr>
+          <w:ilvl w:val="1"/>
+          <w:numId w:val="3"/>
+        </w:numPr>
+        <w:rPr>
+          <w:lang w:eastAsia="zh-TW"/>
+        </w:rPr>
+      </w:pPr>
+      <w:r>
+        <w:rPr>
+          <w:rFonts w:hint="eastAsia"/>
+          <w:lang w:eastAsia="zh-TW"/>
+        </w:rPr>
+        <w:t>__i</w:t>
+      </w:r>
+      <w:r>
+        <w:rPr>
+          <w:lang w:eastAsia="zh-TW"/>
+        </w:rPr>
+        <w:t>nit__()</w:t>
       </w:r>
       <w:r>
         <w:rPr>
@@ -2524,7 +2629,7 @@
 </file>
 
 <file path=word/endnotes.xml><?xml version="1.0" encoding="utf-8"?>
-<w:endnotes xmlns:wpc="http://schemas.microsoft.com/office/word/2010/wordprocessingCanvas" xmlns:cx="http://schemas.microsoft.com/office/drawing/2014/chartex" xmlns:cx1="http://schemas.microsoft.com/office/drawing/2015/9/8/chartex" xmlns:cx2="http://schemas.microsoft.com/office/drawing/2015/10/21/chartex" xmlns:cx3="http://schemas.microsoft.com/office/drawing/2016/5/9/chartex" xmlns:cx4="http://schemas.microsoft.com/office/drawing/2016/5/10/chartex" xmlns:cx5="http://schemas.microsoft.com/office/drawing/2016/5/11/chartex" xmlns:cx6="http://schemas.microsoft.com/office/drawing/2016/5/12/chartex" xmlns:cx7="http://schemas.microsoft.com/office/drawing/2016/5/13/chartex" xmlns:cx8="http://schemas.microsoft.com/office/drawing/2016/5/14/chartex" xmlns:mc="http://schemas.openxmlformats.org/markup-compatibility/2006" xmlns:aink="http://schemas.microsoft.com/office/drawing/2016/ink" xmlns:am3d="http://schemas.microsoft.com/office/drawing/2017/model3d" xmlns:o="urn:schemas-microsoft-com:office:office" xmlns:r="http://schemas.openxmlformats.org/officeDocument/2006/relationships" xmlns:m="http://schemas.openxmlformats.org/officeDocument/2006/math" xmlns:v="urn:schemas-microsoft-com:vml" xmlns:wp14="http://schemas.microsoft.com/office/word/2010/wordprocessingDrawing" xmlns:wp="http://schemas.openxmlformats.org/drawingml/2006/wordprocessingDrawing" xmlns:w10="urn:schemas-microsoft-com:office:word" xmlns:w="http://schemas.openxmlformats.org/wordprocessingml/2006/main" xmlns:w14="http://schemas.microsoft.com/office/word/2010/wordml" xmlns:w15="http://schemas.microsoft.com/office/word/2012/wordml" xmlns:w16cex="http://schemas.microsoft.com/office/word/2018/wordml/cex" xmlns:w16cid="http://schemas.microsoft.com/office/word/2016/wordml/cid" xmlns:w16="http://schemas.microsoft.com/office/word/2018/wordml" xmlns:w16se="http://schemas.microsoft.com/office/word/2015/wordml/symex" xmlns:wpg="http://schemas.microsoft.com/office/word/2010/wordprocessingGroup" xmlns:wpi="http://schemas.microsoft.com/office/word/2010/wordprocessingInk" xmlns:wne="http://schemas.microsoft.com/office/word/2006/wordml" xmlns:wps="http://schemas.microsoft.com/office/word/2010/wordprocessingShape" mc:Ignorable="w14 w15 w16se w16cid w16 w16cex wp14">
+<w:endnotes xmlns:wpc="http://schemas.microsoft.com/office/word/2010/wordprocessingCanvas" xmlns:cx="http://schemas.microsoft.com/office/drawing/2014/chartex" xmlns:cx1="http://schemas.microsoft.com/office/drawing/2015/9/8/chartex" xmlns:cx2="http://schemas.microsoft.com/office/drawing/2015/10/21/chartex" xmlns:cx3="http://schemas.microsoft.com/office/drawing/2016/5/9/chartex" xmlns:cx4="http://schemas.microsoft.com/office/drawing/2016/5/10/chartex" xmlns:cx5="http://schemas.microsoft.com/office/drawing/2016/5/11/chartex" xmlns:cx6="http://schemas.microsoft.com/office/drawing/2016/5/12/chartex" xmlns:cx7="http://schemas.microsoft.com/office/drawing/2016/5/13/chartex" xmlns:cx8="http://schemas.microsoft.com/office/drawing/2016/5/14/chartex" xmlns:mc="http://schemas.openxmlformats.org/markup-compatibility/2006" xmlns:aink="http://schemas.microsoft.com/office/drawing/2016/ink" xmlns:am3d="http://schemas.microsoft.com/office/drawing/2017/model3d" xmlns:o="urn:schemas-microsoft-com:office:office" xmlns:r="http://schemas.openxmlformats.org/officeDocument/2006/relationships" xmlns:m="http://schemas.openxmlformats.org/officeDocument/2006/math" xmlns:v="urn:schemas-microsoft-com:vml" xmlns:wp14="http://schemas.microsoft.com/office/word/2010/wordprocessingDrawing" xmlns:wp="http://schemas.openxmlformats.org/drawingml/2006/wordprocessingDrawing" xmlns:w10="urn:schemas-microsoft-com:office:word" xmlns:w="http://schemas.openxmlformats.org/wordprocessingml/2006/main" xmlns:w14="http://schemas.microsoft.com/office/word/2010/wordml" xmlns:w15="http://schemas.microsoft.com/office/word/2012/wordml" xmlns:w16cex="http://schemas.microsoft.com/office/word/2018/wordml/cex" xmlns:w16cid="http://schemas.microsoft.com/office/word/2016/wordml/cid" xmlns:w16="http://schemas.microsoft.com/office/word/2018/wordml" xmlns:w16sdtdh="http://schemas.microsoft.com/office/word/2020/wordml/sdtdatahash" xmlns:w16se="http://schemas.microsoft.com/office/word/2015/wordml/symex" xmlns:wpg="http://schemas.microsoft.com/office/word/2010/wordprocessingGroup" xmlns:wpi="http://schemas.microsoft.com/office/word/2010/wordprocessingInk" xmlns:wne="http://schemas.microsoft.com/office/word/2006/wordml" xmlns:wps="http://schemas.microsoft.com/office/word/2010/wordprocessingShape" mc:Ignorable="w14 w15 w16se w16cid w16 w16cex w16sdtdh wp14">
   <w:endnote w:type="separator" w:id="-1">
     <w:p>
       <w:r>
@@ -2543,7 +2648,7 @@
 </file>
 
 <file path=word/footnotes.xml><?xml version="1.0" encoding="utf-8"?>
-<w:footnotes xmlns:wpc="http://schemas.microsoft.com/office/word/2010/wordprocessingCanvas" xmlns:cx="http://schemas.microsoft.com/office/drawing/2014/chartex" xmlns:cx1="http://schemas.microsoft.com/office/drawing/2015/9/8/chartex" xmlns:cx2="http://schemas.microsoft.com/office/drawing/2015/10/21/chartex" xmlns:cx3="http://schemas.microsoft.com/office/drawing/2016/5/9/chartex" xmlns:cx4="http://schemas.microsoft.com/office/drawing/2016/5/10/chartex" xmlns:cx5="http://schemas.microsoft.com/office/drawing/2016/5/11/chartex" xmlns:cx6="http://schemas.microsoft.com/office/drawing/2016/5/12/chartex" xmlns:cx7="http://schemas.microsoft.com/office/drawing/2016/5/13/chartex" xmlns:cx8="http://schemas.microsoft.com/office/drawing/2016/5/14/chartex" xmlns:mc="http://schemas.openxmlformats.org/markup-compatibility/2006" xmlns:aink="http://schemas.microsoft.com/office/drawing/2016/ink" xmlns:am3d="http://schemas.microsoft.com/office/drawing/2017/model3d" xmlns:o="urn:schemas-microsoft-com:office:office" xmlns:r="http://schemas.openxmlformats.org/officeDocument/2006/relationships" xmlns:m="http://schemas.openxmlformats.org/officeDocument/2006/math" xmlns:v="urn:schemas-microsoft-com:vml" xmlns:wp14="http://schemas.microsoft.com/office/word/2010/wordprocessingDrawing" xmlns:wp="http://schemas.openxmlformats.org/drawingml/2006/wordprocessingDrawing" xmlns:w10="urn:schemas-microsoft-com:office:word" xmlns:w="http://schemas.openxmlformats.org/wordprocessingml/2006/main" xmlns:w14="http://schemas.microsoft.com/office/word/2010/wordml" xmlns:w15="http://schemas.microsoft.com/office/word/2012/wordml" xmlns:w16cex="http://schemas.microsoft.com/office/word/2018/wordml/cex" xmlns:w16cid="http://schemas.microsoft.com/office/word/2016/wordml/cid" xmlns:w16="http://schemas.microsoft.com/office/word/2018/wordml" xmlns:w16se="http://schemas.microsoft.com/office/word/2015/wordml/symex" xmlns:wpg="http://schemas.microsoft.com/office/word/2010/wordprocessingGroup" xmlns:wpi="http://schemas.microsoft.com/office/word/2010/wordprocessingInk" xmlns:wne="http://schemas.microsoft.com/office/word/2006/wordml" xmlns:wps="http://schemas.microsoft.com/office/word/2010/wordprocessingShape" mc:Ignorable="w14 w15 w16se w16cid w16 w16cex wp14">
+<w:footnotes xmlns:wpc="http://schemas.microsoft.com/office/word/2010/wordprocessingCanvas" xmlns:cx="http://schemas.microsoft.com/office/drawing/2014/chartex" xmlns:cx1="http://schemas.microsoft.com/office/drawing/2015/9/8/chartex" xmlns:cx2="http://schemas.microsoft.com/office/drawing/2015/10/21/chartex" xmlns:cx3="http://schemas.microsoft.com/office/drawing/2016/5/9/chartex" xmlns:cx4="http://schemas.microsoft.com/office/drawing/2016/5/10/chartex" xmlns:cx5="http://schemas.microsoft.com/office/drawing/2016/5/11/chartex" xmlns:cx6="http://schemas.microsoft.com/office/drawing/2016/5/12/chartex" xmlns:cx7="http://schemas.microsoft.com/office/drawing/2016/5/13/chartex" xmlns:cx8="http://schemas.microsoft.com/office/drawing/2016/5/14/chartex" xmlns:mc="http://schemas.openxmlformats.org/markup-compatibility/2006" xmlns:aink="http://schemas.microsoft.com/office/drawing/2016/ink" xmlns:am3d="http://schemas.microsoft.com/office/drawing/2017/model3d" xmlns:o="urn:schemas-microsoft-com:office:office" xmlns:r="http://schemas.openxmlformats.org/officeDocument/2006/relationships" xmlns:m="http://schemas.openxmlformats.org/officeDocument/2006/math" xmlns:v="urn:schemas-microsoft-com:vml" xmlns:wp14="http://schemas.microsoft.com/office/word/2010/wordprocessingDrawing" xmlns:wp="http://schemas.openxmlformats.org/drawingml/2006/wordprocessingDrawing" xmlns:w10="urn:schemas-microsoft-com:office:word" xmlns:w="http://schemas.openxmlformats.org/wordprocessingml/2006/main" xmlns:w14="http://schemas.microsoft.com/office/word/2010/wordml" xmlns:w15="http://schemas.microsoft.com/office/word/2012/wordml" xmlns:w16cex="http://schemas.microsoft.com/office/word/2018/wordml/cex" xmlns:w16cid="http://schemas.microsoft.com/office/word/2016/wordml/cid" xmlns:w16="http://schemas.microsoft.com/office/word/2018/wordml" xmlns:w16sdtdh="http://schemas.microsoft.com/office/word/2020/wordml/sdtdatahash" xmlns:w16se="http://schemas.microsoft.com/office/word/2015/wordml/symex" xmlns:wpg="http://schemas.microsoft.com/office/word/2010/wordprocessingGroup" xmlns:wpi="http://schemas.microsoft.com/office/word/2010/wordprocessingInk" xmlns:wne="http://schemas.microsoft.com/office/word/2006/wordml" xmlns:wps="http://schemas.microsoft.com/office/word/2010/wordprocessingShape" mc:Ignorable="w14 w15 w16se w16cid w16 w16cex w16sdtdh wp14">
   <w:footnote w:type="separator" w:id="-1">
     <w:p>
       <w:r>
@@ -2562,7 +2667,7 @@
 </file>
 
 <file path=word/numbering.xml><?xml version="1.0" encoding="utf-8"?>
-<w:numbering xmlns:wpc="http://schemas.microsoft.com/office/word/2010/wordprocessingCanvas" xmlns:cx="http://schemas.microsoft.com/office/drawing/2014/chartex" xmlns:cx1="http://schemas.microsoft.com/office/drawing/2015/9/8/chartex" xmlns:cx2="http://schemas.microsoft.com/office/drawing/2015/10/21/chartex" xmlns:cx3="http://schemas.microsoft.com/office/drawing/2016/5/9/chartex" xmlns:cx4="http://schemas.microsoft.com/office/drawing/2016/5/10/chartex" xmlns:cx5="http://schemas.microsoft.com/office/drawing/2016/5/11/chartex" xmlns:cx6="http://schemas.microsoft.com/office/drawing/2016/5/12/chartex" xmlns:cx7="http://schemas.microsoft.com/office/drawing/2016/5/13/chartex" xmlns:cx8="http://schemas.microsoft.com/office/drawing/2016/5/14/chartex" xmlns:mc="http://schemas.openxmlformats.org/markup-compatibility/2006" xmlns:aink="http://schemas.microsoft.com/office/drawing/2016/ink" xmlns:am3d="http://schemas.microsoft.com/office/drawing/2017/model3d" xmlns:o="urn:schemas-microsoft-com:office:office" xmlns:r="http://schemas.openxmlformats.org/officeDocument/2006/relationships" xmlns:m="http://schemas.openxmlformats.org/officeDocument/2006/math" xmlns:v="urn:schemas-microsoft-com:vml" xmlns:wp14="http://schemas.microsoft.com/office/word/2010/wordprocessingDrawing" xmlns:wp="http://schemas.openxmlformats.org/drawingml/2006/wordprocessingDrawing" xmlns:w10="urn:schemas-microsoft-com:office:word" xmlns:w="http://schemas.openxmlformats.org/wordprocessingml/2006/main" xmlns:w14="http://schemas.microsoft.com/office/word/2010/wordml" xmlns:w15="http://schemas.microsoft.com/office/word/2012/wordml" xmlns:w16cex="http://schemas.microsoft.com/office/word/2018/wordml/cex" xmlns:w16cid="http://schemas.microsoft.com/office/word/2016/wordml/cid" xmlns:w16="http://schemas.microsoft.com/office/word/2018/wordml" xmlns:w16se="http://schemas.microsoft.com/office/word/2015/wordml/symex" xmlns:wpg="http://schemas.microsoft.com/office/word/2010/wordprocessingGroup" xmlns:wpi="http://schemas.microsoft.com/office/word/2010/wordprocessingInk" xmlns:wne="http://schemas.microsoft.com/office/word/2006/wordml" xmlns:wps="http://schemas.microsoft.com/office/word/2010/wordprocessingShape" mc:Ignorable="w14 w15 w16se w16cid w16 w16cex wp14">
+<w:numbering xmlns:wpc="http://schemas.microsoft.com/office/word/2010/wordprocessingCanvas" xmlns:cx="http://schemas.microsoft.com/office/drawing/2014/chartex" xmlns:cx1="http://schemas.microsoft.com/office/drawing/2015/9/8/chartex" xmlns:cx2="http://schemas.microsoft.com/office/drawing/2015/10/21/chartex" xmlns:cx3="http://schemas.microsoft.com/office/drawing/2016/5/9/chartex" xmlns:cx4="http://schemas.microsoft.com/office/drawing/2016/5/10/chartex" xmlns:cx5="http://schemas.microsoft.com/office/drawing/2016/5/11/chartex" xmlns:cx6="http://schemas.microsoft.com/office/drawing/2016/5/12/chartex" xmlns:cx7="http://schemas.microsoft.com/office/drawing/2016/5/13/chartex" xmlns:cx8="http://schemas.microsoft.com/office/drawing/2016/5/14/chartex" xmlns:mc="http://schemas.openxmlformats.org/markup-compatibility/2006" xmlns:aink="http://schemas.microsoft.com/office/drawing/2016/ink" xmlns:am3d="http://schemas.microsoft.com/office/drawing/2017/model3d" xmlns:o="urn:schemas-microsoft-com:office:office" xmlns:r="http://schemas.openxmlformats.org/officeDocument/2006/relationships" xmlns:m="http://schemas.openxmlformats.org/officeDocument/2006/math" xmlns:v="urn:schemas-microsoft-com:vml" xmlns:wp14="http://schemas.microsoft.com/office/word/2010/wordprocessingDrawing" xmlns:wp="http://schemas.openxmlformats.org/drawingml/2006/wordprocessingDrawing" xmlns:w10="urn:schemas-microsoft-com:office:word" xmlns:w="http://schemas.openxmlformats.org/wordprocessingml/2006/main" xmlns:w14="http://schemas.microsoft.com/office/word/2010/wordml" xmlns:w15="http://schemas.microsoft.com/office/word/2012/wordml" xmlns:w16cex="http://schemas.microsoft.com/office/word/2018/wordml/cex" xmlns:w16cid="http://schemas.microsoft.com/office/word/2016/wordml/cid" xmlns:w16="http://schemas.microsoft.com/office/word/2018/wordml" xmlns:w16sdtdh="http://schemas.microsoft.com/office/word/2020/wordml/sdtdatahash" xmlns:w16se="http://schemas.microsoft.com/office/word/2015/wordml/symex" xmlns:wpg="http://schemas.microsoft.com/office/word/2010/wordprocessingGroup" xmlns:wpi="http://schemas.microsoft.com/office/word/2010/wordprocessingInk" xmlns:wne="http://schemas.microsoft.com/office/word/2006/wordml" xmlns:wps="http://schemas.microsoft.com/office/word/2010/wordprocessingShape" mc:Ignorable="w14 w15 w16se w16cid w16 w16cex w16sdtdh wp14">
   <w:abstractNum w:abstractNumId="0" w15:restartNumberingAfterBreak="0">
     <w:nsid w:val="024551F3"/>
     <w:multiLevelType w:val="hybridMultilevel"/>
@@ -3389,7 +3494,7 @@
 </file>
 
 <file path=word/styles.xml><?xml version="1.0" encoding="utf-8"?>
-<w:styles xmlns:mc="http://schemas.openxmlformats.org/markup-compatibility/2006" xmlns:r="http://schemas.openxmlformats.org/officeDocument/2006/relationships" xmlns:w="http://schemas.openxmlformats.org/wordprocessingml/2006/main" xmlns:w14="http://schemas.microsoft.com/office/word/2010/wordml" xmlns:w15="http://schemas.microsoft.com/office/word/2012/wordml" xmlns:w16cex="http://schemas.microsoft.com/office/word/2018/wordml/cex" xmlns:w16cid="http://schemas.microsoft.com/office/word/2016/wordml/cid" xmlns:w16="http://schemas.microsoft.com/office/word/2018/wordml" xmlns:w16se="http://schemas.microsoft.com/office/word/2015/wordml/symex" mc:Ignorable="w14 w15 w16se w16cid w16 w16cex">
+<w:styles xmlns:mc="http://schemas.openxmlformats.org/markup-compatibility/2006" xmlns:r="http://schemas.openxmlformats.org/officeDocument/2006/relationships" xmlns:w="http://schemas.openxmlformats.org/wordprocessingml/2006/main" xmlns:w14="http://schemas.microsoft.com/office/word/2010/wordml" xmlns:w15="http://schemas.microsoft.com/office/word/2012/wordml" xmlns:w16cex="http://schemas.microsoft.com/office/word/2018/wordml/cex" xmlns:w16cid="http://schemas.microsoft.com/office/word/2016/wordml/cid" xmlns:w16="http://schemas.microsoft.com/office/word/2018/wordml" xmlns:w16sdtdh="http://schemas.microsoft.com/office/word/2020/wordml/sdtdatahash" xmlns:w16se="http://schemas.microsoft.com/office/word/2015/wordml/symex" mc:Ignorable="w14 w15 w16se w16cid w16 w16cex w16sdtdh">
   <w:docDefaults>
     <w:rPrDefault>
       <w:rPr>

</xml_diff>

<commit_message>
update python note  class
</commit_message>
<xml_diff>
--- a/python_note/20210128_class.docx
+++ b/python_note/20210128_class.docx
@@ -2262,10 +2262,20 @@
       <w:r>
         <w:rPr>
           <w:rFonts w:hint="eastAsia"/>
+          <w:b/>
+          <w:bCs/>
+          <w:color w:val="C00000"/>
+          <w:lang w:eastAsia="zh-TW"/>
+        </w:rPr>
+        <w:t>雙底線</w:t>
+      </w:r>
+      <w:r>
+        <w:rPr>
+          <w:rFonts w:hint="eastAsia"/>
           <w:color w:val="000000" w:themeColor="text1"/>
           <w:lang w:eastAsia="zh-TW"/>
         </w:rPr>
-        <w:t>雙底線表示</w:t>
+        <w:t>表示</w:t>
       </w:r>
       <w:r>
         <w:rPr>
@@ -2283,7 +2293,61 @@
           <w:color w:val="000000" w:themeColor="text1"/>
           <w:lang w:eastAsia="zh-TW"/>
         </w:rPr>
-        <w:t>，沒底線表示</w:t>
+        <w:t>，</w:t>
+      </w:r>
+      <w:r>
+        <w:rPr>
+          <w:rFonts w:hint="eastAsia"/>
+          <w:b/>
+          <w:bCs/>
+          <w:color w:val="C00000"/>
+          <w:lang w:eastAsia="zh-TW"/>
+        </w:rPr>
+        <w:t>單底線</w:t>
+      </w:r>
+      <w:r>
+        <w:rPr>
+          <w:rFonts w:hint="eastAsia"/>
+          <w:color w:val="000000" w:themeColor="text1"/>
+          <w:lang w:eastAsia="zh-TW"/>
+        </w:rPr>
+        <w:t>表式</w:t>
+      </w:r>
+      <w:r>
+        <w:rPr>
+          <w:rFonts w:hint="eastAsia"/>
+          <w:b/>
+          <w:bCs/>
+          <w:color w:val="C00000"/>
+          <w:lang w:eastAsia="zh-TW"/>
+        </w:rPr>
+        <w:t>保護的</w:t>
+      </w:r>
+      <w:r>
+        <w:rPr>
+          <w:rFonts w:hint="eastAsia"/>
+          <w:color w:val="000000" w:themeColor="text1"/>
+          <w:lang w:eastAsia="zh-TW"/>
+        </w:rPr>
+        <w:t>，</w:t>
+      </w:r>
+      <w:r>
+        <w:rPr>
+          <w:rFonts w:hint="eastAsia"/>
+          <w:b/>
+          <w:bCs/>
+          <w:color w:val="C00000"/>
+          <w:lang w:eastAsia="zh-TW"/>
+        </w:rPr>
+        <w:t>沒底線</w:t>
+      </w:r>
+      <w:r>
+        <w:rPr>
+          <w:rFonts w:hint="eastAsia"/>
+          <w:color w:val="000000" w:themeColor="text1"/>
+          <w:lang w:eastAsia="zh-TW"/>
+        </w:rPr>
+        <w:t>表示</w:t>
       </w:r>
       <w:r>
         <w:rPr>
@@ -2318,29 +2382,66 @@
       </w:pPr>
       <w:r>
         <w:rPr>
-          <w:rFonts w:hint="eastAsia"/>
-          <w:color w:val="000000" w:themeColor="text1"/>
-          <w:lang w:eastAsia="zh-TW"/>
-        </w:rPr>
-        <w:t>私有的只能在</w:t>
-      </w:r>
-      <w:r>
-        <w:rPr>
-          <w:rFonts w:hint="eastAsia"/>
           <w:b/>
           <w:bCs/>
           <w:color w:val="C00000"/>
           <w:lang w:eastAsia="zh-TW"/>
         </w:rPr>
-        <w:t>內部</w:t>
-      </w:r>
-      <w:r>
-        <w:rPr>
-          <w:rFonts w:hint="eastAsia"/>
-          <w:color w:val="000000" w:themeColor="text1"/>
-          <w:lang w:eastAsia="zh-TW"/>
-        </w:rPr>
-        <w:t>使用。</w:t>
+        <w:t>私有的</w:t>
+      </w:r>
+      <w:r>
+        <w:rPr>
+          <w:b/>
+          <w:bCs/>
+          <w:color w:val="C00000"/>
+          <w:lang w:eastAsia="zh-TW"/>
+        </w:rPr>
+        <w:t xml:space="preserve"> -&gt; private, </w:t>
+      </w:r>
+      <w:r>
+        <w:rPr>
+          <w:b/>
+          <w:bCs/>
+          <w:color w:val="C00000"/>
+          <w:lang w:eastAsia="zh-TW"/>
+        </w:rPr>
+        <w:t>保護的</w:t>
+      </w:r>
+      <w:r>
+        <w:rPr>
+          <w:b/>
+          <w:bCs/>
+          <w:color w:val="C00000"/>
+          <w:lang w:eastAsia="zh-TW"/>
+        </w:rPr>
+        <w:t xml:space="preserve"> -&gt; protected, </w:t>
+      </w:r>
+      <w:r>
+        <w:rPr>
+          <w:b/>
+          <w:bCs/>
+          <w:color w:val="C00000"/>
+          <w:lang w:eastAsia="zh-TW"/>
+        </w:rPr>
+        <w:t>公有的</w:t>
+      </w:r>
+      <w:r>
+        <w:rPr>
+          <w:b/>
+          <w:bCs/>
+          <w:color w:val="C00000"/>
+          <w:lang w:eastAsia="zh-TW"/>
+        </w:rPr>
+        <w:t xml:space="preserve"> -&gt; public</w:t>
+      </w:r>
+      <w:r>
+        <w:rPr>
+          <w:b/>
+          <w:bCs/>
+          <w:color w:val="C00000"/>
+          <w:lang w:eastAsia="zh-TW"/>
+        </w:rPr>
+        <w:t>。</w:t>
       </w:r>
     </w:p>
     <w:p>
@@ -2351,97 +2452,35 @@
           <w:numId w:val="3"/>
         </w:numPr>
         <w:rPr>
+          <w:color w:val="000000" w:themeColor="text1"/>
           <w:lang w:eastAsia="zh-TW"/>
         </w:rPr>
       </w:pPr>
       <w:r>
         <w:rPr>
           <w:rFonts w:hint="eastAsia"/>
+          <w:color w:val="000000" w:themeColor="text1"/>
+          <w:lang w:eastAsia="zh-TW"/>
+        </w:rPr>
+        <w:t>私有的只能在</w:t>
+      </w:r>
+      <w:r>
+        <w:rPr>
+          <w:rFonts w:hint="eastAsia"/>
+          <w:b/>
+          <w:bCs/>
           <w:color w:val="C00000"/>
           <w:lang w:eastAsia="zh-TW"/>
         </w:rPr>
-        <w:t>類別</w:t>
+        <w:t>內部</w:t>
       </w:r>
       <w:r>
         <w:rPr>
           <w:rFonts w:hint="eastAsia"/>
-          <w:color w:val="C00000"/>
-          <w:lang w:eastAsia="zh-TW"/>
-        </w:rPr>
-        <w:t>名</w:t>
-      </w:r>
-      <w:r>
-        <w:rPr>
-          <w:rFonts w:hint="eastAsia"/>
-          <w:color w:val="C00000"/>
-          <w:lang w:eastAsia="zh-TW"/>
-        </w:rPr>
-        <w:t>稱</w:t>
-      </w:r>
-      <w:r>
-        <w:rPr>
-          <w:rFonts w:hint="eastAsia"/>
-          <w:lang w:eastAsia="zh-TW"/>
-        </w:rPr>
-        <w:t>宣告</w:t>
-      </w:r>
-      <w:r>
-        <w:rPr>
-          <w:rFonts w:hint="eastAsia"/>
-          <w:color w:val="C00000"/>
-          <w:lang w:eastAsia="zh-TW"/>
-        </w:rPr>
-        <w:t>類別變數</w:t>
-      </w:r>
-      <w:r>
-        <w:rPr>
-          <w:rFonts w:hint="eastAsia"/>
-          <w:lang w:eastAsia="zh-TW"/>
-        </w:rPr>
-        <w:t>(</w:t>
-      </w:r>
-      <w:r>
-        <w:rPr>
-          <w:rFonts w:hint="eastAsia"/>
-          <w:color w:val="C00000"/>
-          <w:lang w:eastAsia="zh-TW"/>
-        </w:rPr>
-        <w:t>類別的實例</w:t>
-      </w:r>
-      <w:r>
-        <w:rPr>
-          <w:rFonts w:hint="eastAsia"/>
-          <w:lang w:eastAsia="zh-TW"/>
-        </w:rPr>
-        <w:t>,</w:t>
-      </w:r>
-      <w:r>
-        <w:rPr>
-          <w:lang w:eastAsia="zh-TW"/>
-        </w:rPr>
-        <w:t xml:space="preserve"> </w:t>
-      </w:r>
-      <w:r>
-        <w:rPr>
-          <w:rFonts w:hint="eastAsia"/>
-          <w:lang w:eastAsia="zh-TW"/>
-        </w:rPr>
-        <w:t>也就是</w:t>
-      </w:r>
-      <w:r>
-        <w:rPr>
-          <w:rFonts w:hint="eastAsia"/>
-          <w:color w:val="C00000"/>
-          <w:lang w:eastAsia="zh-TW"/>
-        </w:rPr>
-        <w:t>物件</w:t>
-      </w:r>
-      <w:r>
-        <w:rPr>
-          <w:rFonts w:hint="eastAsia"/>
-          <w:lang w:eastAsia="zh-TW"/>
-        </w:rPr>
-        <w:t>)</w:t>
+          <w:color w:val="000000" w:themeColor="text1"/>
+          <w:lang w:eastAsia="zh-TW"/>
+        </w:rPr>
+        <w:t>使用。</w:t>
       </w:r>
     </w:p>
     <w:p>
@@ -2457,61 +2496,92 @@
       </w:pPr>
       <w:r>
         <w:rPr>
-          <w:lang w:eastAsia="zh-TW"/>
-        </w:rPr>
-        <w:t>Class</w:t>
-      </w:r>
-      <w:r>
-        <w:rPr>
           <w:rFonts w:hint="eastAsia"/>
-          <w:lang w:eastAsia="zh-TW"/>
-        </w:rPr>
-        <w:t>裡面的</w:t>
+          <w:color w:val="C00000"/>
+          <w:lang w:eastAsia="zh-TW"/>
+        </w:rPr>
+        <w:t>類別</w:t>
       </w:r>
       <w:r>
         <w:rPr>
           <w:rFonts w:hint="eastAsia"/>
-          <w:b/>
-          <w:bCs/>
           <w:color w:val="C00000"/>
           <w:lang w:eastAsia="zh-TW"/>
         </w:rPr>
-        <w:t>d</w:t>
-      </w:r>
-      <w:r>
-        <w:rPr>
-          <w:b/>
-          <w:bCs/>
+        <w:t>名</w:t>
+      </w:r>
+      <w:r>
+        <w:rPr>
+          <w:rFonts w:hint="eastAsia"/>
           <w:color w:val="C00000"/>
           <w:lang w:eastAsia="zh-TW"/>
         </w:rPr>
-        <w:t>ef</w:t>
+        <w:t>稱</w:t>
       </w:r>
       <w:r>
         <w:rPr>
           <w:rFonts w:hint="eastAsia"/>
           <w:lang w:eastAsia="zh-TW"/>
         </w:rPr>
-        <w:t>傳入引數都要有</w:t>
+        <w:t>宣告</w:t>
       </w:r>
       <w:r>
         <w:rPr>
           <w:rFonts w:hint="eastAsia"/>
-          <w:b/>
-          <w:bCs/>
           <w:color w:val="C00000"/>
           <w:lang w:eastAsia="zh-TW"/>
         </w:rPr>
-        <w:t>s</w:t>
-      </w:r>
-      <w:r>
-        <w:rPr>
-          <w:b/>
-          <w:bCs/>
+        <w:t>類別變數</w:t>
+      </w:r>
+      <w:r>
+        <w:rPr>
+          <w:rFonts w:hint="eastAsia"/>
+          <w:lang w:eastAsia="zh-TW"/>
+        </w:rPr>
+        <w:t>(</w:t>
+      </w:r>
+      <w:r>
+        <w:rPr>
+          <w:rFonts w:hint="eastAsia"/>
           <w:color w:val="C00000"/>
           <w:lang w:eastAsia="zh-TW"/>
         </w:rPr>
-        <w:t>elf</w:t>
+        <w:t>類別的實例</w:t>
+      </w:r>
+      <w:r>
+        <w:rPr>
+          <w:rFonts w:hint="eastAsia"/>
+          <w:lang w:eastAsia="zh-TW"/>
+        </w:rPr>
+        <w:t>,</w:t>
+      </w:r>
+      <w:r>
+        <w:rPr>
+          <w:lang w:eastAsia="zh-TW"/>
+        </w:rPr>
+        <w:t xml:space="preserve"> </w:t>
+      </w:r>
+      <w:r>
+        <w:rPr>
+          <w:rFonts w:hint="eastAsia"/>
+          <w:lang w:eastAsia="zh-TW"/>
+        </w:rPr>
+        <w:t>也就是</w:t>
+      </w:r>
+      <w:r>
+        <w:rPr>
+          <w:rFonts w:hint="eastAsia"/>
+          <w:color w:val="C00000"/>
+          <w:lang w:eastAsia="zh-TW"/>
+        </w:rPr>
+        <w:t>物件</w:t>
+      </w:r>
+      <w:r>
+        <w:rPr>
+          <w:rFonts w:hint="eastAsia"/>
+          <w:lang w:eastAsia="zh-TW"/>
+        </w:rPr>
+        <w:t>)</w:t>
       </w:r>
     </w:p>
     <w:p>
@@ -2527,13 +2597,16 @@
       </w:pPr>
       <w:r>
         <w:rPr>
+          <w:lang w:eastAsia="zh-TW"/>
+        </w:rPr>
+        <w:t>Class</w:t>
+      </w:r>
+      <w:r>
+        <w:rPr>
           <w:rFonts w:hint="eastAsia"/>
-          <w:b/>
-          <w:bCs/>
-          <w:color w:val="000000" w:themeColor="text1"/>
-          <w:lang w:eastAsia="zh-TW"/>
-        </w:rPr>
-        <w:t>進入</w:t>
+          <w:lang w:eastAsia="zh-TW"/>
+        </w:rPr>
+        <w:t>裡面的</w:t>
       </w:r>
       <w:r>
         <w:rPr>
@@ -2543,37 +2616,23 @@
           <w:color w:val="C00000"/>
           <w:lang w:eastAsia="zh-TW"/>
         </w:rPr>
-        <w:t>def</w:t>
-      </w:r>
-      <w:r>
-        <w:rPr>
-          <w:rFonts w:hint="eastAsia"/>
-          <w:b/>
-          <w:bCs/>
-          <w:color w:val="000000" w:themeColor="text1"/>
-          <w:lang w:eastAsia="zh-TW"/>
-        </w:rPr>
-        <w:t>裡面的</w:t>
-      </w:r>
-      <w:r>
-        <w:rPr>
-          <w:rFonts w:hint="eastAsia"/>
+        <w:t>d</w:t>
+      </w:r>
+      <w:r>
+        <w:rPr>
           <w:b/>
           <w:bCs/>
           <w:color w:val="C00000"/>
           <w:lang w:eastAsia="zh-TW"/>
         </w:rPr>
-        <w:t>成員變數</w:t>
+        <w:t>ef</w:t>
       </w:r>
       <w:r>
         <w:rPr>
           <w:rFonts w:hint="eastAsia"/>
-          <w:b/>
-          <w:bCs/>
-          <w:color w:val="000000" w:themeColor="text1"/>
-          <w:lang w:eastAsia="zh-TW"/>
-        </w:rPr>
-        <w:t>前面皆要加</w:t>
+          <w:lang w:eastAsia="zh-TW"/>
+        </w:rPr>
+        <w:t>傳入引數都要有</w:t>
       </w:r>
       <w:r>
         <w:rPr>
@@ -2644,17 +2703,7 @@
           <w:color w:val="C00000"/>
           <w:lang w:eastAsia="zh-TW"/>
         </w:rPr>
-        <w:t>成員</w:t>
-      </w:r>
-      <w:r>
-        <w:rPr>
-          <w:rFonts w:hint="eastAsia"/>
-          <w:b/>
-          <w:bCs/>
-          <w:color w:val="C00000"/>
-          <w:lang w:eastAsia="zh-TW"/>
-        </w:rPr>
-        <w:t>函數</w:t>
+        <w:t>成員變數</w:t>
       </w:r>
       <w:r>
         <w:rPr>
@@ -2699,16 +2748,13 @@
       </w:pPr>
       <w:r>
         <w:rPr>
-          <w:lang w:eastAsia="zh-TW"/>
-        </w:rPr>
-        <w:t>Class</w:t>
-      </w:r>
-      <w:r>
-        <w:rPr>
           <w:rFonts w:hint="eastAsia"/>
-          <w:lang w:eastAsia="zh-TW"/>
-        </w:rPr>
-        <w:t>宣告</w:t>
+          <w:b/>
+          <w:bCs/>
+          <w:color w:val="000000" w:themeColor="text1"/>
+          <w:lang w:eastAsia="zh-TW"/>
+        </w:rPr>
+        <w:t>進入</w:t>
       </w:r>
       <w:r>
         <w:rPr>
@@ -2718,7 +2764,17 @@
           <w:color w:val="C00000"/>
           <w:lang w:eastAsia="zh-TW"/>
         </w:rPr>
-        <w:t>類別</w:t>
+        <w:t>def</w:t>
+      </w:r>
+      <w:r>
+        <w:rPr>
+          <w:rFonts w:hint="eastAsia"/>
+          <w:b/>
+          <w:bCs/>
+          <w:color w:val="000000" w:themeColor="text1"/>
+          <w:lang w:eastAsia="zh-TW"/>
+        </w:rPr>
+        <w:t>裡面的</w:t>
       </w:r>
       <w:r>
         <w:rPr>
@@ -2728,90 +2784,36 @@
           <w:color w:val="C00000"/>
           <w:lang w:eastAsia="zh-TW"/>
         </w:rPr>
-        <w:t>變數</w:t>
+        <w:t>成員函數</w:t>
       </w:r>
       <w:r>
         <w:rPr>
           <w:rFonts w:hint="eastAsia"/>
-          <w:lang w:eastAsia="zh-TW"/>
-        </w:rPr>
-        <w:t>(</w:t>
+          <w:b/>
+          <w:bCs/>
+          <w:color w:val="000000" w:themeColor="text1"/>
+          <w:lang w:eastAsia="zh-TW"/>
+        </w:rPr>
+        <w:t>前面皆要加</w:t>
       </w:r>
       <w:r>
         <w:rPr>
           <w:rFonts w:hint="eastAsia"/>
-          <w:lang w:eastAsia="zh-TW"/>
-        </w:rPr>
-        <w:t>物件</w:t>
-      </w:r>
-      <w:r>
-        <w:rPr>
-          <w:rFonts w:hint="eastAsia"/>
-          <w:lang w:eastAsia="zh-TW"/>
-        </w:rPr>
-        <w:t>)</w:t>
-      </w:r>
-      <w:r>
-        <w:rPr>
-          <w:rFonts w:hint="eastAsia"/>
-          <w:lang w:eastAsia="zh-TW"/>
-        </w:rPr>
-        <w:t>時</w:t>
-      </w:r>
-      <w:r>
-        <w:rPr>
-          <w:rFonts w:hint="eastAsia"/>
-          <w:lang w:eastAsia="zh-TW"/>
-        </w:rPr>
-        <w:t>傳入</w:t>
-      </w:r>
-      <w:r>
-        <w:rPr>
-          <w:rFonts w:hint="eastAsia"/>
-          <w:lang w:eastAsia="zh-TW"/>
-        </w:rPr>
-        <w:t>para</w:t>
-      </w:r>
-      <w:r>
-        <w:rPr>
-          <w:rFonts w:hint="eastAsia"/>
-          <w:lang w:eastAsia="zh-TW"/>
-        </w:rPr>
-        <w:t>進入</w:t>
-      </w:r>
-      <w:r>
-        <w:rPr>
-          <w:rFonts w:hint="eastAsia"/>
-          <w:lang w:eastAsia="zh-TW"/>
-        </w:rPr>
-        <w:t>__init__(</w:t>
-      </w:r>
-      <w:r>
-        <w:rPr>
-          <w:rFonts w:hint="eastAsia"/>
+          <w:b/>
+          <w:bCs/>
+          <w:color w:val="C00000"/>
           <w:lang w:eastAsia="zh-TW"/>
         </w:rPr>
         <w:t>s</w:t>
       </w:r>
       <w:r>
         <w:rPr>
-          <w:lang w:eastAsia="zh-TW"/>
-        </w:rPr>
-        <w:t>elf, arg0, arg1, ……</w:t>
-      </w:r>
-      <w:r>
-        <w:rPr>
-          <w:rFonts w:hint="eastAsia"/>
-          <w:lang w:eastAsia="zh-TW"/>
-        </w:rPr>
-        <w:t>)</w:t>
-      </w:r>
-      <w:r>
-        <w:rPr>
-          <w:rFonts w:hint="eastAsia"/>
-          <w:lang w:eastAsia="zh-TW"/>
-        </w:rPr>
-        <w:t>裡面</w:t>
+          <w:b/>
+          <w:bCs/>
+          <w:color w:val="C00000"/>
+          <w:lang w:eastAsia="zh-TW"/>
+        </w:rPr>
+        <w:t>elf</w:t>
       </w:r>
     </w:p>
     <w:p>
@@ -2827,23 +2829,16 @@
       </w:pPr>
       <w:r>
         <w:rPr>
+          <w:lang w:eastAsia="zh-TW"/>
+        </w:rPr>
+        <w:t>Class</w:t>
+      </w:r>
+      <w:r>
+        <w:rPr>
           <w:rFonts w:hint="eastAsia"/>
           <w:lang w:eastAsia="zh-TW"/>
         </w:rPr>
-        <w:t>__i</w:t>
-      </w:r>
-      <w:r>
-        <w:rPr>
-          <w:lang w:eastAsia="zh-TW"/>
-        </w:rPr>
-        <w:t>nit__()</w:t>
-      </w:r>
-      <w:r>
-        <w:rPr>
-          <w:rFonts w:hint="eastAsia"/>
-          <w:lang w:eastAsia="zh-TW"/>
-        </w:rPr>
-        <w:t>可用來</w:t>
+        <w:t>宣告</w:t>
       </w:r>
       <w:r>
         <w:rPr>
@@ -2853,14 +2848,100 @@
           <w:color w:val="C00000"/>
           <w:lang w:eastAsia="zh-TW"/>
         </w:rPr>
-        <w:t>初始化</w:t>
+        <w:t>類別</w:t>
       </w:r>
       <w:r>
         <w:rPr>
           <w:rFonts w:hint="eastAsia"/>
-          <w:lang w:eastAsia="zh-TW"/>
-        </w:rPr>
-        <w:t>成員變數</w:t>
+          <w:b/>
+          <w:bCs/>
+          <w:color w:val="C00000"/>
+          <w:lang w:eastAsia="zh-TW"/>
+        </w:rPr>
+        <w:t>變數</w:t>
+      </w:r>
+      <w:r>
+        <w:rPr>
+          <w:rFonts w:hint="eastAsia"/>
+          <w:lang w:eastAsia="zh-TW"/>
+        </w:rPr>
+        <w:t>(</w:t>
+      </w:r>
+      <w:r>
+        <w:rPr>
+          <w:rFonts w:hint="eastAsia"/>
+          <w:lang w:eastAsia="zh-TW"/>
+        </w:rPr>
+        <w:t>物件</w:t>
+      </w:r>
+      <w:r>
+        <w:rPr>
+          <w:rFonts w:hint="eastAsia"/>
+          <w:lang w:eastAsia="zh-TW"/>
+        </w:rPr>
+        <w:t>)</w:t>
+      </w:r>
+      <w:r>
+        <w:rPr>
+          <w:rFonts w:hint="eastAsia"/>
+          <w:lang w:eastAsia="zh-TW"/>
+        </w:rPr>
+        <w:t>時</w:t>
+      </w:r>
+      <w:r>
+        <w:rPr>
+          <w:rFonts w:hint="eastAsia"/>
+          <w:lang w:eastAsia="zh-TW"/>
+        </w:rPr>
+        <w:t>傳入</w:t>
+      </w:r>
+      <w:r>
+        <w:rPr>
+          <w:rFonts w:hint="eastAsia"/>
+          <w:lang w:eastAsia="zh-TW"/>
+        </w:rPr>
+        <w:t>para</w:t>
+      </w:r>
+      <w:r>
+        <w:rPr>
+          <w:rFonts w:hint="eastAsia"/>
+          <w:lang w:eastAsia="zh-TW"/>
+        </w:rPr>
+        <w:t>進入</w:t>
+      </w:r>
+      <w:r>
+        <w:rPr>
+          <w:rFonts w:hint="eastAsia"/>
+          <w:lang w:eastAsia="zh-TW"/>
+        </w:rPr>
+        <w:t>__init__(</w:t>
+      </w:r>
+      <w:r>
+        <w:rPr>
+          <w:rFonts w:hint="eastAsia"/>
+          <w:lang w:eastAsia="zh-TW"/>
+        </w:rPr>
+        <w:t>s</w:t>
+      </w:r>
+      <w:r>
+        <w:rPr>
+          <w:lang w:eastAsia="zh-TW"/>
+        </w:rPr>
+        <w:t>elf, arg0, arg1, ……</w:t>
+      </w:r>
+      <w:r>
+        <w:rPr>
+          <w:rFonts w:hint="eastAsia"/>
+          <w:lang w:eastAsia="zh-TW"/>
+        </w:rPr>
+        <w:t>)</w:t>
+      </w:r>
+      <w:r>
+        <w:rPr>
+          <w:rFonts w:hint="eastAsia"/>
+          <w:lang w:eastAsia="zh-TW"/>
+        </w:rPr>
+        <w:t>裡面</w:t>
       </w:r>
     </w:p>
     <w:p>
@@ -2879,21 +2960,37 @@
           <w:rFonts w:hint="eastAsia"/>
           <w:lang w:eastAsia="zh-TW"/>
         </w:rPr>
-        <w:t>類別變數</w:t>
+        <w:t>__i</w:t>
+      </w:r>
+      <w:r>
+        <w:rPr>
+          <w:lang w:eastAsia="zh-TW"/>
+        </w:rPr>
+        <w:t>nit__()</w:t>
       </w:r>
       <w:r>
         <w:rPr>
           <w:rFonts w:hint="eastAsia"/>
           <w:lang w:eastAsia="zh-TW"/>
         </w:rPr>
-        <w:t>.</w:t>
+        <w:t>可用來</w:t>
       </w:r>
       <w:r>
         <w:rPr>
           <w:rFonts w:hint="eastAsia"/>
-          <w:lang w:eastAsia="zh-TW"/>
-        </w:rPr>
-        <w:t>成員變數，可以用來取用類別變數裡面的成員變數</w:t>
+          <w:b/>
+          <w:bCs/>
+          <w:color w:val="C00000"/>
+          <w:lang w:eastAsia="zh-TW"/>
+        </w:rPr>
+        <w:t>初始化</w:t>
+      </w:r>
+      <w:r>
+        <w:rPr>
+          <w:rFonts w:hint="eastAsia"/>
+          <w:lang w:eastAsia="zh-TW"/>
+        </w:rPr>
+        <w:t>成員變數</w:t>
       </w:r>
     </w:p>
     <w:p>
@@ -2909,6 +3006,39 @@
       </w:pPr>
       <w:r>
         <w:rPr>
+          <w:rFonts w:hint="eastAsia"/>
+          <w:lang w:eastAsia="zh-TW"/>
+        </w:rPr>
+        <w:t>類別變數</w:t>
+      </w:r>
+      <w:r>
+        <w:rPr>
+          <w:rFonts w:hint="eastAsia"/>
+          <w:lang w:eastAsia="zh-TW"/>
+        </w:rPr>
+        <w:t>.</w:t>
+      </w:r>
+      <w:r>
+        <w:rPr>
+          <w:rFonts w:hint="eastAsia"/>
+          <w:lang w:eastAsia="zh-TW"/>
+        </w:rPr>
+        <w:t>成員變數，可以用來取用類別變數裡面的成員變數</w:t>
+      </w:r>
+    </w:p>
+    <w:p>
+      <w:pPr>
+        <w:pStyle w:val="a3"/>
+        <w:numPr>
+          <w:ilvl w:val="1"/>
+          <w:numId w:val="3"/>
+        </w:numPr>
+        <w:rPr>
+          <w:lang w:eastAsia="zh-TW"/>
+        </w:rPr>
+      </w:pPr>
+      <w:r>
+        <w:rPr>
           <w:lang w:eastAsia="zh-TW"/>
         </w:rPr>
         <w:t>類別名稱</w:t>
@@ -2950,6 +3080,70 @@
         </w:rPr>
         <w:t>成員變數可以一次設定所有類別變數的成員變數。</w:t>
       </w:r>
+    </w:p>
+    <w:p>
+      <w:pPr>
+        <w:rPr>
+          <w:lang w:eastAsia="zh-TW"/>
+        </w:rPr>
+      </w:pPr>
+    </w:p>
+    <w:p>
+      <w:pPr>
+        <w:rPr>
+          <w:lang w:eastAsia="zh-TW"/>
+        </w:rPr>
+      </w:pPr>
+    </w:p>
+    <w:p>
+      <w:pPr>
+        <w:rPr>
+          <w:lang w:eastAsia="zh-TW"/>
+        </w:rPr>
+      </w:pPr>
+    </w:p>
+    <w:p>
+      <w:pPr>
+        <w:rPr>
+          <w:lang w:eastAsia="zh-TW"/>
+        </w:rPr>
+      </w:pPr>
+    </w:p>
+    <w:p>
+      <w:pPr>
+        <w:rPr>
+          <w:lang w:eastAsia="zh-TW"/>
+        </w:rPr>
+      </w:pPr>
+    </w:p>
+    <w:p>
+      <w:pPr>
+        <w:rPr>
+          <w:lang w:eastAsia="zh-TW"/>
+        </w:rPr>
+      </w:pPr>
+    </w:p>
+    <w:p>
+      <w:pPr>
+        <w:rPr>
+          <w:lang w:eastAsia="zh-TW"/>
+        </w:rPr>
+      </w:pPr>
+    </w:p>
+    <w:p>
+      <w:pPr>
+        <w:rPr>
+          <w:lang w:eastAsia="zh-TW"/>
+        </w:rPr>
+      </w:pPr>
+    </w:p>
+    <w:p>
+      <w:pPr>
+        <w:rPr>
+          <w:rFonts w:hint="eastAsia"/>
+          <w:lang w:eastAsia="zh-TW"/>
+        </w:rPr>
+      </w:pPr>
     </w:p>
     <w:p>
       <w:pPr>
@@ -2964,13 +3158,7 @@
           <w:rFonts w:hint="eastAsia"/>
           <w:lang w:eastAsia="zh-TW"/>
         </w:rPr>
-        <w:t>c</w:t>
-      </w:r>
-      <w:r>
-        <w:rPr>
-          <w:lang w:eastAsia="zh-TW"/>
-        </w:rPr>
-        <w:t>ontinue</w:t>
+        <w:t>例子</w:t>
       </w:r>
     </w:p>
     <w:p>
@@ -2986,22 +3174,15 @@
           <w:rFonts w:hint="eastAsia"/>
           <w:lang w:eastAsia="zh-TW"/>
         </w:rPr>
-        <w:t>c</w:t>
-      </w:r>
-      <w:r>
-        <w:rPr>
-          <w:lang w:eastAsia="zh-TW"/>
-        </w:rPr>
-        <w:t>ontinue</w:t>
+        <w:t>EX</w:t>
+      </w:r>
+      <w:r>
+        <w:rPr>
+          <w:lang w:eastAsia="zh-TW"/>
+        </w:rPr>
+        <w:t>_00</w:t>
       </w:r>
     </w:p>
-    <w:p/>
-    <w:p/>
-    <w:p/>
-    <w:p/>
-    <w:p/>
-    <w:p/>
-    <w:p/>
     <w:p/>
     <w:tbl>
       <w:tblPr>
@@ -3356,7 +3537,7 @@
           <w:p>
             <w:pPr>
               <w:rPr>
-                <w:rFonts w:asciiTheme="majorEastAsia" w:hAnsiTheme="majorEastAsia" w:cs="Microsoft JhengHei" w:hint="eastAsia"/>
+                <w:rFonts w:asciiTheme="majorEastAsia" w:hAnsiTheme="majorEastAsia" w:cs="Microsoft JhengHei"/>
                 <w:bCs/>
                 <w:color w:val="FFFFFF" w:themeColor="background1"/>
                 <w:szCs w:val="20"/>
@@ -3510,7 +3691,7 @@
           <w:p>
             <w:pPr>
               <w:rPr>
-                <w:rFonts w:asciiTheme="majorEastAsia" w:hAnsiTheme="majorEastAsia" w:cs="Microsoft JhengHei" w:hint="eastAsia"/>
+                <w:rFonts w:asciiTheme="majorEastAsia" w:hAnsiTheme="majorEastAsia" w:cs="Microsoft JhengHei"/>
                 <w:bCs/>
                 <w:color w:val="FFFFFF" w:themeColor="background1"/>
                 <w:szCs w:val="20"/>
@@ -4044,7 +4225,6 @@
             <w:pPr>
               <w:ind w:firstLineChars="100" w:firstLine="240"/>
               <w:rPr>
-                <w:rFonts w:hint="eastAsia"/>
                 <w:color w:val="FFFFFF" w:themeColor="background1"/>
               </w:rPr>
             </w:pPr>
@@ -4121,7 +4301,6 @@
             <w:pPr>
               <w:ind w:firstLineChars="200" w:firstLine="480"/>
               <w:rPr>
-                <w:rFonts w:hint="eastAsia"/>
                 <w:color w:val="FFFFFF" w:themeColor="background1"/>
               </w:rPr>
             </w:pPr>
@@ -4198,7 +4377,7 @@
             <w:pPr>
               <w:ind w:firstLineChars="200" w:firstLine="480"/>
               <w:rPr>
-                <w:rFonts w:asciiTheme="majorEastAsia" w:hAnsiTheme="majorEastAsia" w:cs="Microsoft JhengHei" w:hint="eastAsia"/>
+                <w:rFonts w:asciiTheme="majorEastAsia" w:hAnsiTheme="majorEastAsia" w:cs="Microsoft JhengHei"/>
                 <w:bCs/>
                 <w:color w:val="FFFFFF" w:themeColor="background1"/>
                 <w:szCs w:val="20"/>
@@ -4245,7 +4424,7 @@
           <w:p>
             <w:pPr>
               <w:rPr>
-                <w:rFonts w:asciiTheme="majorEastAsia" w:hAnsiTheme="majorEastAsia" w:cs="Microsoft JhengHei" w:hint="eastAsia"/>
+                <w:rFonts w:asciiTheme="majorEastAsia" w:hAnsiTheme="majorEastAsia" w:cs="Microsoft JhengHei"/>
                 <w:bCs/>
                 <w:color w:val="FFFFFF" w:themeColor="background1"/>
                 <w:szCs w:val="20"/>
@@ -4277,7 +4456,7 @@
           <w:p>
             <w:pPr>
               <w:rPr>
-                <w:rFonts w:asciiTheme="majorEastAsia" w:hAnsiTheme="majorEastAsia" w:cs="Microsoft JhengHei" w:hint="eastAsia"/>
+                <w:rFonts w:asciiTheme="majorEastAsia" w:hAnsiTheme="majorEastAsia" w:cs="Microsoft JhengHei"/>
                 <w:bCs/>
                 <w:color w:val="FFFFFF" w:themeColor="background1"/>
                 <w:szCs w:val="20"/>
@@ -4341,7 +4520,6 @@
             <w:pPr>
               <w:ind w:firstLineChars="100" w:firstLine="240"/>
               <w:rPr>
-                <w:rFonts w:hint="eastAsia"/>
                 <w:color w:val="FFFFFF" w:themeColor="background1"/>
               </w:rPr>
             </w:pPr>
@@ -4494,7 +4672,7 @@
             <w:pPr>
               <w:ind w:firstLineChars="200" w:firstLine="480"/>
               <w:rPr>
-                <w:rFonts w:asciiTheme="majorEastAsia" w:hAnsiTheme="majorEastAsia" w:cs="Microsoft JhengHei" w:hint="eastAsia"/>
+                <w:rFonts w:asciiTheme="majorEastAsia" w:hAnsiTheme="majorEastAsia" w:cs="Microsoft JhengHei"/>
                 <w:bCs/>
                 <w:color w:val="FFFFFF" w:themeColor="background1"/>
                 <w:szCs w:val="20"/>
@@ -4541,7 +4719,7 @@
           <w:p>
             <w:pPr>
               <w:rPr>
-                <w:rFonts w:asciiTheme="majorEastAsia" w:hAnsiTheme="majorEastAsia" w:cs="Microsoft JhengHei" w:hint="eastAsia"/>
+                <w:rFonts w:asciiTheme="majorEastAsia" w:hAnsiTheme="majorEastAsia" w:cs="Microsoft JhengHei"/>
                 <w:bCs/>
                 <w:color w:val="FFFFFF" w:themeColor="background1"/>
                 <w:szCs w:val="20"/>
@@ -4610,7 +4788,7 @@
           <w:p>
             <w:pPr>
               <w:rPr>
-                <w:rFonts w:asciiTheme="majorEastAsia" w:hAnsiTheme="majorEastAsia" w:cs="Microsoft JhengHei" w:hint="eastAsia"/>
+                <w:rFonts w:asciiTheme="majorEastAsia" w:hAnsiTheme="majorEastAsia" w:cs="Microsoft JhengHei"/>
                 <w:bCs/>
                 <w:color w:val="FFFFFF" w:themeColor="background1"/>
                 <w:szCs w:val="20"/>
@@ -4633,7 +4811,6 @@
             <w:pPr>
               <w:ind w:firstLineChars="100" w:firstLine="240"/>
               <w:rPr>
-                <w:rFonts w:hint="eastAsia"/>
                 <w:color w:val="FFFFFF" w:themeColor="background1"/>
               </w:rPr>
             </w:pPr>
@@ -4677,7 +4854,7 @@
           <w:p>
             <w:pPr>
               <w:rPr>
-                <w:rFonts w:asciiTheme="majorEastAsia" w:hAnsiTheme="majorEastAsia" w:cs="Microsoft JhengHei" w:hint="eastAsia"/>
+                <w:rFonts w:asciiTheme="majorEastAsia" w:hAnsiTheme="majorEastAsia" w:cs="Microsoft JhengHei"/>
                 <w:bCs/>
                 <w:color w:val="FFFFFF" w:themeColor="background1"/>
                 <w:szCs w:val="20"/>
@@ -4710,7 +4887,7 @@
             <w:pPr>
               <w:ind w:firstLineChars="200" w:firstLine="480"/>
               <w:rPr>
-                <w:rFonts w:asciiTheme="majorEastAsia" w:hAnsiTheme="majorEastAsia" w:cs="Microsoft JhengHei" w:hint="eastAsia"/>
+                <w:rFonts w:asciiTheme="majorEastAsia" w:hAnsiTheme="majorEastAsia" w:cs="Microsoft JhengHei"/>
                 <w:bCs/>
                 <w:color w:val="FFFFFF" w:themeColor="background1"/>
                 <w:szCs w:val="20"/>
@@ -4757,7 +4934,7 @@
           <w:p>
             <w:pPr>
               <w:rPr>
-                <w:rFonts w:asciiTheme="majorEastAsia" w:hAnsiTheme="majorEastAsia" w:cs="Microsoft JhengHei" w:hint="eastAsia"/>
+                <w:rFonts w:asciiTheme="majorEastAsia" w:hAnsiTheme="majorEastAsia" w:cs="Microsoft JhengHei"/>
                 <w:bCs/>
                 <w:color w:val="FFFFFF" w:themeColor="background1"/>
                 <w:szCs w:val="20"/>
@@ -4817,7 +4994,7 @@
           <w:p>
             <w:pPr>
               <w:rPr>
-                <w:rFonts w:asciiTheme="majorEastAsia" w:hAnsiTheme="majorEastAsia" w:cs="Microsoft JhengHei" w:hint="eastAsia"/>
+                <w:rFonts w:asciiTheme="majorEastAsia" w:hAnsiTheme="majorEastAsia" w:cs="Microsoft JhengHei"/>
                 <w:bCs/>
                 <w:color w:val="FFFFFF" w:themeColor="background1"/>
                 <w:szCs w:val="20"/>
@@ -4840,7 +5017,6 @@
             <w:pPr>
               <w:ind w:firstLineChars="100" w:firstLine="240"/>
               <w:rPr>
-                <w:rFonts w:hint="eastAsia"/>
                 <w:color w:val="FFFFFF" w:themeColor="background1"/>
               </w:rPr>
             </w:pPr>
@@ -4884,7 +5060,7 @@
           <w:p>
             <w:pPr>
               <w:rPr>
-                <w:rFonts w:asciiTheme="majorEastAsia" w:hAnsiTheme="majorEastAsia" w:cs="Microsoft JhengHei" w:hint="eastAsia"/>
+                <w:rFonts w:asciiTheme="majorEastAsia" w:hAnsiTheme="majorEastAsia" w:cs="Microsoft JhengHei"/>
                 <w:bCs/>
                 <w:color w:val="FFFFFF" w:themeColor="background1"/>
                 <w:szCs w:val="20"/>
@@ -4917,7 +5093,7 @@
             <w:pPr>
               <w:ind w:firstLineChars="200" w:firstLine="480"/>
               <w:rPr>
-                <w:rFonts w:asciiTheme="majorEastAsia" w:hAnsiTheme="majorEastAsia" w:cs="Microsoft JhengHei" w:hint="eastAsia"/>
+                <w:rFonts w:asciiTheme="majorEastAsia" w:hAnsiTheme="majorEastAsia" w:cs="Microsoft JhengHei"/>
                 <w:bCs/>
                 <w:color w:val="FFFFFF" w:themeColor="background1"/>
                 <w:szCs w:val="20"/>
@@ -4964,7 +5140,7 @@
           <w:p>
             <w:pPr>
               <w:rPr>
-                <w:rFonts w:asciiTheme="majorEastAsia" w:hAnsiTheme="majorEastAsia" w:cs="Microsoft JhengHei" w:hint="eastAsia"/>
+                <w:rFonts w:asciiTheme="majorEastAsia" w:hAnsiTheme="majorEastAsia" w:cs="Microsoft JhengHei"/>
                 <w:bCs/>
                 <w:color w:val="FFFFFF" w:themeColor="background1"/>
                 <w:szCs w:val="20"/>
@@ -4997,7 +5173,7 @@
             <w:pPr>
               <w:ind w:firstLineChars="200" w:firstLine="480"/>
               <w:rPr>
-                <w:rFonts w:asciiTheme="majorEastAsia" w:hAnsiTheme="majorEastAsia" w:cs="Microsoft JhengHei" w:hint="eastAsia"/>
+                <w:rFonts w:asciiTheme="majorEastAsia" w:hAnsiTheme="majorEastAsia" w:cs="Microsoft JhengHei"/>
                 <w:bCs/>
                 <w:color w:val="FFFFFF" w:themeColor="background1"/>
                 <w:szCs w:val="20"/>
@@ -5044,7 +5220,7 @@
           <w:p>
             <w:pPr>
               <w:rPr>
-                <w:rFonts w:asciiTheme="majorEastAsia" w:hAnsiTheme="majorEastAsia" w:cs="Microsoft JhengHei" w:hint="eastAsia"/>
+                <w:rFonts w:asciiTheme="majorEastAsia" w:hAnsiTheme="majorEastAsia" w:cs="Microsoft JhengHei"/>
                 <w:bCs/>
                 <w:color w:val="FFFFFF" w:themeColor="background1"/>
                 <w:szCs w:val="20"/>
@@ -5076,7 +5252,7 @@
           <w:p>
             <w:pPr>
               <w:rPr>
-                <w:rFonts w:asciiTheme="majorEastAsia" w:hAnsiTheme="majorEastAsia" w:cs="Microsoft JhengHei" w:hint="eastAsia"/>
+                <w:rFonts w:asciiTheme="majorEastAsia" w:hAnsiTheme="majorEastAsia" w:cs="Microsoft JhengHei"/>
                 <w:bCs/>
                 <w:color w:val="FFFFFF" w:themeColor="background1"/>
                 <w:szCs w:val="20"/>
@@ -5117,7 +5293,7 @@
           <w:p>
             <w:pPr>
               <w:rPr>
-                <w:rFonts w:asciiTheme="majorEastAsia" w:hAnsiTheme="majorEastAsia" w:cs="Microsoft JhengHei" w:hint="eastAsia"/>
+                <w:rFonts w:asciiTheme="majorEastAsia" w:hAnsiTheme="majorEastAsia" w:cs="Microsoft JhengHei"/>
                 <w:bCs/>
                 <w:color w:val="FFFFFF" w:themeColor="background1"/>
                 <w:szCs w:val="20"/>
@@ -5128,36 +5304,2206 @@
         </w:tc>
       </w:tr>
     </w:tbl>
+    <w:p/>
+    <w:p>
+      <w:pPr>
+        <w:pStyle w:val="a3"/>
+        <w:numPr>
+          <w:ilvl w:val="1"/>
+          <w:numId w:val="3"/>
+        </w:numPr>
+      </w:pPr>
+      <w:r>
+        <w:rPr>
+          <w:lang w:eastAsia="zh-TW"/>
+        </w:rPr>
+        <w:t>continue</w:t>
+      </w:r>
+    </w:p>
+    <w:p/>
+    <w:p/>
     <w:p/>
     <w:p/>
     <w:p/>
     <w:p/>
     <w:p>
-      <w:r>
-        <w:t xml:space="preserve">   </w:t>
+      <w:pPr>
+        <w:pStyle w:val="a3"/>
+        <w:numPr>
+          <w:ilvl w:val="0"/>
+          <w:numId w:val="3"/>
+        </w:numPr>
+      </w:pPr>
+      <w:r>
+        <w:rPr>
+          <w:rFonts w:hint="eastAsia"/>
+          <w:lang w:eastAsia="zh-TW"/>
+        </w:rPr>
+        <w:t>類別的繼承</w:t>
       </w:r>
     </w:p>
-    <w:p/>
-    <w:p/>
+    <w:tbl>
+      <w:tblPr>
+        <w:tblStyle w:val="ab"/>
+        <w:tblpPr w:leftFromText="180" w:rightFromText="180" w:vertAnchor="text" w:tblpX="-725" w:tblpY="1"/>
+        <w:tblW w:w="11051" w:type="dxa"/>
+        <w:shd w:val="clear" w:color="auto" w:fill="1F4E79" w:themeFill="accent5" w:themeFillShade="80"/>
+        <w:tblLayout w:type="fixed"/>
+        <w:tblLook w:val="04A0" w:firstRow="1" w:lastRow="0" w:firstColumn="1" w:lastColumn="0" w:noHBand="0" w:noVBand="1"/>
+      </w:tblPr>
+      <w:tblGrid>
+        <w:gridCol w:w="6918"/>
+        <w:gridCol w:w="236"/>
+        <w:gridCol w:w="3897"/>
+      </w:tblGrid>
+      <w:tr>
+        <w:tc>
+          <w:tcPr>
+            <w:tcW w:w="6918" w:type="dxa"/>
+            <w:tcBorders>
+              <w:right w:val="single" w:sz="4" w:space="0" w:color="auto"/>
+            </w:tcBorders>
+            <w:shd w:val="clear" w:color="auto" w:fill="1F4E79" w:themeFill="accent5" w:themeFillShade="80"/>
+          </w:tcPr>
+          <w:p>
+            <w:pPr>
+              <w:rPr>
+                <w:rFonts w:asciiTheme="majorEastAsia" w:eastAsiaTheme="majorEastAsia" w:hAnsiTheme="majorEastAsia" w:cs="Times New Roman"/>
+                <w:bCs/>
+                <w:color w:val="FFFFFF"/>
+                <w:szCs w:val="20"/>
+              </w:rPr>
+            </w:pPr>
+            <w:r>
+              <w:rPr>
+                <w:rFonts w:asciiTheme="majorEastAsia" w:eastAsiaTheme="majorEastAsia" w:hAnsiTheme="majorEastAsia" w:cs="Times New Roman"/>
+                <w:bCs/>
+                <w:color w:val="FFFFFF"/>
+                <w:szCs w:val="20"/>
+              </w:rPr>
+              <w:t>Class class_name</w:t>
+            </w:r>
+            <w:r>
+              <w:rPr>
+                <w:rFonts w:asciiTheme="majorEastAsia" w:eastAsiaTheme="majorEastAsia" w:hAnsiTheme="majorEastAsia" w:cs="Times New Roman"/>
+                <w:bCs/>
+                <w:color w:val="FFFFFF"/>
+                <w:szCs w:val="20"/>
+              </w:rPr>
+              <w:t>(</w:t>
+            </w:r>
+            <w:r>
+              <w:rPr>
+                <w:rFonts w:ascii="PMingLiU" w:hAnsi="PMingLiU" w:cs="Times New Roman" w:hint="eastAsia"/>
+                <w:bCs/>
+                <w:color w:val="FFFFFF"/>
+                <w:szCs w:val="20"/>
+                <w:lang w:eastAsia="zh-TW"/>
+              </w:rPr>
+              <w:t>基礎類別</w:t>
+            </w:r>
+            <w:r>
+              <w:rPr>
+                <w:rFonts w:asciiTheme="majorEastAsia" w:eastAsiaTheme="majorEastAsia" w:hAnsiTheme="majorEastAsia" w:cs="Times New Roman"/>
+                <w:bCs/>
+                <w:color w:val="FFFFFF"/>
+                <w:szCs w:val="20"/>
+              </w:rPr>
+              <w:t>)</w:t>
+            </w:r>
+            <w:r>
+              <w:rPr>
+                <w:rFonts w:asciiTheme="majorEastAsia" w:eastAsiaTheme="majorEastAsia" w:hAnsiTheme="majorEastAsia" w:cs="Times New Roman"/>
+                <w:bCs/>
+                <w:color w:val="FFFFFF"/>
+                <w:szCs w:val="20"/>
+              </w:rPr>
+              <w:t>:</w:t>
+            </w:r>
+          </w:p>
+        </w:tc>
+        <w:tc>
+          <w:tcPr>
+            <w:tcW w:w="236" w:type="dxa"/>
+            <w:tcBorders>
+              <w:left w:val="single" w:sz="4" w:space="0" w:color="auto"/>
+            </w:tcBorders>
+            <w:shd w:val="clear" w:color="auto" w:fill="FFFFFF" w:themeFill="background1"/>
+          </w:tcPr>
+          <w:p>
+            <w:pPr>
+              <w:rPr>
+                <w:rFonts w:asciiTheme="majorEastAsia" w:eastAsiaTheme="majorEastAsia" w:hAnsiTheme="majorEastAsia" w:cs="Times New Roman"/>
+                <w:bCs/>
+                <w:color w:val="FFFFFF"/>
+                <w:sz w:val="18"/>
+                <w:szCs w:val="18"/>
+              </w:rPr>
+            </w:pPr>
+          </w:p>
+        </w:tc>
+        <w:tc>
+          <w:tcPr>
+            <w:tcW w:w="3897" w:type="dxa"/>
+            <w:tcBorders>
+              <w:left w:val="single" w:sz="4" w:space="0" w:color="auto"/>
+            </w:tcBorders>
+            <w:shd w:val="clear" w:color="auto" w:fill="1F4E79" w:themeFill="accent5" w:themeFillShade="80"/>
+          </w:tcPr>
+          <w:p>
+            <w:pPr>
+              <w:rPr>
+                <w:rFonts w:asciiTheme="majorEastAsia" w:eastAsiaTheme="majorEastAsia" w:hAnsiTheme="majorEastAsia" w:cs="Times New Roman"/>
+                <w:bCs/>
+                <w:color w:val="FFFFFF"/>
+                <w:szCs w:val="20"/>
+              </w:rPr>
+            </w:pPr>
+            <w:r>
+              <w:rPr>
+                <w:rFonts w:ascii="MS Gothic" w:hAnsi="MS Gothic" w:hint="eastAsia"/>
+                <w:b/>
+                <w:bCs/>
+                <w:color w:val="FFFFFF" w:themeColor="background1"/>
+                <w:lang w:eastAsia="zh-TW"/>
+              </w:rPr>
+              <w:t>定義</w:t>
+            </w:r>
+            <w:r>
+              <w:rPr>
+                <w:rFonts w:ascii="MS Gothic" w:hAnsi="MS Gothic" w:hint="eastAsia"/>
+                <w:b/>
+                <w:bCs/>
+                <w:color w:val="FFFFFF" w:themeColor="background1"/>
+                <w:lang w:eastAsia="zh-TW"/>
+              </w:rPr>
+              <w:t>衍生</w:t>
+            </w:r>
+            <w:r>
+              <w:rPr>
+                <w:rFonts w:ascii="MS Gothic" w:hAnsi="MS Gothic" w:hint="eastAsia"/>
+                <w:b/>
+                <w:bCs/>
+                <w:color w:val="FFFFFF" w:themeColor="background1"/>
+                <w:lang w:eastAsia="zh-TW"/>
+              </w:rPr>
+              <w:t>類別名稱</w:t>
+            </w:r>
+          </w:p>
+        </w:tc>
+      </w:tr>
+      <w:tr>
+        <w:tc>
+          <w:tcPr>
+            <w:tcW w:w="6918" w:type="dxa"/>
+            <w:tcBorders>
+              <w:right w:val="single" w:sz="4" w:space="0" w:color="auto"/>
+            </w:tcBorders>
+            <w:shd w:val="clear" w:color="auto" w:fill="1F4E79" w:themeFill="accent5" w:themeFillShade="80"/>
+          </w:tcPr>
+          <w:p>
+            <w:pPr>
+              <w:rPr>
+                <w:rFonts w:ascii="PMingLiU" w:hAnsi="PMingLiU" w:cs="Microsoft JhengHei"/>
+                <w:bCs/>
+                <w:color w:val="FFFFFF"/>
+                <w:szCs w:val="20"/>
+                <w:lang w:eastAsia="zh-TW"/>
+              </w:rPr>
+            </w:pPr>
+            <w:r>
+              <w:rPr>
+                <w:rFonts w:asciiTheme="majorEastAsia" w:hAnsiTheme="majorEastAsia" w:cs="Microsoft JhengHei" w:hint="eastAsia"/>
+                <w:bCs/>
+                <w:color w:val="FFFFFF"/>
+                <w:szCs w:val="20"/>
+                <w:lang w:eastAsia="zh-TW"/>
+              </w:rPr>
+              <w:t xml:space="preserve"> </w:t>
+            </w:r>
+            <w:r>
+              <w:rPr>
+                <w:rFonts w:asciiTheme="majorEastAsia" w:hAnsiTheme="majorEastAsia" w:cs="Microsoft JhengHei"/>
+                <w:bCs/>
+                <w:color w:val="FFFFFF"/>
+                <w:szCs w:val="20"/>
+                <w:lang w:eastAsia="zh-TW"/>
+              </w:rPr>
+              <w:t xml:space="preserve">   </w:t>
+            </w:r>
+            <w:r>
+              <w:rPr>
+                <w:rFonts w:asciiTheme="majorEastAsia" w:hAnsiTheme="majorEastAsia" w:cs="Microsoft JhengHei" w:hint="eastAsia"/>
+                <w:bCs/>
+                <w:color w:val="FFFFFF"/>
+                <w:szCs w:val="20"/>
+                <w:lang w:eastAsia="zh-TW"/>
+              </w:rPr>
+              <w:t>__v</w:t>
+            </w:r>
+            <w:r>
+              <w:rPr>
+                <w:rFonts w:asciiTheme="majorEastAsia" w:hAnsiTheme="majorEastAsia" w:cs="Microsoft JhengHei"/>
+                <w:bCs/>
+                <w:color w:val="FFFFFF"/>
+                <w:szCs w:val="20"/>
+                <w:lang w:eastAsia="zh-TW"/>
+              </w:rPr>
+              <w:t>ar_name</w:t>
+            </w:r>
+          </w:p>
+        </w:tc>
+        <w:tc>
+          <w:tcPr>
+            <w:tcW w:w="236" w:type="dxa"/>
+            <w:tcBorders>
+              <w:left w:val="single" w:sz="4" w:space="0" w:color="auto"/>
+            </w:tcBorders>
+            <w:shd w:val="clear" w:color="auto" w:fill="FFFFFF" w:themeFill="background1"/>
+          </w:tcPr>
+          <w:p>
+            <w:pPr>
+              <w:rPr>
+                <w:sz w:val="18"/>
+                <w:szCs w:val="18"/>
+                <w:lang w:eastAsia="zh-TW"/>
+              </w:rPr>
+            </w:pPr>
+          </w:p>
+        </w:tc>
+        <w:tc>
+          <w:tcPr>
+            <w:tcW w:w="3897" w:type="dxa"/>
+            <w:tcBorders>
+              <w:left w:val="single" w:sz="4" w:space="0" w:color="auto"/>
+            </w:tcBorders>
+            <w:shd w:val="clear" w:color="auto" w:fill="1F4E79" w:themeFill="accent5" w:themeFillShade="80"/>
+          </w:tcPr>
+          <w:p>
+            <w:pPr>
+              <w:rPr>
+                <w:rFonts w:ascii="MS Gothic" w:hAnsi="MS Gothic"/>
+                <w:b/>
+                <w:bCs/>
+                <w:color w:val="FFFFFF" w:themeColor="background1"/>
+                <w:lang w:eastAsia="zh-TW"/>
+              </w:rPr>
+            </w:pPr>
+            <w:r>
+              <w:rPr>
+                <w:rFonts w:ascii="MS Gothic" w:hAnsi="MS Gothic" w:hint="eastAsia"/>
+                <w:b/>
+                <w:bCs/>
+                <w:color w:val="FFFFFF" w:themeColor="background1"/>
+                <w:lang w:eastAsia="zh-TW"/>
+              </w:rPr>
+              <w:t>私有</w:t>
+            </w:r>
+            <w:r>
+              <w:rPr>
+                <w:rFonts w:ascii="MS Gothic" w:hAnsi="MS Gothic" w:hint="eastAsia"/>
+                <w:b/>
+                <w:bCs/>
+                <w:color w:val="FFFFFF" w:themeColor="background1"/>
+                <w:lang w:eastAsia="zh-TW"/>
+              </w:rPr>
+              <w:t>的</w:t>
+            </w:r>
+            <w:r>
+              <w:rPr>
+                <w:rFonts w:ascii="MS Gothic" w:hAnsi="MS Gothic" w:hint="eastAsia"/>
+                <w:b/>
+                <w:bCs/>
+                <w:color w:val="FFFFFF" w:themeColor="background1"/>
+                <w:lang w:eastAsia="zh-TW"/>
+              </w:rPr>
+              <w:t>成員變數</w:t>
+            </w:r>
+          </w:p>
+        </w:tc>
+      </w:tr>
+      <w:tr>
+        <w:tc>
+          <w:tcPr>
+            <w:tcW w:w="6918" w:type="dxa"/>
+            <w:tcBorders>
+              <w:right w:val="single" w:sz="4" w:space="0" w:color="auto"/>
+            </w:tcBorders>
+            <w:shd w:val="clear" w:color="auto" w:fill="1F4E79" w:themeFill="accent5" w:themeFillShade="80"/>
+          </w:tcPr>
+          <w:p>
+            <w:pPr>
+              <w:rPr>
+                <w:rFonts w:asciiTheme="majorEastAsia" w:hAnsiTheme="majorEastAsia" w:cs="Microsoft JhengHei" w:hint="eastAsia"/>
+                <w:bCs/>
+                <w:color w:val="FFFFFF"/>
+                <w:szCs w:val="20"/>
+                <w:lang w:eastAsia="zh-TW"/>
+              </w:rPr>
+            </w:pPr>
+            <w:r>
+              <w:rPr>
+                <w:rFonts w:asciiTheme="majorEastAsia" w:hAnsiTheme="majorEastAsia" w:cs="Microsoft JhengHei" w:hint="eastAsia"/>
+                <w:bCs/>
+                <w:color w:val="FFFFFF"/>
+                <w:szCs w:val="20"/>
+                <w:lang w:eastAsia="zh-TW"/>
+              </w:rPr>
+              <w:t xml:space="preserve"> </w:t>
+            </w:r>
+            <w:r>
+              <w:rPr>
+                <w:rFonts w:asciiTheme="majorEastAsia" w:hAnsiTheme="majorEastAsia" w:cs="Microsoft JhengHei"/>
+                <w:bCs/>
+                <w:color w:val="FFFFFF"/>
+                <w:szCs w:val="20"/>
+                <w:lang w:eastAsia="zh-TW"/>
+              </w:rPr>
+              <w:t xml:space="preserve">   _var_name</w:t>
+            </w:r>
+          </w:p>
+        </w:tc>
+        <w:tc>
+          <w:tcPr>
+            <w:tcW w:w="236" w:type="dxa"/>
+            <w:tcBorders>
+              <w:left w:val="single" w:sz="4" w:space="0" w:color="auto"/>
+            </w:tcBorders>
+            <w:shd w:val="clear" w:color="auto" w:fill="FFFFFF" w:themeFill="background1"/>
+          </w:tcPr>
+          <w:p>
+            <w:pPr>
+              <w:rPr>
+                <w:sz w:val="18"/>
+                <w:szCs w:val="18"/>
+                <w:lang w:eastAsia="zh-TW"/>
+              </w:rPr>
+            </w:pPr>
+          </w:p>
+        </w:tc>
+        <w:tc>
+          <w:tcPr>
+            <w:tcW w:w="3897" w:type="dxa"/>
+            <w:tcBorders>
+              <w:left w:val="single" w:sz="4" w:space="0" w:color="auto"/>
+            </w:tcBorders>
+            <w:shd w:val="clear" w:color="auto" w:fill="1F4E79" w:themeFill="accent5" w:themeFillShade="80"/>
+          </w:tcPr>
+          <w:p>
+            <w:pPr>
+              <w:rPr>
+                <w:rFonts w:ascii="MS Gothic" w:hAnsi="MS Gothic" w:hint="eastAsia"/>
+                <w:b/>
+                <w:bCs/>
+                <w:color w:val="FFFFFF" w:themeColor="background1"/>
+                <w:lang w:eastAsia="zh-TW"/>
+              </w:rPr>
+            </w:pPr>
+            <w:r>
+              <w:rPr>
+                <w:rFonts w:ascii="MS Gothic" w:hAnsi="MS Gothic" w:hint="eastAsia"/>
+                <w:b/>
+                <w:bCs/>
+                <w:color w:val="FFFFFF" w:themeColor="background1"/>
+                <w:lang w:eastAsia="zh-TW"/>
+              </w:rPr>
+              <w:t>保護的成員變數</w:t>
+            </w:r>
+          </w:p>
+        </w:tc>
+      </w:tr>
+      <w:tr>
+        <w:tc>
+          <w:tcPr>
+            <w:tcW w:w="6918" w:type="dxa"/>
+            <w:tcBorders>
+              <w:right w:val="single" w:sz="4" w:space="0" w:color="auto"/>
+            </w:tcBorders>
+            <w:shd w:val="clear" w:color="auto" w:fill="1F4E79" w:themeFill="accent5" w:themeFillShade="80"/>
+          </w:tcPr>
+          <w:p>
+            <w:pPr>
+              <w:rPr>
+                <w:rFonts w:asciiTheme="majorEastAsia" w:hAnsiTheme="majorEastAsia" w:cs="Microsoft JhengHei"/>
+                <w:bCs/>
+                <w:color w:val="FFFFFF"/>
+                <w:szCs w:val="20"/>
+                <w:lang w:eastAsia="zh-TW"/>
+              </w:rPr>
+            </w:pPr>
+            <w:r>
+              <w:rPr>
+                <w:rFonts w:asciiTheme="majorEastAsia" w:hAnsiTheme="majorEastAsia" w:cs="Microsoft JhengHei" w:hint="eastAsia"/>
+                <w:bCs/>
+                <w:color w:val="FFFFFF"/>
+                <w:szCs w:val="20"/>
+                <w:lang w:eastAsia="zh-TW"/>
+              </w:rPr>
+              <w:t xml:space="preserve"> </w:t>
+            </w:r>
+            <w:r>
+              <w:rPr>
+                <w:rFonts w:asciiTheme="majorEastAsia" w:hAnsiTheme="majorEastAsia" w:cs="Microsoft JhengHei"/>
+                <w:bCs/>
+                <w:color w:val="FFFFFF"/>
+                <w:szCs w:val="20"/>
+                <w:lang w:eastAsia="zh-TW"/>
+              </w:rPr>
+              <w:t xml:space="preserve">   var_name</w:t>
+            </w:r>
+          </w:p>
+        </w:tc>
+        <w:tc>
+          <w:tcPr>
+            <w:tcW w:w="236" w:type="dxa"/>
+            <w:tcBorders>
+              <w:left w:val="single" w:sz="4" w:space="0" w:color="auto"/>
+            </w:tcBorders>
+            <w:shd w:val="clear" w:color="auto" w:fill="FFFFFF" w:themeFill="background1"/>
+          </w:tcPr>
+          <w:p>
+            <w:pPr>
+              <w:rPr>
+                <w:rFonts w:asciiTheme="majorEastAsia" w:hAnsiTheme="majorEastAsia" w:cs="Microsoft JhengHei"/>
+                <w:bCs/>
+                <w:color w:val="FFFFFF"/>
+                <w:sz w:val="18"/>
+                <w:szCs w:val="18"/>
+                <w:lang w:eastAsia="zh-TW"/>
+              </w:rPr>
+            </w:pPr>
+          </w:p>
+        </w:tc>
+        <w:tc>
+          <w:tcPr>
+            <w:tcW w:w="3897" w:type="dxa"/>
+            <w:tcBorders>
+              <w:left w:val="single" w:sz="4" w:space="0" w:color="auto"/>
+            </w:tcBorders>
+            <w:shd w:val="clear" w:color="auto" w:fill="1F4E79" w:themeFill="accent5" w:themeFillShade="80"/>
+          </w:tcPr>
+          <w:p>
+            <w:pPr>
+              <w:rPr>
+                <w:rFonts w:ascii="MS Gothic" w:hAnsi="MS Gothic"/>
+                <w:b/>
+                <w:bCs/>
+                <w:color w:val="FFFFFF" w:themeColor="background1"/>
+                <w:lang w:eastAsia="zh-TW"/>
+              </w:rPr>
+            </w:pPr>
+            <w:r>
+              <w:rPr>
+                <w:rFonts w:ascii="MS Gothic" w:hAnsi="MS Gothic" w:hint="eastAsia"/>
+                <w:b/>
+                <w:bCs/>
+                <w:color w:val="FFFFFF" w:themeColor="background1"/>
+                <w:lang w:eastAsia="zh-TW"/>
+              </w:rPr>
+              <w:t>公有</w:t>
+            </w:r>
+            <w:r>
+              <w:rPr>
+                <w:rFonts w:ascii="MS Gothic" w:hAnsi="MS Gothic" w:hint="eastAsia"/>
+                <w:b/>
+                <w:bCs/>
+                <w:color w:val="FFFFFF" w:themeColor="background1"/>
+                <w:lang w:eastAsia="zh-TW"/>
+              </w:rPr>
+              <w:t>的</w:t>
+            </w:r>
+            <w:r>
+              <w:rPr>
+                <w:rFonts w:ascii="MS Gothic" w:hAnsi="MS Gothic" w:hint="eastAsia"/>
+                <w:b/>
+                <w:bCs/>
+                <w:color w:val="FFFFFF" w:themeColor="background1"/>
+                <w:lang w:eastAsia="zh-TW"/>
+              </w:rPr>
+              <w:t>成員</w:t>
+            </w:r>
+            <w:r>
+              <w:rPr>
+                <w:rFonts w:ascii="MS Gothic" w:hAnsi="MS Gothic" w:hint="eastAsia"/>
+                <w:b/>
+                <w:bCs/>
+                <w:color w:val="FFFFFF" w:themeColor="background1"/>
+                <w:lang w:eastAsia="zh-TW"/>
+              </w:rPr>
+              <w:t>變數</w:t>
+            </w:r>
+          </w:p>
+        </w:tc>
+      </w:tr>
+      <w:tr>
+        <w:tc>
+          <w:tcPr>
+            <w:tcW w:w="6918" w:type="dxa"/>
+            <w:tcBorders>
+              <w:right w:val="single" w:sz="4" w:space="0" w:color="auto"/>
+            </w:tcBorders>
+            <w:shd w:val="clear" w:color="auto" w:fill="1F4E79" w:themeFill="accent5" w:themeFillShade="80"/>
+          </w:tcPr>
+          <w:p>
+            <w:pPr>
+              <w:rPr>
+                <w:rFonts w:asciiTheme="majorEastAsia" w:hAnsiTheme="majorEastAsia" w:cs="Microsoft JhengHei"/>
+                <w:bCs/>
+                <w:color w:val="FFFFFF"/>
+                <w:szCs w:val="20"/>
+                <w:lang w:eastAsia="zh-TW"/>
+              </w:rPr>
+            </w:pPr>
+            <w:r>
+              <w:rPr>
+                <w:rFonts w:asciiTheme="majorEastAsia" w:hAnsiTheme="majorEastAsia" w:cs="Microsoft JhengHei"/>
+                <w:bCs/>
+                <w:color w:val="FFFFFF"/>
+                <w:szCs w:val="20"/>
+                <w:lang w:eastAsia="zh-TW"/>
+              </w:rPr>
+              <w:t xml:space="preserve">    def __init__(self, arg0, arg1, …):</w:t>
+            </w:r>
+          </w:p>
+        </w:tc>
+        <w:tc>
+          <w:tcPr>
+            <w:tcW w:w="236" w:type="dxa"/>
+            <w:tcBorders>
+              <w:left w:val="single" w:sz="4" w:space="0" w:color="auto"/>
+            </w:tcBorders>
+            <w:shd w:val="clear" w:color="auto" w:fill="FFFFFF" w:themeFill="background1"/>
+          </w:tcPr>
+          <w:p>
+            <w:pPr>
+              <w:rPr>
+                <w:rFonts w:asciiTheme="majorEastAsia" w:hAnsiTheme="majorEastAsia" w:cs="Microsoft JhengHei"/>
+                <w:bCs/>
+                <w:color w:val="FFFFFF"/>
+                <w:sz w:val="18"/>
+                <w:szCs w:val="18"/>
+                <w:lang w:eastAsia="zh-TW"/>
+              </w:rPr>
+            </w:pPr>
+          </w:p>
+        </w:tc>
+        <w:tc>
+          <w:tcPr>
+            <w:tcW w:w="3897" w:type="dxa"/>
+            <w:tcBorders>
+              <w:left w:val="single" w:sz="4" w:space="0" w:color="auto"/>
+            </w:tcBorders>
+            <w:shd w:val="clear" w:color="auto" w:fill="1F4E79" w:themeFill="accent5" w:themeFillShade="80"/>
+          </w:tcPr>
+          <w:p>
+            <w:pPr>
+              <w:rPr>
+                <w:rFonts w:asciiTheme="majorEastAsia" w:hAnsiTheme="majorEastAsia" w:cs="Microsoft JhengHei"/>
+                <w:bCs/>
+                <w:color w:val="FFFFFF"/>
+                <w:szCs w:val="20"/>
+                <w:lang w:eastAsia="zh-TW"/>
+              </w:rPr>
+            </w:pPr>
+            <w:r>
+              <w:rPr>
+                <w:rFonts w:hint="eastAsia"/>
+                <w:b/>
+                <w:bCs/>
+                <w:color w:val="FFFFFF" w:themeColor="background1"/>
+                <w:lang w:eastAsia="zh-TW"/>
+              </w:rPr>
+              <w:t>定義建構子</w:t>
+            </w:r>
+          </w:p>
+        </w:tc>
+      </w:tr>
+      <w:tr>
+        <w:tc>
+          <w:tcPr>
+            <w:tcW w:w="6918" w:type="dxa"/>
+            <w:tcBorders>
+              <w:right w:val="single" w:sz="4" w:space="0" w:color="auto"/>
+            </w:tcBorders>
+            <w:shd w:val="clear" w:color="auto" w:fill="1F4E79" w:themeFill="accent5" w:themeFillShade="80"/>
+          </w:tcPr>
+          <w:p>
+            <w:pPr>
+              <w:rPr>
+                <w:rFonts w:asciiTheme="majorEastAsia" w:hAnsiTheme="majorEastAsia" w:cs="Microsoft JhengHei"/>
+                <w:bCs/>
+                <w:color w:val="FFFFFF"/>
+                <w:szCs w:val="20"/>
+                <w:lang w:eastAsia="zh-TW"/>
+              </w:rPr>
+            </w:pPr>
+            <w:r>
+              <w:rPr>
+                <w:rFonts w:asciiTheme="majorEastAsia" w:hAnsiTheme="majorEastAsia" w:cs="Microsoft JhengHei"/>
+                <w:bCs/>
+                <w:color w:val="FFFFFF"/>
+                <w:szCs w:val="20"/>
+                <w:lang w:eastAsia="zh-TW"/>
+              </w:rPr>
+              <w:t xml:space="preserve">        sper().__init__(arg0, arg1, …)</w:t>
+            </w:r>
+          </w:p>
+        </w:tc>
+        <w:tc>
+          <w:tcPr>
+            <w:tcW w:w="236" w:type="dxa"/>
+            <w:tcBorders>
+              <w:left w:val="single" w:sz="4" w:space="0" w:color="auto"/>
+            </w:tcBorders>
+            <w:shd w:val="clear" w:color="auto" w:fill="FFFFFF" w:themeFill="background1"/>
+          </w:tcPr>
+          <w:p>
+            <w:pPr>
+              <w:rPr>
+                <w:rFonts w:asciiTheme="majorEastAsia" w:hAnsiTheme="majorEastAsia" w:cs="Microsoft JhengHei"/>
+                <w:bCs/>
+                <w:color w:val="FFFFFF"/>
+                <w:sz w:val="18"/>
+                <w:szCs w:val="18"/>
+                <w:lang w:eastAsia="zh-TW"/>
+              </w:rPr>
+            </w:pPr>
+          </w:p>
+        </w:tc>
+        <w:tc>
+          <w:tcPr>
+            <w:tcW w:w="3897" w:type="dxa"/>
+            <w:tcBorders>
+              <w:left w:val="single" w:sz="4" w:space="0" w:color="auto"/>
+            </w:tcBorders>
+            <w:shd w:val="clear" w:color="auto" w:fill="1F4E79" w:themeFill="accent5" w:themeFillShade="80"/>
+          </w:tcPr>
+          <w:p>
+            <w:pPr>
+              <w:rPr>
+                <w:rFonts w:hint="eastAsia"/>
+                <w:b/>
+                <w:bCs/>
+                <w:color w:val="FFFFFF" w:themeColor="background1"/>
+                <w:lang w:eastAsia="zh-TW"/>
+              </w:rPr>
+            </w:pPr>
+            <w:r>
+              <w:rPr>
+                <w:b/>
+                <w:bCs/>
+                <w:color w:val="FFFFFF" w:themeColor="background1"/>
+                <w:lang w:eastAsia="zh-TW"/>
+              </w:rPr>
+              <w:t>呼叫基礎類別的方法</w:t>
+            </w:r>
+          </w:p>
+        </w:tc>
+      </w:tr>
+      <w:tr>
+        <w:tc>
+          <w:tcPr>
+            <w:tcW w:w="6918" w:type="dxa"/>
+            <w:tcBorders>
+              <w:right w:val="single" w:sz="4" w:space="0" w:color="auto"/>
+            </w:tcBorders>
+            <w:shd w:val="clear" w:color="auto" w:fill="1F4E79" w:themeFill="accent5" w:themeFillShade="80"/>
+          </w:tcPr>
+          <w:p>
+            <w:pPr>
+              <w:rPr>
+                <w:rFonts w:asciiTheme="majorEastAsia" w:hAnsiTheme="majorEastAsia" w:cs="Microsoft JhengHei"/>
+                <w:bCs/>
+                <w:color w:val="FFFFFF"/>
+                <w:szCs w:val="20"/>
+                <w:lang w:eastAsia="zh-TW"/>
+              </w:rPr>
+            </w:pPr>
+            <w:r>
+              <w:rPr>
+                <w:rFonts w:asciiTheme="majorEastAsia" w:hAnsiTheme="majorEastAsia" w:cs="Microsoft JhengHei" w:hint="eastAsia"/>
+                <w:bCs/>
+                <w:noProof/>
+                <w:color w:val="FFFFFF"/>
+                <w:szCs w:val="20"/>
+                <w:lang w:eastAsia="zh-TW"/>
+              </w:rPr>
+              <mc:AlternateContent>
+                <mc:Choice Requires="wps">
+                  <w:drawing>
+                    <wp:anchor distT="0" distB="0" distL="114300" distR="114300" simplePos="0" relativeHeight="251668480" behindDoc="0" locked="0" layoutInCell="1" allowOverlap="1" wp14:anchorId="4841D895" wp14:editId="211E993B">
+                      <wp:simplePos x="0" y="0"/>
+                      <wp:positionH relativeFrom="column">
+                        <wp:posOffset>3236278</wp:posOffset>
+                      </wp:positionH>
+                      <wp:positionV relativeFrom="paragraph">
+                        <wp:posOffset>200977</wp:posOffset>
+                      </wp:positionV>
+                      <wp:extent cx="381000" cy="1290638"/>
+                      <wp:effectExtent l="0" t="0" r="19050" b="24130"/>
+                      <wp:wrapNone/>
+                      <wp:docPr id="3" name="Text Box 1"/>
+                      <wp:cNvGraphicFramePr/>
+                      <a:graphic xmlns:a="http://schemas.openxmlformats.org/drawingml/2006/main">
+                        <a:graphicData uri="http://schemas.microsoft.com/office/word/2010/wordprocessingShape">
+                          <wps:wsp>
+                            <wps:cNvSpPr txBox="1"/>
+                            <wps:spPr>
+                              <a:xfrm>
+                                <a:off x="0" y="0"/>
+                                <a:ext cx="381000" cy="1290638"/>
+                              </a:xfrm>
+                              <a:prstGeom prst="rect">
+                                <a:avLst/>
+                              </a:prstGeom>
+                              <a:solidFill>
+                                <a:schemeClr val="lt1"/>
+                              </a:solidFill>
+                              <a:ln w="6350">
+                                <a:solidFill>
+                                  <a:schemeClr val="bg1"/>
+                                </a:solidFill>
+                              </a:ln>
+                            </wps:spPr>
+                            <wps:txbx>
+                              <w:txbxContent>
+                                <w:p>
+                                  <w:pPr>
+                                    <w:jc w:val="center"/>
+                                    <w:rPr>
+                                      <w:lang w:eastAsia="zh-TW"/>
+                                    </w:rPr>
+                                  </w:pPr>
+                                  <w:r>
+                                    <w:rPr>
+                                      <w:rFonts w:hint="eastAsia"/>
+                                      <w:lang w:eastAsia="zh-TW"/>
+                                    </w:rPr>
+                                    <w:t>定義成員函式</w:t>
+                                  </w:r>
+                                </w:p>
+                              </w:txbxContent>
+                            </wps:txbx>
+                            <wps:bodyPr rot="0" spcFirstLastPara="0" vertOverflow="overflow" horzOverflow="overflow" vert="eaVert" wrap="square" lIns="91440" tIns="45720" rIns="91440" bIns="45720" numCol="1" spcCol="0" rtlCol="0" fromWordArt="0" anchor="t" anchorCtr="0" forceAA="0" compatLnSpc="1">
+                              <a:prstTxWarp prst="textNoShape">
+                                <a:avLst/>
+                              </a:prstTxWarp>
+                              <a:noAutofit/>
+                            </wps:bodyPr>
+                          </wps:wsp>
+                        </a:graphicData>
+                      </a:graphic>
+                      <wp14:sizeRelV relativeFrom="margin">
+                        <wp14:pctHeight>0</wp14:pctHeight>
+                      </wp14:sizeRelV>
+                    </wp:anchor>
+                  </w:drawing>
+                </mc:Choice>
+                <mc:Fallback>
+                  <w:pict>
+                    <v:shape w14:anchorId="4841D895" id="_x0000_s1027" type="#_x0000_t202" style="position:absolute;margin-left:254.85pt;margin-top:15.8pt;width:30pt;height:101.65pt;z-index:251668480;visibility:visible;mso-wrap-style:square;mso-height-percent:0;mso-wrap-distance-left:9pt;mso-wrap-distance-top:0;mso-wrap-distance-right:9pt;mso-wrap-distance-bottom:0;mso-position-horizontal:absolute;mso-position-horizontal-relative:text;mso-position-vertical:absolute;mso-position-vertical-relative:text;mso-height-percent:0;mso-height-relative:margin;v-text-anchor:top" o:gfxdata="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" fillcolor="white [3201]" strokecolor="white [3212]" strokeweight=".5pt">
+                      <v:textbox style="layout-flow:vertical-ideographic">
+                        <w:txbxContent>
+                          <w:p>
+                            <w:pPr>
+                              <w:jc w:val="center"/>
+                              <w:rPr>
+                                <w:lang w:eastAsia="zh-TW"/>
+                              </w:rPr>
+                            </w:pPr>
+                            <w:r>
+                              <w:rPr>
+                                <w:rFonts w:hint="eastAsia"/>
+                                <w:lang w:eastAsia="zh-TW"/>
+                              </w:rPr>
+                              <w:t>定義成員函式</w:t>
+                            </w:r>
+                          </w:p>
+                        </w:txbxContent>
+                      </v:textbox>
+                    </v:shape>
+                  </w:pict>
+                </mc:Fallback>
+              </mc:AlternateContent>
+            </w:r>
+            <w:r>
+              <w:rPr>
+                <w:rFonts w:asciiTheme="majorEastAsia" w:eastAsiaTheme="majorEastAsia" w:hAnsiTheme="majorEastAsia" w:cs="Microsoft JhengHei"/>
+                <w:bCs/>
+                <w:color w:val="FFFFFF"/>
+                <w:szCs w:val="20"/>
+                <w:lang w:eastAsia="zh-TW"/>
+              </w:rPr>
+              <w:t xml:space="preserve">        </w:t>
+            </w:r>
+            <w:r>
+              <w:rPr>
+                <w:rFonts w:asciiTheme="majorEastAsia" w:eastAsiaTheme="majorEastAsia" w:hAnsiTheme="majorEastAsia" w:cs="Microsoft JhengHei"/>
+                <w:bCs/>
+                <w:color w:val="FFFFFF"/>
+                <w:szCs w:val="20"/>
+                <w:lang w:eastAsia="zh-TW"/>
+              </w:rPr>
+              <w:t>self.</w:t>
+            </w:r>
+            <w:r>
+              <w:rPr>
+                <w:rFonts w:asciiTheme="majorEastAsia" w:eastAsiaTheme="majorEastAsia" w:hAnsiTheme="majorEastAsia" w:cs="Microsoft JhengHei" w:hint="eastAsia"/>
+                <w:bCs/>
+                <w:color w:val="FFFFFF"/>
+                <w:szCs w:val="20"/>
+                <w:lang w:eastAsia="zh-TW"/>
+              </w:rPr>
+              <w:t>成員變數</w:t>
+            </w:r>
+            <w:r>
+              <w:rPr>
+                <w:rFonts w:asciiTheme="majorEastAsia" w:hAnsiTheme="majorEastAsia" w:cs="Microsoft JhengHei" w:hint="eastAsia"/>
+                <w:bCs/>
+                <w:color w:val="FFFFFF"/>
+                <w:szCs w:val="20"/>
+                <w:lang w:eastAsia="zh-TW"/>
+              </w:rPr>
+              <w:t xml:space="preserve"> </w:t>
+            </w:r>
+            <w:r>
+              <w:rPr>
+                <w:rFonts w:asciiTheme="majorEastAsia" w:hAnsiTheme="majorEastAsia" w:cs="Microsoft JhengHei"/>
+                <w:bCs/>
+                <w:color w:val="FFFFFF"/>
+                <w:szCs w:val="20"/>
+                <w:lang w:eastAsia="zh-TW"/>
+              </w:rPr>
+              <w:t>= arg0</w:t>
+            </w:r>
+          </w:p>
+        </w:tc>
+        <w:tc>
+          <w:tcPr>
+            <w:tcW w:w="236" w:type="dxa"/>
+            <w:tcBorders>
+              <w:left w:val="single" w:sz="4" w:space="0" w:color="auto"/>
+            </w:tcBorders>
+            <w:shd w:val="clear" w:color="auto" w:fill="FFFFFF" w:themeFill="background1"/>
+          </w:tcPr>
+          <w:p>
+            <w:pPr>
+              <w:rPr>
+                <w:rFonts w:asciiTheme="majorEastAsia" w:hAnsiTheme="majorEastAsia" w:cs="Microsoft JhengHei"/>
+                <w:bCs/>
+                <w:color w:val="FFFFFF"/>
+                <w:sz w:val="18"/>
+                <w:szCs w:val="18"/>
+                <w:lang w:eastAsia="zh-TW"/>
+              </w:rPr>
+            </w:pPr>
+          </w:p>
+        </w:tc>
+        <w:tc>
+          <w:tcPr>
+            <w:tcW w:w="3897" w:type="dxa"/>
+            <w:tcBorders>
+              <w:left w:val="single" w:sz="4" w:space="0" w:color="auto"/>
+            </w:tcBorders>
+            <w:shd w:val="clear" w:color="auto" w:fill="1F4E79" w:themeFill="accent5" w:themeFillShade="80"/>
+          </w:tcPr>
+          <w:p>
+            <w:pPr>
+              <w:rPr>
+                <w:rFonts w:asciiTheme="majorEastAsia" w:hAnsiTheme="majorEastAsia" w:cs="Microsoft JhengHei"/>
+                <w:bCs/>
+                <w:color w:val="FFFFFF"/>
+                <w:szCs w:val="20"/>
+                <w:lang w:eastAsia="zh-TW"/>
+              </w:rPr>
+            </w:pPr>
+            <w:r>
+              <w:rPr>
+                <w:rFonts w:hint="eastAsia"/>
+                <w:b/>
+                <w:bCs/>
+                <w:color w:val="FFFFFF" w:themeColor="background1"/>
+                <w:lang w:eastAsia="zh-TW"/>
+              </w:rPr>
+              <w:t>設定成員變數</w:t>
+            </w:r>
+          </w:p>
+        </w:tc>
+      </w:tr>
+      <w:tr>
+        <w:tc>
+          <w:tcPr>
+            <w:tcW w:w="6918" w:type="dxa"/>
+            <w:tcBorders>
+              <w:right w:val="single" w:sz="4" w:space="0" w:color="auto"/>
+            </w:tcBorders>
+            <w:shd w:val="clear" w:color="auto" w:fill="1F4E79" w:themeFill="accent5" w:themeFillShade="80"/>
+          </w:tcPr>
+          <w:p>
+            <w:pPr>
+              <w:rPr>
+                <w:rFonts w:asciiTheme="majorEastAsia" w:hAnsiTheme="majorEastAsia" w:cs="Microsoft JhengHei"/>
+                <w:bCs/>
+                <w:color w:val="FFFFFF"/>
+                <w:szCs w:val="20"/>
+                <w:lang w:eastAsia="zh-TW"/>
+              </w:rPr>
+            </w:pPr>
+            <w:r>
+              <w:rPr>
+                <w:rFonts w:asciiTheme="majorEastAsia" w:eastAsiaTheme="majorEastAsia" w:hAnsiTheme="majorEastAsia" w:cs="Microsoft JhengHei"/>
+                <w:bCs/>
+                <w:color w:val="FFFFFF"/>
+                <w:szCs w:val="20"/>
+                <w:lang w:eastAsia="zh-TW"/>
+              </w:rPr>
+              <w:t xml:space="preserve">        </w:t>
+            </w:r>
+            <w:r>
+              <w:rPr>
+                <w:rFonts w:asciiTheme="majorEastAsia" w:eastAsiaTheme="majorEastAsia" w:hAnsiTheme="majorEastAsia" w:cs="Microsoft JhengHei"/>
+                <w:bCs/>
+                <w:color w:val="FFFFFF"/>
+                <w:szCs w:val="20"/>
+                <w:lang w:eastAsia="zh-TW"/>
+              </w:rPr>
+              <w:t>self.</w:t>
+            </w:r>
+            <w:r>
+              <w:rPr>
+                <w:rFonts w:asciiTheme="majorEastAsia" w:eastAsiaTheme="majorEastAsia" w:hAnsiTheme="majorEastAsia" w:cs="Microsoft JhengHei" w:hint="eastAsia"/>
+                <w:bCs/>
+                <w:color w:val="FFFFFF"/>
+                <w:szCs w:val="20"/>
+                <w:lang w:eastAsia="zh-TW"/>
+              </w:rPr>
+              <w:t>成員變數</w:t>
+            </w:r>
+            <w:r>
+              <w:rPr>
+                <w:rFonts w:asciiTheme="majorEastAsia" w:hAnsiTheme="majorEastAsia" w:cs="Microsoft JhengHei" w:hint="eastAsia"/>
+                <w:bCs/>
+                <w:color w:val="FFFFFF"/>
+                <w:szCs w:val="20"/>
+                <w:lang w:eastAsia="zh-TW"/>
+              </w:rPr>
+              <w:t xml:space="preserve"> </w:t>
+            </w:r>
+            <w:r>
+              <w:rPr>
+                <w:rFonts w:asciiTheme="majorEastAsia" w:hAnsiTheme="majorEastAsia" w:cs="Microsoft JhengHei"/>
+                <w:bCs/>
+                <w:color w:val="FFFFFF"/>
+                <w:szCs w:val="20"/>
+                <w:lang w:eastAsia="zh-TW"/>
+              </w:rPr>
+              <w:t>= arg1</w:t>
+            </w:r>
+          </w:p>
+        </w:tc>
+        <w:tc>
+          <w:tcPr>
+            <w:tcW w:w="236" w:type="dxa"/>
+            <w:tcBorders>
+              <w:left w:val="single" w:sz="4" w:space="0" w:color="auto"/>
+            </w:tcBorders>
+            <w:shd w:val="clear" w:color="auto" w:fill="FFFFFF" w:themeFill="background1"/>
+          </w:tcPr>
+          <w:p>
+            <w:pPr>
+              <w:rPr>
+                <w:rFonts w:asciiTheme="majorEastAsia" w:hAnsiTheme="majorEastAsia" w:cs="Microsoft JhengHei"/>
+                <w:bCs/>
+                <w:color w:val="FFFFFF"/>
+                <w:sz w:val="18"/>
+                <w:szCs w:val="18"/>
+                <w:lang w:eastAsia="zh-TW"/>
+              </w:rPr>
+            </w:pPr>
+          </w:p>
+        </w:tc>
+        <w:tc>
+          <w:tcPr>
+            <w:tcW w:w="3897" w:type="dxa"/>
+            <w:tcBorders>
+              <w:left w:val="single" w:sz="4" w:space="0" w:color="auto"/>
+            </w:tcBorders>
+            <w:shd w:val="clear" w:color="auto" w:fill="1F4E79" w:themeFill="accent5" w:themeFillShade="80"/>
+          </w:tcPr>
+          <w:p>
+            <w:pPr>
+              <w:rPr>
+                <w:rFonts w:asciiTheme="majorEastAsia" w:hAnsiTheme="majorEastAsia" w:cs="Microsoft JhengHei"/>
+                <w:bCs/>
+                <w:color w:val="FFFFFF"/>
+                <w:szCs w:val="20"/>
+                <w:lang w:eastAsia="zh-TW"/>
+              </w:rPr>
+            </w:pPr>
+            <w:r>
+              <w:rPr>
+                <w:rFonts w:hint="eastAsia"/>
+                <w:b/>
+                <w:bCs/>
+                <w:color w:val="FFFFFF" w:themeColor="background1"/>
+                <w:lang w:eastAsia="zh-TW"/>
+              </w:rPr>
+              <w:t>設定成員變數</w:t>
+            </w:r>
+          </w:p>
+        </w:tc>
+      </w:tr>
+      <w:tr>
+        <w:tc>
+          <w:tcPr>
+            <w:tcW w:w="6918" w:type="dxa"/>
+            <w:tcBorders>
+              <w:right w:val="single" w:sz="4" w:space="0" w:color="auto"/>
+            </w:tcBorders>
+            <w:shd w:val="clear" w:color="auto" w:fill="1F4E79" w:themeFill="accent5" w:themeFillShade="80"/>
+          </w:tcPr>
+          <w:p>
+            <w:pPr>
+              <w:jc w:val="center"/>
+              <w:rPr>
+                <w:rFonts w:asciiTheme="majorEastAsia" w:eastAsiaTheme="majorEastAsia" w:hAnsiTheme="majorEastAsia" w:cs="Microsoft JhengHei"/>
+                <w:bCs/>
+                <w:color w:val="FFFFFF"/>
+                <w:szCs w:val="20"/>
+                <w:lang w:eastAsia="zh-TW"/>
+              </w:rPr>
+            </w:pPr>
+            <w:r>
+              <w:rPr>
+                <w:rFonts w:asciiTheme="majorEastAsia" w:hAnsiTheme="majorEastAsia" w:cs="Microsoft JhengHei" w:hint="eastAsia"/>
+                <w:bCs/>
+                <w:noProof/>
+                <w:color w:val="FFFFFF"/>
+                <w:szCs w:val="20"/>
+                <w:lang w:eastAsia="zh-TW"/>
+              </w:rPr>
+              <mc:AlternateContent>
+                <mc:Choice Requires="wps">
+                  <w:drawing>
+                    <wp:anchor distT="0" distB="0" distL="114300" distR="114300" simplePos="0" relativeHeight="251669504" behindDoc="0" locked="0" layoutInCell="1" allowOverlap="1" wp14:anchorId="2DE942C1" wp14:editId="7C0FAEC8">
+                      <wp:simplePos x="0" y="0"/>
+                      <wp:positionH relativeFrom="column">
+                        <wp:posOffset>3021138</wp:posOffset>
+                      </wp:positionH>
+                      <wp:positionV relativeFrom="paragraph">
+                        <wp:posOffset>-821330</wp:posOffset>
+                      </wp:positionV>
+                      <wp:extent cx="113996" cy="2451680"/>
+                      <wp:effectExtent l="0" t="19050" r="19685" b="25400"/>
+                      <wp:wrapNone/>
+                      <wp:docPr id="4" name="Right Bracket 2"/>
+                      <wp:cNvGraphicFramePr/>
+                      <a:graphic xmlns:a="http://schemas.openxmlformats.org/drawingml/2006/main">
+                        <a:graphicData uri="http://schemas.microsoft.com/office/word/2010/wordprocessingShape">
+                          <wps:wsp>
+                            <wps:cNvSpPr/>
+                            <wps:spPr>
+                              <a:xfrm>
+                                <a:off x="0" y="0"/>
+                                <a:ext cx="113996" cy="2451680"/>
+                              </a:xfrm>
+                              <a:prstGeom prst="rightBracket">
+                                <a:avLst/>
+                              </a:prstGeom>
+                              <a:noFill/>
+                              <a:ln w="38100">
+                                <a:solidFill>
+                                  <a:schemeClr val="accent4">
+                                    <a:lumMod val="20000"/>
+                                    <a:lumOff val="80000"/>
+                                  </a:schemeClr>
+                                </a:solidFill>
+                              </a:ln>
+                            </wps:spPr>
+                            <wps:style>
+                              <a:lnRef idx="1">
+                                <a:schemeClr val="accent1"/>
+                              </a:lnRef>
+                              <a:fillRef idx="0">
+                                <a:schemeClr val="accent1"/>
+                              </a:fillRef>
+                              <a:effectRef idx="0">
+                                <a:schemeClr val="accent1"/>
+                              </a:effectRef>
+                              <a:fontRef idx="minor">
+                                <a:schemeClr val="tx1"/>
+                              </a:fontRef>
+                            </wps:style>
+                            <wps:bodyPr rot="0" spcFirstLastPara="0" vertOverflow="overflow" horzOverflow="overflow" vert="horz" wrap="square" lIns="91440" tIns="45720" rIns="91440" bIns="45720" numCol="1" spcCol="0" rtlCol="0" fromWordArt="0" anchor="ctr" anchorCtr="0" forceAA="0" compatLnSpc="1">
+                              <a:prstTxWarp prst="textNoShape">
+                                <a:avLst/>
+                              </a:prstTxWarp>
+                              <a:noAutofit/>
+                            </wps:bodyPr>
+                          </wps:wsp>
+                        </a:graphicData>
+                      </a:graphic>
+                      <wp14:sizeRelH relativeFrom="margin">
+                        <wp14:pctWidth>0</wp14:pctWidth>
+                      </wp14:sizeRelH>
+                      <wp14:sizeRelV relativeFrom="margin">
+                        <wp14:pctHeight>0</wp14:pctHeight>
+                      </wp14:sizeRelV>
+                    </wp:anchor>
+                  </w:drawing>
+                </mc:Choice>
+                <mc:Fallback>
+                  <w:pict>
+                    <v:shapetype w14:anchorId="0EEEB1B5" id="_x0000_t86" coordsize="21600,21600" o:spt="86" adj="1800" path="m,qx21600@0l21600@1qy,21600e" filled="f">
+                      <v:formulas>
+                        <v:f eqn="val #0"/>
+                        <v:f eqn="sum 21600 0 #0"/>
+                        <v:f eqn="prod #0 9598 32768"/>
+                        <v:f eqn="sum 21600 0 @2"/>
+                      </v:formulas>
+                      <v:path arrowok="t" gradientshapeok="t" o:connecttype="custom" o:connectlocs="0,0;0,21600;21600,10800" textboxrect="0,@2,15274,@3"/>
+                      <v:handles>
+                        <v:h position="bottomRight,#0" yrange="0,10800"/>
+                      </v:handles>
+                    </v:shapetype>
+                    <v:shape id="Right Bracket 2" o:spid="_x0000_s1026" type="#_x0000_t86" style="position:absolute;margin-left:237.9pt;margin-top:-64.65pt;width:9pt;height:193.05pt;z-index:251669504;visibility:visible;mso-wrap-style:square;mso-width-percent:0;mso-height-percent:0;mso-wrap-distance-left:9pt;mso-wrap-distance-top:0;mso-wrap-distance-right:9pt;mso-wrap-distance-bottom:0;mso-position-horizontal:absolute;mso-position-horizontal-relative:text;mso-position-vertical:absolute;mso-position-vertical-relative:text;mso-width-percent:0;mso-height-percent:0;mso-width-relative:margin;mso-height-relative:margin;v-text-anchor:middle" o:gfxdata="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" adj="84" strokecolor="#fff2cc [663]" strokeweight="3pt">
+                      <v:stroke joinstyle="miter"/>
+                    </v:shape>
+                  </w:pict>
+                </mc:Fallback>
+              </mc:AlternateContent>
+            </w:r>
+            <w:r>
+              <w:rPr>
+                <w:rFonts w:asciiTheme="majorEastAsia" w:eastAsiaTheme="majorEastAsia" w:hAnsiTheme="majorEastAsia" w:cs="Microsoft JhengHei"/>
+                <w:bCs/>
+                <w:color w:val="FFFFFF"/>
+                <w:szCs w:val="20"/>
+                <w:lang w:eastAsia="zh-TW"/>
+              </w:rPr>
+              <w:t>……</w:t>
+            </w:r>
+          </w:p>
+        </w:tc>
+        <w:tc>
+          <w:tcPr>
+            <w:tcW w:w="236" w:type="dxa"/>
+            <w:tcBorders>
+              <w:left w:val="single" w:sz="4" w:space="0" w:color="auto"/>
+            </w:tcBorders>
+            <w:shd w:val="clear" w:color="auto" w:fill="FFFFFF" w:themeFill="background1"/>
+          </w:tcPr>
+          <w:p>
+            <w:pPr>
+              <w:jc w:val="center"/>
+              <w:rPr>
+                <w:rFonts w:asciiTheme="majorEastAsia" w:eastAsiaTheme="majorEastAsia" w:hAnsiTheme="majorEastAsia" w:cs="Microsoft JhengHei"/>
+                <w:bCs/>
+                <w:color w:val="FFFFFF"/>
+                <w:sz w:val="18"/>
+                <w:szCs w:val="18"/>
+                <w:lang w:eastAsia="zh-TW"/>
+              </w:rPr>
+            </w:pPr>
+          </w:p>
+        </w:tc>
+        <w:tc>
+          <w:tcPr>
+            <w:tcW w:w="3897" w:type="dxa"/>
+            <w:tcBorders>
+              <w:left w:val="single" w:sz="4" w:space="0" w:color="auto"/>
+            </w:tcBorders>
+            <w:shd w:val="clear" w:color="auto" w:fill="1F4E79" w:themeFill="accent5" w:themeFillShade="80"/>
+          </w:tcPr>
+          <w:p>
+            <w:pPr>
+              <w:jc w:val="center"/>
+              <w:rPr>
+                <w:rFonts w:asciiTheme="majorEastAsia" w:eastAsiaTheme="majorEastAsia" w:hAnsiTheme="majorEastAsia" w:cs="Microsoft JhengHei"/>
+                <w:bCs/>
+                <w:color w:val="FFFFFF"/>
+                <w:szCs w:val="20"/>
+                <w:lang w:eastAsia="zh-TW"/>
+              </w:rPr>
+            </w:pPr>
+          </w:p>
+        </w:tc>
+      </w:tr>
+      <w:tr>
+        <w:tc>
+          <w:tcPr>
+            <w:tcW w:w="6918" w:type="dxa"/>
+            <w:tcBorders>
+              <w:right w:val="single" w:sz="4" w:space="0" w:color="auto"/>
+            </w:tcBorders>
+            <w:shd w:val="clear" w:color="auto" w:fill="1F4E79" w:themeFill="accent5" w:themeFillShade="80"/>
+          </w:tcPr>
+          <w:p>
+            <w:pPr>
+              <w:ind w:firstLine="488"/>
+              <w:rPr>
+                <w:rFonts w:asciiTheme="majorEastAsia" w:eastAsiaTheme="majorEastAsia" w:hAnsiTheme="majorEastAsia" w:cs="Microsoft JhengHei"/>
+                <w:bCs/>
+                <w:color w:val="FFFFFF"/>
+                <w:szCs w:val="20"/>
+                <w:lang w:eastAsia="zh-TW"/>
+              </w:rPr>
+            </w:pPr>
+            <w:r>
+              <w:rPr>
+                <w:rFonts w:asciiTheme="majorEastAsia" w:eastAsiaTheme="majorEastAsia" w:hAnsiTheme="majorEastAsia" w:cs="Microsoft JhengHei"/>
+                <w:bCs/>
+                <w:color w:val="FFFFFF"/>
+                <w:szCs w:val="20"/>
+                <w:lang w:eastAsia="zh-TW"/>
+              </w:rPr>
+              <w:t>def func00(self):</w:t>
+            </w:r>
+          </w:p>
+        </w:tc>
+        <w:tc>
+          <w:tcPr>
+            <w:tcW w:w="236" w:type="dxa"/>
+            <w:tcBorders>
+              <w:left w:val="single" w:sz="4" w:space="0" w:color="auto"/>
+            </w:tcBorders>
+            <w:shd w:val="clear" w:color="auto" w:fill="FFFFFF" w:themeFill="background1"/>
+          </w:tcPr>
+          <w:p>
+            <w:pPr>
+              <w:rPr>
+                <w:rFonts w:asciiTheme="majorEastAsia" w:eastAsiaTheme="majorEastAsia" w:hAnsiTheme="majorEastAsia" w:cs="Microsoft JhengHei"/>
+                <w:bCs/>
+                <w:color w:val="FFFFFF"/>
+                <w:sz w:val="18"/>
+                <w:szCs w:val="18"/>
+                <w:lang w:eastAsia="zh-TW"/>
+              </w:rPr>
+            </w:pPr>
+          </w:p>
+        </w:tc>
+        <w:tc>
+          <w:tcPr>
+            <w:tcW w:w="3897" w:type="dxa"/>
+            <w:tcBorders>
+              <w:left w:val="single" w:sz="4" w:space="0" w:color="auto"/>
+            </w:tcBorders>
+            <w:shd w:val="clear" w:color="auto" w:fill="1F4E79" w:themeFill="accent5" w:themeFillShade="80"/>
+          </w:tcPr>
+          <w:p>
+            <w:pPr>
+              <w:rPr>
+                <w:rFonts w:asciiTheme="majorEastAsia" w:eastAsiaTheme="majorEastAsia" w:hAnsiTheme="majorEastAsia" w:cs="Microsoft JhengHei"/>
+                <w:bCs/>
+                <w:color w:val="FFFFFF"/>
+                <w:szCs w:val="20"/>
+                <w:lang w:eastAsia="zh-TW"/>
+              </w:rPr>
+            </w:pPr>
+            <w:r>
+              <w:rPr>
+                <w:rFonts w:ascii="MS Gothic" w:hAnsi="MS Gothic" w:hint="eastAsia"/>
+                <w:b/>
+                <w:bCs/>
+                <w:color w:val="FFFFFF" w:themeColor="background1"/>
+                <w:lang w:eastAsia="zh-TW"/>
+              </w:rPr>
+              <w:t>定義公有成員函式</w:t>
+            </w:r>
+            <w:r>
+              <w:rPr>
+                <w:rFonts w:ascii="MS Gothic" w:hAnsi="MS Gothic" w:hint="eastAsia"/>
+                <w:b/>
+                <w:bCs/>
+                <w:color w:val="FFFFFF" w:themeColor="background1"/>
+                <w:lang w:eastAsia="zh-TW"/>
+              </w:rPr>
+              <w:t>f</w:t>
+            </w:r>
+            <w:r>
+              <w:rPr>
+                <w:rFonts w:ascii="MS Gothic" w:hAnsi="MS Gothic"/>
+                <w:b/>
+                <w:bCs/>
+                <w:color w:val="FFFFFF" w:themeColor="background1"/>
+                <w:lang w:eastAsia="zh-TW"/>
+              </w:rPr>
+              <w:t>unc00</w:t>
+            </w:r>
+          </w:p>
+        </w:tc>
+      </w:tr>
+      <w:tr>
+        <w:tc>
+          <w:tcPr>
+            <w:tcW w:w="6918" w:type="dxa"/>
+            <w:tcBorders>
+              <w:right w:val="single" w:sz="4" w:space="0" w:color="auto"/>
+            </w:tcBorders>
+            <w:shd w:val="clear" w:color="auto" w:fill="1F4E79" w:themeFill="accent5" w:themeFillShade="80"/>
+          </w:tcPr>
+          <w:p>
+            <w:pPr>
+              <w:rPr>
+                <w:lang w:eastAsia="zh-TW"/>
+              </w:rPr>
+            </w:pPr>
+            <w:r>
+              <w:rPr>
+                <w:rFonts w:asciiTheme="majorEastAsia" w:eastAsiaTheme="majorEastAsia" w:hAnsiTheme="majorEastAsia" w:cs="Microsoft JhengHei"/>
+                <w:bCs/>
+                <w:color w:val="FFFFFF"/>
+                <w:szCs w:val="20"/>
+                <w:lang w:eastAsia="zh-TW"/>
+              </w:rPr>
+              <w:t xml:space="preserve">        </w:t>
+            </w:r>
+            <w:r>
+              <w:rPr>
+                <w:rFonts w:asciiTheme="majorEastAsia" w:eastAsiaTheme="majorEastAsia" w:hAnsiTheme="majorEastAsia" w:cs="Microsoft JhengHei"/>
+                <w:bCs/>
+                <w:color w:val="FFFFFF"/>
+                <w:szCs w:val="20"/>
+                <w:lang w:eastAsia="zh-TW"/>
+              </w:rPr>
+              <w:t>self.</w:t>
+            </w:r>
+            <w:r>
+              <w:rPr>
+                <w:rFonts w:asciiTheme="majorEastAsia" w:eastAsiaTheme="majorEastAsia" w:hAnsiTheme="majorEastAsia" w:cs="Microsoft JhengHei" w:hint="eastAsia"/>
+                <w:bCs/>
+                <w:color w:val="FFFFFF"/>
+                <w:szCs w:val="20"/>
+                <w:lang w:eastAsia="zh-TW"/>
+              </w:rPr>
+              <w:t>成員變數</w:t>
+            </w:r>
+          </w:p>
+        </w:tc>
+        <w:tc>
+          <w:tcPr>
+            <w:tcW w:w="236" w:type="dxa"/>
+            <w:tcBorders>
+              <w:left w:val="single" w:sz="4" w:space="0" w:color="auto"/>
+            </w:tcBorders>
+            <w:shd w:val="clear" w:color="auto" w:fill="FFFFFF" w:themeFill="background1"/>
+          </w:tcPr>
+          <w:p>
+            <w:pPr>
+              <w:rPr>
+                <w:sz w:val="18"/>
+                <w:szCs w:val="18"/>
+                <w:lang w:eastAsia="zh-TW"/>
+              </w:rPr>
+            </w:pPr>
+          </w:p>
+        </w:tc>
+        <w:tc>
+          <w:tcPr>
+            <w:tcW w:w="3897" w:type="dxa"/>
+            <w:tcBorders>
+              <w:left w:val="single" w:sz="4" w:space="0" w:color="auto"/>
+            </w:tcBorders>
+            <w:shd w:val="clear" w:color="auto" w:fill="1F4E79" w:themeFill="accent5" w:themeFillShade="80"/>
+          </w:tcPr>
+          <w:p>
+            <w:pPr>
+              <w:rPr>
+                <w:lang w:eastAsia="zh-TW"/>
+              </w:rPr>
+            </w:pPr>
+            <w:r>
+              <w:rPr>
+                <w:rFonts w:ascii="MS Gothic" w:hAnsi="MS Gothic" w:hint="eastAsia"/>
+                <w:b/>
+                <w:bCs/>
+                <w:color w:val="FFFFFF" w:themeColor="background1"/>
+                <w:lang w:eastAsia="zh-TW"/>
+              </w:rPr>
+              <w:t>使用成員變數要有</w:t>
+            </w:r>
+            <w:r>
+              <w:rPr>
+                <w:rFonts w:ascii="MS Gothic" w:hAnsi="MS Gothic" w:hint="eastAsia"/>
+                <w:b/>
+                <w:bCs/>
+                <w:color w:val="FFFFFF" w:themeColor="background1"/>
+                <w:lang w:eastAsia="zh-TW"/>
+              </w:rPr>
+              <w:t>s</w:t>
+            </w:r>
+            <w:r>
+              <w:rPr>
+                <w:rFonts w:ascii="MS Gothic" w:hAnsi="MS Gothic"/>
+                <w:b/>
+                <w:bCs/>
+                <w:color w:val="FFFFFF" w:themeColor="background1"/>
+                <w:lang w:eastAsia="zh-TW"/>
+              </w:rPr>
+              <w:t>elf</w:t>
+            </w:r>
+          </w:p>
+        </w:tc>
+      </w:tr>
+      <w:tr>
+        <w:tc>
+          <w:tcPr>
+            <w:tcW w:w="6918" w:type="dxa"/>
+            <w:tcBorders>
+              <w:right w:val="single" w:sz="4" w:space="0" w:color="auto"/>
+            </w:tcBorders>
+            <w:shd w:val="clear" w:color="auto" w:fill="1F4E79" w:themeFill="accent5" w:themeFillShade="80"/>
+          </w:tcPr>
+          <w:p>
+            <w:pPr>
+              <w:rPr>
+                <w:rFonts w:asciiTheme="majorEastAsia" w:eastAsiaTheme="majorEastAsia" w:hAnsiTheme="majorEastAsia" w:cs="Microsoft JhengHei"/>
+                <w:bCs/>
+                <w:color w:val="FFFFFF"/>
+                <w:szCs w:val="20"/>
+                <w:lang w:eastAsia="zh-TW"/>
+              </w:rPr>
+            </w:pPr>
+            <w:r>
+              <w:rPr>
+                <w:rFonts w:asciiTheme="majorEastAsia" w:eastAsiaTheme="majorEastAsia" w:hAnsiTheme="majorEastAsia" w:cs="Microsoft JhengHei"/>
+                <w:bCs/>
+                <w:color w:val="FFFFFF"/>
+                <w:szCs w:val="20"/>
+                <w:lang w:eastAsia="zh-TW"/>
+              </w:rPr>
+              <w:t xml:space="preserve">        </w:t>
+            </w:r>
+            <w:r>
+              <w:rPr>
+                <w:rFonts w:asciiTheme="majorEastAsia" w:eastAsiaTheme="majorEastAsia" w:hAnsiTheme="majorEastAsia" w:cs="Microsoft JhengHei"/>
+                <w:bCs/>
+                <w:color w:val="FFFFFF"/>
+                <w:szCs w:val="20"/>
+                <w:lang w:eastAsia="zh-TW"/>
+              </w:rPr>
+              <w:t>s</w:t>
+            </w:r>
+            <w:r>
+              <w:rPr>
+                <w:rFonts w:asciiTheme="majorEastAsia" w:eastAsiaTheme="majorEastAsia" w:hAnsiTheme="majorEastAsia" w:cs="Microsoft JhengHei"/>
+                <w:bCs/>
+                <w:color w:val="FFFFFF"/>
+                <w:szCs w:val="20"/>
+                <w:lang w:eastAsia="zh-TW"/>
+              </w:rPr>
+              <w:t>uper(</w:t>
+            </w:r>
+            <w:r>
+              <w:rPr>
+                <w:rFonts w:asciiTheme="majorEastAsia" w:eastAsiaTheme="majorEastAsia" w:hAnsiTheme="majorEastAsia" w:cs="Microsoft JhengHei"/>
+                <w:bCs/>
+                <w:color w:val="FFFFFF"/>
+                <w:szCs w:val="20"/>
+                <w:lang w:eastAsia="zh-TW"/>
+              </w:rPr>
+              <w:t>).func00()</w:t>
+            </w:r>
+          </w:p>
+        </w:tc>
+        <w:tc>
+          <w:tcPr>
+            <w:tcW w:w="236" w:type="dxa"/>
+            <w:tcBorders>
+              <w:left w:val="single" w:sz="4" w:space="0" w:color="auto"/>
+            </w:tcBorders>
+            <w:shd w:val="clear" w:color="auto" w:fill="FFFFFF" w:themeFill="background1"/>
+          </w:tcPr>
+          <w:p>
+            <w:pPr>
+              <w:rPr>
+                <w:sz w:val="18"/>
+                <w:szCs w:val="18"/>
+                <w:lang w:eastAsia="zh-TW"/>
+              </w:rPr>
+            </w:pPr>
+          </w:p>
+        </w:tc>
+        <w:tc>
+          <w:tcPr>
+            <w:tcW w:w="3897" w:type="dxa"/>
+            <w:tcBorders>
+              <w:left w:val="single" w:sz="4" w:space="0" w:color="auto"/>
+            </w:tcBorders>
+            <w:shd w:val="clear" w:color="auto" w:fill="1F4E79" w:themeFill="accent5" w:themeFillShade="80"/>
+          </w:tcPr>
+          <w:p>
+            <w:pPr>
+              <w:rPr>
+                <w:rFonts w:ascii="MS Gothic" w:hAnsi="MS Gothic" w:hint="eastAsia"/>
+                <w:b/>
+                <w:bCs/>
+                <w:color w:val="FFFFFF" w:themeColor="background1"/>
+                <w:lang w:eastAsia="zh-TW"/>
+              </w:rPr>
+            </w:pPr>
+            <w:r>
+              <w:rPr>
+                <w:rFonts w:ascii="MS Gothic" w:hAnsi="MS Gothic" w:hint="eastAsia"/>
+                <w:b/>
+                <w:bCs/>
+                <w:color w:val="FFFFFF" w:themeColor="background1"/>
+                <w:lang w:eastAsia="zh-TW"/>
+              </w:rPr>
+              <w:t>呼叫基礎類別</w:t>
+            </w:r>
+            <w:r>
+              <w:rPr>
+                <w:rFonts w:ascii="MS Gothic" w:hAnsi="MS Gothic" w:hint="eastAsia"/>
+                <w:b/>
+                <w:bCs/>
+                <w:color w:val="FFFFFF" w:themeColor="background1"/>
+                <w:lang w:eastAsia="zh-TW"/>
+              </w:rPr>
+              <w:t>func00()</w:t>
+            </w:r>
+            <w:r>
+              <w:rPr>
+                <w:rFonts w:ascii="MS Gothic" w:hAnsi="MS Gothic" w:hint="eastAsia"/>
+                <w:b/>
+                <w:bCs/>
+                <w:color w:val="FFFFFF" w:themeColor="background1"/>
+                <w:lang w:eastAsia="zh-TW"/>
+              </w:rPr>
+              <w:t>的方法</w:t>
+            </w:r>
+          </w:p>
+        </w:tc>
+      </w:tr>
+      <w:tr>
+        <w:tc>
+          <w:tcPr>
+            <w:tcW w:w="6918" w:type="dxa"/>
+            <w:tcBorders>
+              <w:right w:val="single" w:sz="4" w:space="0" w:color="auto"/>
+            </w:tcBorders>
+            <w:shd w:val="clear" w:color="auto" w:fill="1F4E79" w:themeFill="accent5" w:themeFillShade="80"/>
+          </w:tcPr>
+          <w:p>
+            <w:pPr>
+              <w:ind w:firstLine="488"/>
+              <w:rPr>
+                <w:rFonts w:asciiTheme="majorEastAsia" w:eastAsiaTheme="majorEastAsia" w:hAnsiTheme="majorEastAsia" w:cs="Microsoft JhengHei"/>
+                <w:bCs/>
+                <w:color w:val="FFFFFF"/>
+                <w:szCs w:val="20"/>
+                <w:lang w:eastAsia="zh-TW"/>
+              </w:rPr>
+            </w:pPr>
+            <w:r>
+              <w:rPr>
+                <w:rFonts w:asciiTheme="majorEastAsia" w:eastAsiaTheme="majorEastAsia" w:hAnsiTheme="majorEastAsia" w:cs="Microsoft JhengHei"/>
+                <w:bCs/>
+                <w:color w:val="FFFFFF"/>
+                <w:szCs w:val="20"/>
+                <w:lang w:eastAsia="zh-TW"/>
+              </w:rPr>
+              <w:t>def func01(self):</w:t>
+            </w:r>
+          </w:p>
+        </w:tc>
+        <w:tc>
+          <w:tcPr>
+            <w:tcW w:w="236" w:type="dxa"/>
+            <w:tcBorders>
+              <w:left w:val="single" w:sz="4" w:space="0" w:color="auto"/>
+            </w:tcBorders>
+            <w:shd w:val="clear" w:color="auto" w:fill="FFFFFF" w:themeFill="background1"/>
+          </w:tcPr>
+          <w:p>
+            <w:pPr>
+              <w:rPr>
+                <w:rFonts w:asciiTheme="majorEastAsia" w:eastAsiaTheme="majorEastAsia" w:hAnsiTheme="majorEastAsia" w:cs="Microsoft JhengHei"/>
+                <w:bCs/>
+                <w:color w:val="FFFFFF"/>
+                <w:sz w:val="18"/>
+                <w:szCs w:val="18"/>
+                <w:lang w:eastAsia="zh-TW"/>
+              </w:rPr>
+            </w:pPr>
+          </w:p>
+        </w:tc>
+        <w:tc>
+          <w:tcPr>
+            <w:tcW w:w="3897" w:type="dxa"/>
+            <w:tcBorders>
+              <w:left w:val="single" w:sz="4" w:space="0" w:color="auto"/>
+            </w:tcBorders>
+            <w:shd w:val="clear" w:color="auto" w:fill="1F4E79" w:themeFill="accent5" w:themeFillShade="80"/>
+          </w:tcPr>
+          <w:p>
+            <w:pPr>
+              <w:rPr>
+                <w:rFonts w:asciiTheme="majorEastAsia" w:eastAsiaTheme="majorEastAsia" w:hAnsiTheme="majorEastAsia" w:cs="Microsoft JhengHei"/>
+                <w:bCs/>
+                <w:color w:val="FFFFFF"/>
+                <w:szCs w:val="20"/>
+                <w:lang w:eastAsia="zh-TW"/>
+              </w:rPr>
+            </w:pPr>
+            <w:r>
+              <w:rPr>
+                <w:rFonts w:ascii="MS Gothic" w:hAnsi="MS Gothic" w:hint="eastAsia"/>
+                <w:b/>
+                <w:bCs/>
+                <w:color w:val="FFFFFF" w:themeColor="background1"/>
+                <w:lang w:eastAsia="zh-TW"/>
+              </w:rPr>
+              <w:t>定義公有成員函式</w:t>
+            </w:r>
+            <w:r>
+              <w:rPr>
+                <w:rFonts w:ascii="MS Gothic" w:hAnsi="MS Gothic" w:hint="eastAsia"/>
+                <w:b/>
+                <w:bCs/>
+                <w:color w:val="FFFFFF" w:themeColor="background1"/>
+                <w:lang w:eastAsia="zh-TW"/>
+              </w:rPr>
+              <w:t>f</w:t>
+            </w:r>
+            <w:r>
+              <w:rPr>
+                <w:rFonts w:ascii="MS Gothic" w:hAnsi="MS Gothic"/>
+                <w:b/>
+                <w:bCs/>
+                <w:color w:val="FFFFFF" w:themeColor="background1"/>
+                <w:lang w:eastAsia="zh-TW"/>
+              </w:rPr>
+              <w:t>unc01</w:t>
+            </w:r>
+          </w:p>
+        </w:tc>
+      </w:tr>
+      <w:tr>
+        <w:tc>
+          <w:tcPr>
+            <w:tcW w:w="6918" w:type="dxa"/>
+            <w:tcBorders>
+              <w:right w:val="single" w:sz="4" w:space="0" w:color="auto"/>
+            </w:tcBorders>
+            <w:shd w:val="clear" w:color="auto" w:fill="1F4E79" w:themeFill="accent5" w:themeFillShade="80"/>
+          </w:tcPr>
+          <w:p>
+            <w:pPr>
+              <w:rPr>
+                <w:b/>
+                <w:lang w:eastAsia="zh-TW"/>
+              </w:rPr>
+            </w:pPr>
+            <w:r>
+              <w:rPr>
+                <w:rFonts w:asciiTheme="majorEastAsia" w:eastAsiaTheme="majorEastAsia" w:hAnsiTheme="majorEastAsia" w:cs="Microsoft JhengHei"/>
+                <w:bCs/>
+                <w:color w:val="FFFFFF"/>
+                <w:szCs w:val="20"/>
+                <w:lang w:eastAsia="zh-TW"/>
+              </w:rPr>
+              <w:t xml:space="preserve">        </w:t>
+            </w:r>
+            <w:r>
+              <w:rPr>
+                <w:rFonts w:asciiTheme="majorEastAsia" w:eastAsiaTheme="majorEastAsia" w:hAnsiTheme="majorEastAsia" w:cs="Microsoft JhengHei"/>
+                <w:bCs/>
+                <w:color w:val="FFFFFF"/>
+                <w:szCs w:val="20"/>
+                <w:lang w:eastAsia="zh-TW"/>
+              </w:rPr>
+              <w:t>self.</w:t>
+            </w:r>
+            <w:r>
+              <w:rPr>
+                <w:rFonts w:asciiTheme="majorEastAsia" w:eastAsiaTheme="majorEastAsia" w:hAnsiTheme="majorEastAsia" w:cs="Microsoft JhengHei" w:hint="eastAsia"/>
+                <w:bCs/>
+                <w:color w:val="FFFFFF"/>
+                <w:szCs w:val="20"/>
+                <w:lang w:eastAsia="zh-TW"/>
+              </w:rPr>
+              <w:t>成員變數</w:t>
+            </w:r>
+          </w:p>
+        </w:tc>
+        <w:tc>
+          <w:tcPr>
+            <w:tcW w:w="236" w:type="dxa"/>
+            <w:tcBorders>
+              <w:left w:val="single" w:sz="4" w:space="0" w:color="auto"/>
+            </w:tcBorders>
+            <w:shd w:val="clear" w:color="auto" w:fill="FFFFFF" w:themeFill="background1"/>
+          </w:tcPr>
+          <w:p>
+            <w:pPr>
+              <w:rPr>
+                <w:b/>
+                <w:sz w:val="18"/>
+                <w:szCs w:val="18"/>
+                <w:lang w:eastAsia="zh-TW"/>
+              </w:rPr>
+            </w:pPr>
+          </w:p>
+        </w:tc>
+        <w:tc>
+          <w:tcPr>
+            <w:tcW w:w="3897" w:type="dxa"/>
+            <w:tcBorders>
+              <w:left w:val="single" w:sz="4" w:space="0" w:color="auto"/>
+            </w:tcBorders>
+            <w:shd w:val="clear" w:color="auto" w:fill="1F4E79" w:themeFill="accent5" w:themeFillShade="80"/>
+          </w:tcPr>
+          <w:p>
+            <w:pPr>
+              <w:rPr>
+                <w:b/>
+                <w:lang w:eastAsia="zh-TW"/>
+              </w:rPr>
+            </w:pPr>
+            <w:r>
+              <w:rPr>
+                <w:rFonts w:ascii="MS Gothic" w:hAnsi="MS Gothic" w:hint="eastAsia"/>
+                <w:b/>
+                <w:bCs/>
+                <w:color w:val="FFFFFF" w:themeColor="background1"/>
+                <w:lang w:eastAsia="zh-TW"/>
+              </w:rPr>
+              <w:t>使用成員變數要有</w:t>
+            </w:r>
+            <w:r>
+              <w:rPr>
+                <w:rFonts w:ascii="MS Gothic" w:hAnsi="MS Gothic" w:hint="eastAsia"/>
+                <w:b/>
+                <w:bCs/>
+                <w:color w:val="FFFFFF" w:themeColor="background1"/>
+                <w:lang w:eastAsia="zh-TW"/>
+              </w:rPr>
+              <w:t>s</w:t>
+            </w:r>
+            <w:r>
+              <w:rPr>
+                <w:rFonts w:ascii="MS Gothic" w:hAnsi="MS Gothic"/>
+                <w:b/>
+                <w:bCs/>
+                <w:color w:val="FFFFFF" w:themeColor="background1"/>
+                <w:lang w:eastAsia="zh-TW"/>
+              </w:rPr>
+              <w:t>elf</w:t>
+            </w:r>
+          </w:p>
+        </w:tc>
+      </w:tr>
+      <w:tr>
+        <w:tc>
+          <w:tcPr>
+            <w:tcW w:w="6918" w:type="dxa"/>
+            <w:tcBorders>
+              <w:right w:val="single" w:sz="4" w:space="0" w:color="auto"/>
+            </w:tcBorders>
+            <w:shd w:val="clear" w:color="auto" w:fill="1F4E79" w:themeFill="accent5" w:themeFillShade="80"/>
+          </w:tcPr>
+          <w:p>
+            <w:pPr>
+              <w:ind w:firstLine="488"/>
+              <w:rPr>
+                <w:rFonts w:asciiTheme="majorEastAsia" w:eastAsiaTheme="majorEastAsia" w:hAnsiTheme="majorEastAsia" w:cs="Microsoft JhengHei"/>
+                <w:bCs/>
+                <w:color w:val="FFFFFF"/>
+                <w:szCs w:val="20"/>
+                <w:lang w:eastAsia="zh-TW"/>
+              </w:rPr>
+            </w:pPr>
+            <w:r>
+              <w:rPr>
+                <w:rFonts w:asciiTheme="majorEastAsia" w:eastAsiaTheme="majorEastAsia" w:hAnsiTheme="majorEastAsia" w:cs="Microsoft JhengHei"/>
+                <w:bCs/>
+                <w:color w:val="FFFFFF"/>
+                <w:szCs w:val="20"/>
+                <w:lang w:eastAsia="zh-TW"/>
+              </w:rPr>
+              <w:t xml:space="preserve">def </w:t>
+            </w:r>
+            <w:r>
+              <w:rPr>
+                <w:rFonts w:ascii="PMingLiU" w:hAnsi="PMingLiU" w:cs="Microsoft JhengHei" w:hint="eastAsia"/>
+                <w:bCs/>
+                <w:color w:val="FFFFFF"/>
+                <w:szCs w:val="20"/>
+                <w:lang w:eastAsia="zh-TW"/>
+              </w:rPr>
+              <w:t>__</w:t>
+            </w:r>
+            <w:r>
+              <w:rPr>
+                <w:rFonts w:asciiTheme="majorEastAsia" w:eastAsiaTheme="majorEastAsia" w:hAnsiTheme="majorEastAsia" w:cs="Microsoft JhengHei"/>
+                <w:bCs/>
+                <w:color w:val="FFFFFF"/>
+                <w:szCs w:val="20"/>
+                <w:lang w:eastAsia="zh-TW"/>
+              </w:rPr>
+              <w:t>func02(self):</w:t>
+            </w:r>
+          </w:p>
+        </w:tc>
+        <w:tc>
+          <w:tcPr>
+            <w:tcW w:w="236" w:type="dxa"/>
+            <w:tcBorders>
+              <w:left w:val="single" w:sz="4" w:space="0" w:color="auto"/>
+            </w:tcBorders>
+            <w:shd w:val="clear" w:color="auto" w:fill="FFFFFF" w:themeFill="background1"/>
+          </w:tcPr>
+          <w:p>
+            <w:pPr>
+              <w:rPr>
+                <w:rFonts w:asciiTheme="majorEastAsia" w:eastAsiaTheme="majorEastAsia" w:hAnsiTheme="majorEastAsia" w:cs="Microsoft JhengHei"/>
+                <w:bCs/>
+                <w:color w:val="FFFFFF"/>
+                <w:sz w:val="18"/>
+                <w:szCs w:val="18"/>
+                <w:lang w:eastAsia="zh-TW"/>
+              </w:rPr>
+            </w:pPr>
+          </w:p>
+        </w:tc>
+        <w:tc>
+          <w:tcPr>
+            <w:tcW w:w="3897" w:type="dxa"/>
+            <w:tcBorders>
+              <w:left w:val="single" w:sz="4" w:space="0" w:color="auto"/>
+            </w:tcBorders>
+            <w:shd w:val="clear" w:color="auto" w:fill="1F4E79" w:themeFill="accent5" w:themeFillShade="80"/>
+          </w:tcPr>
+          <w:p>
+            <w:pPr>
+              <w:rPr>
+                <w:rFonts w:asciiTheme="majorEastAsia" w:eastAsiaTheme="majorEastAsia" w:hAnsiTheme="majorEastAsia" w:cs="Microsoft JhengHei"/>
+                <w:bCs/>
+                <w:color w:val="FFFFFF"/>
+                <w:szCs w:val="20"/>
+                <w:lang w:eastAsia="zh-TW"/>
+              </w:rPr>
+            </w:pPr>
+            <w:r>
+              <w:rPr>
+                <w:rFonts w:hint="eastAsia"/>
+                <w:b/>
+                <w:bCs/>
+                <w:color w:val="FFFFFF" w:themeColor="background1"/>
+                <w:lang w:eastAsia="zh-TW"/>
+              </w:rPr>
+              <w:t>定義私有成員函式</w:t>
+            </w:r>
+            <w:r>
+              <w:rPr>
+                <w:rFonts w:asciiTheme="majorEastAsia" w:eastAsiaTheme="majorEastAsia" w:hAnsiTheme="majorEastAsia" w:hint="eastAsia"/>
+                <w:b/>
+                <w:bCs/>
+                <w:color w:val="FFFFFF" w:themeColor="background1"/>
+                <w:lang w:eastAsia="zh-TW"/>
+              </w:rPr>
+              <w:t>f</w:t>
+            </w:r>
+            <w:r>
+              <w:rPr>
+                <w:rFonts w:asciiTheme="majorEastAsia" w:eastAsiaTheme="majorEastAsia" w:hAnsiTheme="majorEastAsia"/>
+                <w:b/>
+                <w:bCs/>
+                <w:color w:val="FFFFFF" w:themeColor="background1"/>
+                <w:lang w:eastAsia="zh-TW"/>
+              </w:rPr>
+              <w:t>unc02</w:t>
+            </w:r>
+          </w:p>
+        </w:tc>
+      </w:tr>
+      <w:tr>
+        <w:tc>
+          <w:tcPr>
+            <w:tcW w:w="6918" w:type="dxa"/>
+            <w:tcBorders>
+              <w:right w:val="single" w:sz="4" w:space="0" w:color="auto"/>
+            </w:tcBorders>
+            <w:shd w:val="clear" w:color="auto" w:fill="1F4E79" w:themeFill="accent5" w:themeFillShade="80"/>
+          </w:tcPr>
+          <w:p>
+            <w:pPr>
+              <w:rPr>
+                <w:rFonts w:asciiTheme="majorEastAsia" w:eastAsiaTheme="majorEastAsia" w:hAnsiTheme="majorEastAsia" w:cs="Microsoft JhengHei"/>
+                <w:bCs/>
+                <w:color w:val="FFFFFF"/>
+                <w:szCs w:val="20"/>
+                <w:lang w:eastAsia="zh-TW"/>
+              </w:rPr>
+            </w:pPr>
+            <w:r>
+              <w:rPr>
+                <w:rFonts w:asciiTheme="majorEastAsia" w:eastAsiaTheme="majorEastAsia" w:hAnsiTheme="majorEastAsia" w:cs="Microsoft JhengHei"/>
+                <w:bCs/>
+                <w:color w:val="FFFFFF"/>
+                <w:szCs w:val="20"/>
+                <w:lang w:eastAsia="zh-TW"/>
+              </w:rPr>
+              <w:t xml:space="preserve">        </w:t>
+            </w:r>
+            <w:r>
+              <w:rPr>
+                <w:rFonts w:asciiTheme="majorEastAsia" w:eastAsiaTheme="majorEastAsia" w:hAnsiTheme="majorEastAsia" w:cs="Microsoft JhengHei"/>
+                <w:bCs/>
+                <w:color w:val="FFFFFF"/>
+                <w:szCs w:val="20"/>
+                <w:lang w:eastAsia="zh-TW"/>
+              </w:rPr>
+              <w:t>self.</w:t>
+            </w:r>
+            <w:r>
+              <w:rPr>
+                <w:rFonts w:asciiTheme="majorEastAsia" w:eastAsiaTheme="majorEastAsia" w:hAnsiTheme="majorEastAsia" w:cs="Microsoft JhengHei" w:hint="eastAsia"/>
+                <w:bCs/>
+                <w:color w:val="FFFFFF"/>
+                <w:szCs w:val="20"/>
+                <w:lang w:eastAsia="zh-TW"/>
+              </w:rPr>
+              <w:t>成員變數</w:t>
+            </w:r>
+          </w:p>
+        </w:tc>
+        <w:tc>
+          <w:tcPr>
+            <w:tcW w:w="236" w:type="dxa"/>
+            <w:tcBorders>
+              <w:left w:val="single" w:sz="4" w:space="0" w:color="auto"/>
+            </w:tcBorders>
+            <w:shd w:val="clear" w:color="auto" w:fill="FFFFFF" w:themeFill="background1"/>
+          </w:tcPr>
+          <w:p>
+            <w:pPr>
+              <w:rPr>
+                <w:rFonts w:asciiTheme="majorEastAsia" w:eastAsiaTheme="majorEastAsia" w:hAnsiTheme="majorEastAsia" w:cs="Microsoft JhengHei"/>
+                <w:bCs/>
+                <w:color w:val="FFFFFF"/>
+                <w:sz w:val="18"/>
+                <w:szCs w:val="18"/>
+                <w:lang w:eastAsia="zh-TW"/>
+              </w:rPr>
+            </w:pPr>
+          </w:p>
+        </w:tc>
+        <w:tc>
+          <w:tcPr>
+            <w:tcW w:w="3897" w:type="dxa"/>
+            <w:tcBorders>
+              <w:left w:val="single" w:sz="4" w:space="0" w:color="auto"/>
+            </w:tcBorders>
+            <w:shd w:val="clear" w:color="auto" w:fill="1F4E79" w:themeFill="accent5" w:themeFillShade="80"/>
+          </w:tcPr>
+          <w:p>
+            <w:pPr>
+              <w:rPr>
+                <w:rFonts w:asciiTheme="majorEastAsia" w:eastAsiaTheme="majorEastAsia" w:hAnsiTheme="majorEastAsia" w:cs="Microsoft JhengHei"/>
+                <w:bCs/>
+                <w:color w:val="FFFFFF"/>
+                <w:szCs w:val="20"/>
+                <w:lang w:eastAsia="zh-TW"/>
+              </w:rPr>
+            </w:pPr>
+          </w:p>
+        </w:tc>
+      </w:tr>
+      <w:tr>
+        <w:tc>
+          <w:tcPr>
+            <w:tcW w:w="6918" w:type="dxa"/>
+            <w:tcBorders>
+              <w:right w:val="single" w:sz="4" w:space="0" w:color="auto"/>
+            </w:tcBorders>
+            <w:shd w:val="clear" w:color="auto" w:fill="1F4E79" w:themeFill="accent5" w:themeFillShade="80"/>
+          </w:tcPr>
+          <w:p>
+            <w:pPr>
+              <w:rPr>
+                <w:rFonts w:asciiTheme="majorEastAsia" w:eastAsiaTheme="majorEastAsia" w:hAnsiTheme="majorEastAsia" w:cs="Microsoft JhengHei"/>
+                <w:bCs/>
+                <w:color w:val="FFFFFF"/>
+                <w:szCs w:val="20"/>
+                <w:lang w:eastAsia="zh-TW"/>
+              </w:rPr>
+            </w:pPr>
+          </w:p>
+        </w:tc>
+        <w:tc>
+          <w:tcPr>
+            <w:tcW w:w="236" w:type="dxa"/>
+            <w:tcBorders>
+              <w:left w:val="single" w:sz="4" w:space="0" w:color="auto"/>
+            </w:tcBorders>
+            <w:shd w:val="clear" w:color="auto" w:fill="FFFFFF" w:themeFill="background1"/>
+          </w:tcPr>
+          <w:p>
+            <w:pPr>
+              <w:rPr>
+                <w:rFonts w:asciiTheme="majorEastAsia" w:eastAsiaTheme="majorEastAsia" w:hAnsiTheme="majorEastAsia" w:cs="Microsoft JhengHei"/>
+                <w:bCs/>
+                <w:color w:val="FFFFFF"/>
+                <w:sz w:val="18"/>
+                <w:szCs w:val="18"/>
+                <w:lang w:eastAsia="zh-TW"/>
+              </w:rPr>
+            </w:pPr>
+          </w:p>
+        </w:tc>
+        <w:tc>
+          <w:tcPr>
+            <w:tcW w:w="3897" w:type="dxa"/>
+            <w:tcBorders>
+              <w:left w:val="single" w:sz="4" w:space="0" w:color="auto"/>
+            </w:tcBorders>
+            <w:shd w:val="clear" w:color="auto" w:fill="1F4E79" w:themeFill="accent5" w:themeFillShade="80"/>
+          </w:tcPr>
+          <w:p>
+            <w:pPr>
+              <w:rPr>
+                <w:rFonts w:asciiTheme="majorEastAsia" w:eastAsiaTheme="majorEastAsia" w:hAnsiTheme="majorEastAsia" w:cs="Microsoft JhengHei"/>
+                <w:bCs/>
+                <w:color w:val="FFFFFF"/>
+                <w:szCs w:val="20"/>
+                <w:lang w:eastAsia="zh-TW"/>
+              </w:rPr>
+            </w:pPr>
+          </w:p>
+        </w:tc>
+      </w:tr>
+      <w:tr>
+        <w:tc>
+          <w:tcPr>
+            <w:tcW w:w="6918" w:type="dxa"/>
+            <w:tcBorders>
+              <w:right w:val="single" w:sz="4" w:space="0" w:color="auto"/>
+            </w:tcBorders>
+            <w:shd w:val="clear" w:color="auto" w:fill="1F4E79" w:themeFill="accent5" w:themeFillShade="80"/>
+          </w:tcPr>
+          <w:p>
+            <w:pPr>
+              <w:rPr>
+                <w:rFonts w:asciiTheme="majorEastAsia" w:eastAsiaTheme="majorEastAsia" w:hAnsiTheme="majorEastAsia" w:cs="Microsoft JhengHei"/>
+                <w:bCs/>
+                <w:color w:val="FFFFFF"/>
+                <w:szCs w:val="20"/>
+                <w:lang w:eastAsia="zh-TW"/>
+              </w:rPr>
+            </w:pPr>
+          </w:p>
+        </w:tc>
+        <w:tc>
+          <w:tcPr>
+            <w:tcW w:w="236" w:type="dxa"/>
+            <w:tcBorders>
+              <w:left w:val="single" w:sz="4" w:space="0" w:color="auto"/>
+            </w:tcBorders>
+            <w:shd w:val="clear" w:color="auto" w:fill="FFFFFF" w:themeFill="background1"/>
+          </w:tcPr>
+          <w:p>
+            <w:pPr>
+              <w:rPr>
+                <w:rFonts w:asciiTheme="majorEastAsia" w:eastAsiaTheme="majorEastAsia" w:hAnsiTheme="majorEastAsia" w:cs="Microsoft JhengHei"/>
+                <w:bCs/>
+                <w:color w:val="FFFFFF"/>
+                <w:sz w:val="18"/>
+                <w:szCs w:val="18"/>
+                <w:lang w:eastAsia="zh-TW"/>
+              </w:rPr>
+            </w:pPr>
+          </w:p>
+        </w:tc>
+        <w:tc>
+          <w:tcPr>
+            <w:tcW w:w="3897" w:type="dxa"/>
+            <w:tcBorders>
+              <w:left w:val="single" w:sz="4" w:space="0" w:color="auto"/>
+            </w:tcBorders>
+            <w:shd w:val="clear" w:color="auto" w:fill="1F4E79" w:themeFill="accent5" w:themeFillShade="80"/>
+          </w:tcPr>
+          <w:p>
+            <w:pPr>
+              <w:rPr>
+                <w:rFonts w:asciiTheme="majorEastAsia" w:eastAsiaTheme="majorEastAsia" w:hAnsiTheme="majorEastAsia" w:cs="Microsoft JhengHei"/>
+                <w:bCs/>
+                <w:color w:val="FFFFFF"/>
+                <w:szCs w:val="20"/>
+                <w:lang w:eastAsia="zh-TW"/>
+              </w:rPr>
+            </w:pPr>
+          </w:p>
+        </w:tc>
+      </w:tr>
+    </w:tbl>
     <w:p>
-      <w:r>
-        <w:t xml:space="preserve">    </w:t>
-      </w:r>
-    </w:p>
-    <w:p/>
-    <w:p/>
-    <w:p>
-      <w:r>
-        <w:lastRenderedPageBreak/>
-        <w:t xml:space="preserve">    </w:t>
-      </w:r>
+      <w:pPr>
+        <w:jc w:val="center"/>
+        <w:rPr>
+          <w:rFonts w:hint="eastAsia"/>
+        </w:rPr>
+      </w:pPr>
     </w:p>
     <w:p>
       <w:pPr>
+        <w:pStyle w:val="a3"/>
+        <w:numPr>
+          <w:ilvl w:val="1"/>
+          <w:numId w:val="3"/>
+        </w:numPr>
+      </w:pPr>
+      <w:r>
+        <w:rPr>
+          <w:lang w:eastAsia="zh-TW"/>
+        </w:rPr>
+        <w:t>Continue</w:t>
+      </w:r>
+    </w:p>
+    <w:p>
+      <w:pPr>
+        <w:pStyle w:val="a3"/>
+        <w:numPr>
+          <w:ilvl w:val="1"/>
+          <w:numId w:val="3"/>
+        </w:numPr>
+      </w:pPr>
+      <w:r>
         <w:rPr>
           <w:rFonts w:hint="eastAsia"/>
-        </w:rPr>
-      </w:pPr>
+          <w:lang w:eastAsia="zh-TW"/>
+        </w:rPr>
+        <w:t>c</w:t>
+      </w:r>
+      <w:r>
+        <w:rPr>
+          <w:lang w:eastAsia="zh-TW"/>
+        </w:rPr>
+        <w:t>ontinue</w:t>
+      </w:r>
+    </w:p>
+    <w:p>
+      <w:pPr>
+        <w:pStyle w:val="a3"/>
+        <w:numPr>
+          <w:ilvl w:val="0"/>
+          <w:numId w:val="3"/>
+        </w:numPr>
+      </w:pPr>
+      <w:r>
+        <w:rPr>
+          <w:rFonts w:hint="eastAsia"/>
+          <w:lang w:eastAsia="zh-TW"/>
+        </w:rPr>
+        <w:t>c</w:t>
+      </w:r>
+      <w:r>
+        <w:rPr>
+          <w:lang w:eastAsia="zh-TW"/>
+        </w:rPr>
+        <w:t>ontinue</w:t>
+      </w:r>
     </w:p>
     <w:sectPr>
       <w:pgSz w:w="12240" w:h="15840"/>
@@ -5471,6 +7817,92 @@
     </w:lvl>
   </w:abstractNum>
   <w:abstractNum w:abstractNumId="3" w15:restartNumberingAfterBreak="0">
+    <w:nsid w:val="2B201787"/>
+    <w:multiLevelType w:val="hybridMultilevel"/>
+    <w:tmpl w:val="988CCFDC"/>
+    <w:lvl w:ilvl="0" w:tplc="0409000F">
+      <w:start w:val="1"/>
+      <w:numFmt w:val="decimal"/>
+      <w:lvlText w:val="%1."/>
+      <w:lvlJc w:val="left"/>
+      <w:pPr>
+        <w:ind w:left="1200" w:hanging="480"/>
+      </w:pPr>
+    </w:lvl>
+    <w:lvl w:ilvl="1" w:tplc="04090019" w:tentative="1">
+      <w:start w:val="1"/>
+      <w:numFmt w:val="ideographTraditional"/>
+      <w:lvlText w:val="%2、"/>
+      <w:lvlJc w:val="left"/>
+      <w:pPr>
+        <w:ind w:left="1680" w:hanging="480"/>
+      </w:pPr>
+    </w:lvl>
+    <w:lvl w:ilvl="2" w:tplc="0409001B" w:tentative="1">
+      <w:start w:val="1"/>
+      <w:numFmt w:val="lowerRoman"/>
+      <w:lvlText w:val="%3."/>
+      <w:lvlJc w:val="right"/>
+      <w:pPr>
+        <w:ind w:left="2160" w:hanging="480"/>
+      </w:pPr>
+    </w:lvl>
+    <w:lvl w:ilvl="3" w:tplc="0409000F" w:tentative="1">
+      <w:start w:val="1"/>
+      <w:numFmt w:val="decimal"/>
+      <w:lvlText w:val="%4."/>
+      <w:lvlJc w:val="left"/>
+      <w:pPr>
+        <w:ind w:left="2640" w:hanging="480"/>
+      </w:pPr>
+    </w:lvl>
+    <w:lvl w:ilvl="4" w:tplc="04090019" w:tentative="1">
+      <w:start w:val="1"/>
+      <w:numFmt w:val="ideographTraditional"/>
+      <w:lvlText w:val="%5、"/>
+      <w:lvlJc w:val="left"/>
+      <w:pPr>
+        <w:ind w:left="3120" w:hanging="480"/>
+      </w:pPr>
+    </w:lvl>
+    <w:lvl w:ilvl="5" w:tplc="0409001B" w:tentative="1">
+      <w:start w:val="1"/>
+      <w:numFmt w:val="lowerRoman"/>
+      <w:lvlText w:val="%6."/>
+      <w:lvlJc w:val="right"/>
+      <w:pPr>
+        <w:ind w:left="3600" w:hanging="480"/>
+      </w:pPr>
+    </w:lvl>
+    <w:lvl w:ilvl="6" w:tplc="0409000F" w:tentative="1">
+      <w:start w:val="1"/>
+      <w:numFmt w:val="decimal"/>
+      <w:lvlText w:val="%7."/>
+      <w:lvlJc w:val="left"/>
+      <w:pPr>
+        <w:ind w:left="4080" w:hanging="480"/>
+      </w:pPr>
+    </w:lvl>
+    <w:lvl w:ilvl="7" w:tplc="04090019" w:tentative="1">
+      <w:start w:val="1"/>
+      <w:numFmt w:val="ideographTraditional"/>
+      <w:lvlText w:val="%8、"/>
+      <w:lvlJc w:val="left"/>
+      <w:pPr>
+        <w:ind w:left="4560" w:hanging="480"/>
+      </w:pPr>
+    </w:lvl>
+    <w:lvl w:ilvl="8" w:tplc="0409001B" w:tentative="1">
+      <w:start w:val="1"/>
+      <w:numFmt w:val="lowerRoman"/>
+      <w:lvlText w:val="%9."/>
+      <w:lvlJc w:val="right"/>
+      <w:pPr>
+        <w:ind w:left="5040" w:hanging="480"/>
+      </w:pPr>
+    </w:lvl>
+  </w:abstractNum>
+  <w:abstractNum w:abstractNumId="4" w15:restartNumberingAfterBreak="0">
     <w:nsid w:val="399011CE"/>
     <w:multiLevelType w:val="hybridMultilevel"/>
     <w:tmpl w:val="25FE0918"/>
@@ -5559,7 +7991,7 @@
       </w:pPr>
     </w:lvl>
   </w:abstractNum>
-  <w:abstractNum w:abstractNumId="4" w15:restartNumberingAfterBreak="0">
+  <w:abstractNum w:abstractNumId="5" w15:restartNumberingAfterBreak="0">
     <w:nsid w:val="3D704210"/>
     <w:multiLevelType w:val="hybridMultilevel"/>
     <w:tmpl w:val="9EC2045C"/>
@@ -5648,7 +8080,7 @@
       </w:pPr>
     </w:lvl>
   </w:abstractNum>
-  <w:abstractNum w:abstractNumId="5" w15:restartNumberingAfterBreak="0">
+  <w:abstractNum w:abstractNumId="6" w15:restartNumberingAfterBreak="0">
     <w:nsid w:val="4678281C"/>
     <w:multiLevelType w:val="hybridMultilevel"/>
     <w:tmpl w:val="DB2A8CCA"/>
@@ -5737,7 +8169,7 @@
       </w:pPr>
     </w:lvl>
   </w:abstractNum>
-  <w:abstractNum w:abstractNumId="6" w15:restartNumberingAfterBreak="0">
+  <w:abstractNum w:abstractNumId="7" w15:restartNumberingAfterBreak="0">
     <w:nsid w:val="5A617346"/>
     <w:multiLevelType w:val="hybridMultilevel"/>
     <w:tmpl w:val="1B002508"/>
@@ -5823,7 +8255,93 @@
       </w:pPr>
     </w:lvl>
   </w:abstractNum>
-  <w:abstractNum w:abstractNumId="7" w15:restartNumberingAfterBreak="0">
+  <w:abstractNum w:abstractNumId="8" w15:restartNumberingAfterBreak="0">
+    <w:nsid w:val="5C4F18ED"/>
+    <w:multiLevelType w:val="hybridMultilevel"/>
+    <w:tmpl w:val="E93673F0"/>
+    <w:lvl w:ilvl="0" w:tplc="0409000F">
+      <w:start w:val="1"/>
+      <w:numFmt w:val="decimal"/>
+      <w:lvlText w:val="%1."/>
+      <w:lvlJc w:val="left"/>
+      <w:pPr>
+        <w:ind w:left="480" w:hanging="480"/>
+      </w:pPr>
+    </w:lvl>
+    <w:lvl w:ilvl="1" w:tplc="04090019" w:tentative="1">
+      <w:start w:val="1"/>
+      <w:numFmt w:val="ideographTraditional"/>
+      <w:lvlText w:val="%2、"/>
+      <w:lvlJc w:val="left"/>
+      <w:pPr>
+        <w:ind w:left="960" w:hanging="480"/>
+      </w:pPr>
+    </w:lvl>
+    <w:lvl w:ilvl="2" w:tplc="0409001B" w:tentative="1">
+      <w:start w:val="1"/>
+      <w:numFmt w:val="lowerRoman"/>
+      <w:lvlText w:val="%3."/>
+      <w:lvlJc w:val="right"/>
+      <w:pPr>
+        <w:ind w:left="1440" w:hanging="480"/>
+      </w:pPr>
+    </w:lvl>
+    <w:lvl w:ilvl="3" w:tplc="0409000F" w:tentative="1">
+      <w:start w:val="1"/>
+      <w:numFmt w:val="decimal"/>
+      <w:lvlText w:val="%4."/>
+      <w:lvlJc w:val="left"/>
+      <w:pPr>
+        <w:ind w:left="1920" w:hanging="480"/>
+      </w:pPr>
+    </w:lvl>
+    <w:lvl w:ilvl="4" w:tplc="04090019" w:tentative="1">
+      <w:start w:val="1"/>
+      <w:numFmt w:val="ideographTraditional"/>
+      <w:lvlText w:val="%5、"/>
+      <w:lvlJc w:val="left"/>
+      <w:pPr>
+        <w:ind w:left="2400" w:hanging="480"/>
+      </w:pPr>
+    </w:lvl>
+    <w:lvl w:ilvl="5" w:tplc="0409001B" w:tentative="1">
+      <w:start w:val="1"/>
+      <w:numFmt w:val="lowerRoman"/>
+      <w:lvlText w:val="%6."/>
+      <w:lvlJc w:val="right"/>
+      <w:pPr>
+        <w:ind w:left="2880" w:hanging="480"/>
+      </w:pPr>
+    </w:lvl>
+    <w:lvl w:ilvl="6" w:tplc="0409000F" w:tentative="1">
+      <w:start w:val="1"/>
+      <w:numFmt w:val="decimal"/>
+      <w:lvlText w:val="%7."/>
+      <w:lvlJc w:val="left"/>
+      <w:pPr>
+        <w:ind w:left="3360" w:hanging="480"/>
+      </w:pPr>
+    </w:lvl>
+    <w:lvl w:ilvl="7" w:tplc="04090019" w:tentative="1">
+      <w:start w:val="1"/>
+      <w:numFmt w:val="ideographTraditional"/>
+      <w:lvlText w:val="%8、"/>
+      <w:lvlJc w:val="left"/>
+      <w:pPr>
+        <w:ind w:left="3840" w:hanging="480"/>
+      </w:pPr>
+    </w:lvl>
+    <w:lvl w:ilvl="8" w:tplc="0409001B" w:tentative="1">
+      <w:start w:val="1"/>
+      <w:numFmt w:val="lowerRoman"/>
+      <w:lvlText w:val="%9."/>
+      <w:lvlJc w:val="right"/>
+      <w:pPr>
+        <w:ind w:left="4320" w:hanging="480"/>
+      </w:pPr>
+    </w:lvl>
+  </w:abstractNum>
+  <w:abstractNum w:abstractNumId="9" w15:restartNumberingAfterBreak="0">
     <w:nsid w:val="5FE23340"/>
     <w:multiLevelType w:val="hybridMultilevel"/>
     <w:tmpl w:val="A828A4AC"/>
@@ -5912,10 +8430,10 @@
       </w:pPr>
     </w:lvl>
   </w:abstractNum>
-  <w:abstractNum w:abstractNumId="8" w15:restartNumberingAfterBreak="0">
+  <w:abstractNum w:abstractNumId="10" w15:restartNumberingAfterBreak="0">
     <w:nsid w:val="66744CB5"/>
     <w:multiLevelType w:val="hybridMultilevel"/>
-    <w:tmpl w:val="96FCF094"/>
+    <w:tmpl w:val="2B2EDF06"/>
     <w:lvl w:ilvl="0" w:tplc="0409000F">
       <w:start w:val="1"/>
       <w:numFmt w:val="decimal"/>
@@ -6005,16 +8523,16 @@
     </w:lvl>
   </w:abstractNum>
   <w:num w:numId="1">
-    <w:abstractNumId w:val="6"/>
+    <w:abstractNumId w:val="7"/>
   </w:num>
   <w:num w:numId="2">
     <w:abstractNumId w:val="1"/>
   </w:num>
   <w:num w:numId="3">
-    <w:abstractNumId w:val="8"/>
+    <w:abstractNumId w:val="10"/>
   </w:num>
   <w:num w:numId="4">
-    <w:abstractNumId w:val="5"/>
+    <w:abstractNumId w:val="6"/>
   </w:num>
   <w:num w:numId="5">
     <w:abstractNumId w:val="0"/>
@@ -6023,13 +8541,19 @@
     <w:abstractNumId w:val="2"/>
   </w:num>
   <w:num w:numId="7">
-    <w:abstractNumId w:val="7"/>
+    <w:abstractNumId w:val="9"/>
   </w:num>
   <w:num w:numId="8">
+    <w:abstractNumId w:val="4"/>
+  </w:num>
+  <w:num w:numId="9">
+    <w:abstractNumId w:val="5"/>
+  </w:num>
+  <w:num w:numId="10">
     <w:abstractNumId w:val="3"/>
   </w:num>
-  <w:num w:numId="9">
-    <w:abstractNumId w:val="4"/>
+  <w:num w:numId="11">
+    <w:abstractNumId w:val="8"/>
   </w:num>
 </w:numbering>
 </file>

</xml_diff>

<commit_message>
add loop doc and updat class doc
</commit_message>
<xml_diff>
--- a/python_note/20210128_class.docx
+++ b/python_note/20210128_class.docx
@@ -403,7 +403,27 @@
                 <w:color w:val="FFFFFF"/>
                 <w:szCs w:val="20"/>
               </w:rPr>
-              <w:t>Class class_name:</w:t>
+              <w:t xml:space="preserve">Class </w:t>
+            </w:r>
+            <w:proofErr w:type="spellStart"/>
+            <w:r>
+              <w:rPr>
+                <w:rFonts w:asciiTheme="majorEastAsia" w:eastAsiaTheme="majorEastAsia" w:hAnsiTheme="majorEastAsia" w:cs="Times New Roman"/>
+                <w:bCs/>
+                <w:color w:val="FFFFFF"/>
+                <w:szCs w:val="20"/>
+              </w:rPr>
+              <w:t>class_name</w:t>
+            </w:r>
+            <w:proofErr w:type="spellEnd"/>
+            <w:r>
+              <w:rPr>
+                <w:rFonts w:asciiTheme="majorEastAsia" w:eastAsiaTheme="majorEastAsia" w:hAnsiTheme="majorEastAsia" w:cs="Times New Roman"/>
+                <w:bCs/>
+                <w:color w:val="FFFFFF"/>
+                <w:szCs w:val="20"/>
+              </w:rPr>
+              <w:t>:</w:t>
             </w:r>
           </w:p>
         </w:tc>
@@ -504,8 +524,20 @@
                 <w:szCs w:val="20"/>
                 <w:lang w:eastAsia="zh-TW"/>
               </w:rPr>
-              <w:t>__var_name</w:t>
-            </w:r>
+              <w:t>__</w:t>
+            </w:r>
+            <w:proofErr w:type="spellStart"/>
+            <w:r>
+              <w:rPr>
+                <w:rFonts w:ascii="PMingLiU" w:hAnsi="PMingLiU" w:cs="Microsoft JhengHei"/>
+                <w:bCs/>
+                <w:color w:val="FFFFFF"/>
+                <w:szCs w:val="20"/>
+                <w:lang w:eastAsia="zh-TW"/>
+              </w:rPr>
+              <w:t>var_name</w:t>
+            </w:r>
+            <w:proofErr w:type="spellEnd"/>
           </w:p>
         </w:tc>
         <w:tc>
@@ -602,6 +634,7 @@
               </w:rPr>
               <w:t xml:space="preserve">   </w:t>
             </w:r>
+            <w:proofErr w:type="spellStart"/>
             <w:r>
               <w:rPr>
                 <w:rFonts w:asciiTheme="majorEastAsia" w:hAnsiTheme="majorEastAsia" w:cs="Microsoft JhengHei"/>
@@ -612,6 +645,7 @@
               </w:rPr>
               <w:t>var_name</w:t>
             </w:r>
+            <w:proofErr w:type="spellEnd"/>
           </w:p>
         </w:tc>
         <w:tc>
@@ -713,7 +747,51 @@
                 <w:szCs w:val="20"/>
                 <w:lang w:eastAsia="zh-TW"/>
               </w:rPr>
-              <w:t xml:space="preserve">    def __init__(self, arg0, arg1, …):</w:t>
+              <w:t xml:space="preserve">    def __</w:t>
+            </w:r>
+            <w:proofErr w:type="spellStart"/>
+            <w:r>
+              <w:rPr>
+                <w:rFonts w:asciiTheme="majorEastAsia" w:hAnsiTheme="majorEastAsia" w:cs="Microsoft JhengHei"/>
+                <w:bCs/>
+                <w:color w:val="FFFFFF"/>
+                <w:szCs w:val="20"/>
+                <w:lang w:eastAsia="zh-TW"/>
+              </w:rPr>
+              <w:t>init</w:t>
+            </w:r>
+            <w:proofErr w:type="spellEnd"/>
+            <w:r>
+              <w:rPr>
+                <w:rFonts w:asciiTheme="majorEastAsia" w:hAnsiTheme="majorEastAsia" w:cs="Microsoft JhengHei"/>
+                <w:bCs/>
+                <w:color w:val="FFFFFF"/>
+                <w:szCs w:val="20"/>
+                <w:lang w:eastAsia="zh-TW"/>
+              </w:rPr>
+              <w:t>_</w:t>
+            </w:r>
+            <w:proofErr w:type="gramStart"/>
+            <w:r>
+              <w:rPr>
+                <w:rFonts w:asciiTheme="majorEastAsia" w:hAnsiTheme="majorEastAsia" w:cs="Microsoft JhengHei"/>
+                <w:bCs/>
+                <w:color w:val="FFFFFF"/>
+                <w:szCs w:val="20"/>
+                <w:lang w:eastAsia="zh-TW"/>
+              </w:rPr>
+              <w:t>_(</w:t>
+            </w:r>
+            <w:proofErr w:type="gramEnd"/>
+            <w:r>
+              <w:rPr>
+                <w:rFonts w:asciiTheme="majorEastAsia" w:hAnsiTheme="majorEastAsia" w:cs="Microsoft JhengHei"/>
+                <w:bCs/>
+                <w:color w:val="FFFFFF"/>
+                <w:szCs w:val="20"/>
+                <w:lang w:eastAsia="zh-TW"/>
+              </w:rPr>
+              <w:t>self, arg0, arg1, …):</w:t>
             </w:r>
           </w:p>
         </w:tc>
@@ -2914,21 +2992,45 @@
           <w:rFonts w:hint="eastAsia"/>
           <w:lang w:eastAsia="zh-TW"/>
         </w:rPr>
-        <w:t>__init__(</w:t>
-      </w:r>
+        <w:t>__</w:t>
+      </w:r>
+      <w:proofErr w:type="spellStart"/>
       <w:r>
         <w:rPr>
           <w:rFonts w:hint="eastAsia"/>
           <w:lang w:eastAsia="zh-TW"/>
         </w:rPr>
+        <w:t>init</w:t>
+      </w:r>
+      <w:proofErr w:type="spellEnd"/>
+      <w:r>
+        <w:rPr>
+          <w:rFonts w:hint="eastAsia"/>
+          <w:lang w:eastAsia="zh-TW"/>
+        </w:rPr>
+        <w:t>__(</w:t>
+      </w:r>
+      <w:r>
+        <w:rPr>
+          <w:rFonts w:hint="eastAsia"/>
+          <w:lang w:eastAsia="zh-TW"/>
+        </w:rPr>
         <w:t>s</w:t>
       </w:r>
       <w:r>
         <w:rPr>
           <w:lang w:eastAsia="zh-TW"/>
         </w:rPr>
-        <w:t>elf, arg0, arg1, ……</w:t>
-      </w:r>
+        <w:t>elf, arg0, arg1, …</w:t>
+      </w:r>
+      <w:proofErr w:type="gramStart"/>
+      <w:r>
+        <w:rPr>
+          <w:lang w:eastAsia="zh-TW"/>
+        </w:rPr>
+        <w:t>…</w:t>
+      </w:r>
+      <w:proofErr w:type="gramEnd"/>
       <w:r>
         <w:rPr>
           <w:rFonts w:hint="eastAsia"/>
@@ -2960,13 +3062,28 @@
           <w:rFonts w:hint="eastAsia"/>
           <w:lang w:eastAsia="zh-TW"/>
         </w:rPr>
-        <w:t>__i</w:t>
-      </w:r>
-      <w:r>
-        <w:rPr>
-          <w:lang w:eastAsia="zh-TW"/>
-        </w:rPr>
-        <w:t>nit__()</w:t>
+        <w:t>__</w:t>
+      </w:r>
+      <w:proofErr w:type="spellStart"/>
+      <w:r>
+        <w:rPr>
+          <w:rFonts w:hint="eastAsia"/>
+          <w:lang w:eastAsia="zh-TW"/>
+        </w:rPr>
+        <w:t>i</w:t>
+      </w:r>
+      <w:r>
+        <w:rPr>
+          <w:lang w:eastAsia="zh-TW"/>
+        </w:rPr>
+        <w:t>nit</w:t>
+      </w:r>
+      <w:proofErr w:type="spellEnd"/>
+      <w:r>
+        <w:rPr>
+          <w:lang w:eastAsia="zh-TW"/>
+        </w:rPr>
+        <w:t>__()</w:t>
       </w:r>
       <w:r>
         <w:rPr>
@@ -3007,6 +3124,9 @@
       <w:r>
         <w:rPr>
           <w:rFonts w:hint="eastAsia"/>
+          <w:b/>
+          <w:bCs/>
+          <w:color w:val="C00000"/>
           <w:lang w:eastAsia="zh-TW"/>
         </w:rPr>
         <w:t>類別變數</w:t>
@@ -3014,6 +3134,9 @@
       <w:r>
         <w:rPr>
           <w:rFonts w:hint="eastAsia"/>
+          <w:b/>
+          <w:bCs/>
+          <w:color w:val="C00000"/>
           <w:lang w:eastAsia="zh-TW"/>
         </w:rPr>
         <w:t>.</w:t>
@@ -3021,9 +3144,19 @@
       <w:r>
         <w:rPr>
           <w:rFonts w:hint="eastAsia"/>
-          <w:lang w:eastAsia="zh-TW"/>
-        </w:rPr>
-        <w:t>成員變數，可以用來取用類別變數裡面的成員變數</w:t>
+          <w:b/>
+          <w:bCs/>
+          <w:color w:val="C00000"/>
+          <w:lang w:eastAsia="zh-TW"/>
+        </w:rPr>
+        <w:t>成員變數</w:t>
+      </w:r>
+      <w:r>
+        <w:rPr>
+          <w:rFonts w:hint="eastAsia"/>
+          <w:lang w:eastAsia="zh-TW"/>
+        </w:rPr>
+        <w:t>，可以用來取用類別變數裡面的成員變數</w:t>
       </w:r>
     </w:p>
     <w:p>
@@ -3039,6 +3172,9 @@
       </w:pPr>
       <w:r>
         <w:rPr>
+          <w:b/>
+          <w:bCs/>
+          <w:color w:val="C00000"/>
           <w:lang w:eastAsia="zh-TW"/>
         </w:rPr>
         <w:t>類別名稱</w:t>
@@ -3046,15 +3182,27 @@
       <w:r>
         <w:rPr>
           <w:rFonts w:hint="eastAsia"/>
+          <w:b/>
+          <w:bCs/>
+          <w:color w:val="C00000"/>
           <w:lang w:eastAsia="zh-TW"/>
         </w:rPr>
         <w:t>.</w:t>
       </w:r>
       <w:r>
         <w:rPr>
-          <w:lang w:eastAsia="zh-TW"/>
-        </w:rPr>
-        <w:t>成員變數，可以用來取用各類別變數裡的成員變數，當所有類別變數皆</w:t>
+          <w:b/>
+          <w:bCs/>
+          <w:color w:val="C00000"/>
+          <w:lang w:eastAsia="zh-TW"/>
+        </w:rPr>
+        <w:t>成員變數</w:t>
+      </w:r>
+      <w:r>
+        <w:rPr>
+          <w:lang w:eastAsia="zh-TW"/>
+        </w:rPr>
+        <w:t>，可以用來取用各類別變數裡的成員變數，當所有類別變數皆</w:t>
       </w:r>
       <w:r>
         <w:rPr>
@@ -3066,19 +3214,89 @@
         <w:rPr>
           <w:lang w:eastAsia="zh-TW"/>
         </w:rPr>
-        <w:t>取用過時，透過類別成稱</w:t>
-      </w:r>
-      <w:r>
-        <w:rPr>
+        <w:t>取用過時，透過</w:t>
+      </w:r>
+      <w:r>
+        <w:rPr>
+          <w:b/>
+          <w:bCs/>
+          <w:color w:val="C00000"/>
+          <w:lang w:eastAsia="zh-TW"/>
+        </w:rPr>
+        <w:t>類別</w:t>
+      </w:r>
+      <w:r>
+        <w:rPr>
+          <w:rFonts w:hint="eastAsia"/>
+          <w:b/>
+          <w:bCs/>
+          <w:color w:val="C00000"/>
+          <w:lang w:eastAsia="zh-TW"/>
+        </w:rPr>
+        <w:t>名</w:t>
+      </w:r>
+      <w:r>
+        <w:rPr>
+          <w:b/>
+          <w:bCs/>
+          <w:color w:val="C00000"/>
+          <w:lang w:eastAsia="zh-TW"/>
+        </w:rPr>
+        <w:t>稱</w:t>
+      </w:r>
+      <w:r>
+        <w:rPr>
+          <w:b/>
+          <w:bCs/>
+          <w:color w:val="C00000"/>
           <w:lang w:eastAsia="zh-TW"/>
         </w:rPr>
         <w:t>.</w:t>
       </w:r>
       <w:r>
         <w:rPr>
-          <w:lang w:eastAsia="zh-TW"/>
-        </w:rPr>
-        <w:t>成員變數可以一次設定所有類別變數的成員變數。</w:t>
+          <w:b/>
+          <w:bCs/>
+          <w:color w:val="C00000"/>
+          <w:lang w:eastAsia="zh-TW"/>
+        </w:rPr>
+        <w:t>成員變數</w:t>
+      </w:r>
+      <w:r>
+        <w:rPr>
+          <w:lang w:eastAsia="zh-TW"/>
+        </w:rPr>
+        <w:t>可以一次設定所有</w:t>
+      </w:r>
+      <w:r>
+        <w:rPr>
+          <w:b/>
+          <w:bCs/>
+          <w:color w:val="C00000"/>
+          <w:lang w:eastAsia="zh-TW"/>
+        </w:rPr>
+        <w:t>類別變數</w:t>
+      </w:r>
+      <w:r>
+        <w:rPr>
+          <w:lang w:eastAsia="zh-TW"/>
+        </w:rPr>
+        <w:t>的</w:t>
+      </w:r>
+      <w:r>
+        <w:rPr>
+          <w:b/>
+          <w:bCs/>
+          <w:color w:val="C00000"/>
+          <w:lang w:eastAsia="zh-TW"/>
+        </w:rPr>
+        <w:t>成員變數</w:t>
+      </w:r>
+      <w:r>
+        <w:rPr>
+          <w:lang w:eastAsia="zh-TW"/>
+        </w:rPr>
+        <w:t>。</w:t>
       </w:r>
     </w:p>
     <w:p>
@@ -3140,7 +3358,6 @@
     <w:p>
       <w:pPr>
         <w:rPr>
-          <w:rFonts w:hint="eastAsia"/>
           <w:lang w:eastAsia="zh-TW"/>
         </w:rPr>
       </w:pPr>
@@ -3220,7 +3437,21 @@
               <w:rPr>
                 <w:color w:val="FFFFFF" w:themeColor="background1"/>
               </w:rPr>
-              <w:t>class MyCalClass:</w:t>
+              <w:t xml:space="preserve">class </w:t>
+            </w:r>
+            <w:proofErr w:type="spellStart"/>
+            <w:r>
+              <w:rPr>
+                <w:color w:val="FFFFFF" w:themeColor="background1"/>
+              </w:rPr>
+              <w:t>MyCalClass</w:t>
+            </w:r>
+            <w:proofErr w:type="spellEnd"/>
+            <w:r>
+              <w:rPr>
+                <w:color w:val="FFFFFF" w:themeColor="background1"/>
+              </w:rPr>
+              <w:t>:</w:t>
             </w:r>
           </w:p>
         </w:tc>
@@ -3287,7 +3518,21 @@
               <w:rPr>
                 <w:color w:val="FFFFFF" w:themeColor="background1"/>
               </w:rPr>
-              <w:t xml:space="preserve">    class_var = 11</w:t>
+              <w:t xml:space="preserve">    </w:t>
+            </w:r>
+            <w:proofErr w:type="spellStart"/>
+            <w:r>
+              <w:rPr>
+                <w:color w:val="FFFFFF" w:themeColor="background1"/>
+              </w:rPr>
+              <w:t>class_var</w:t>
+            </w:r>
+            <w:proofErr w:type="spellEnd"/>
+            <w:r>
+              <w:rPr>
+                <w:color w:val="FFFFFF" w:themeColor="background1"/>
+              </w:rPr>
+              <w:t xml:space="preserve"> = 11</w:t>
             </w:r>
           </w:p>
         </w:tc>
@@ -3422,7 +3667,35 @@
               <w:rPr>
                 <w:color w:val="FFFFFF" w:themeColor="background1"/>
               </w:rPr>
-              <w:t xml:space="preserve">    def __init__(self, x1, y1):</w:t>
+              <w:t xml:space="preserve">    def __</w:t>
+            </w:r>
+            <w:proofErr w:type="spellStart"/>
+            <w:r>
+              <w:rPr>
+                <w:color w:val="FFFFFF" w:themeColor="background1"/>
+              </w:rPr>
+              <w:t>init</w:t>
+            </w:r>
+            <w:proofErr w:type="spellEnd"/>
+            <w:r>
+              <w:rPr>
+                <w:color w:val="FFFFFF" w:themeColor="background1"/>
+              </w:rPr>
+              <w:t>_</w:t>
+            </w:r>
+            <w:proofErr w:type="gramStart"/>
+            <w:r>
+              <w:rPr>
+                <w:color w:val="FFFFFF" w:themeColor="background1"/>
+              </w:rPr>
+              <w:t>_(</w:t>
+            </w:r>
+            <w:proofErr w:type="gramEnd"/>
+            <w:r>
+              <w:rPr>
+                <w:color w:val="FFFFFF" w:themeColor="background1"/>
+              </w:rPr>
+              <w:t>self, x1, y1):</w:t>
             </w:r>
           </w:p>
         </w:tc>
@@ -3501,7 +3774,21 @@
               <w:rPr>
                 <w:color w:val="FFFFFF" w:themeColor="background1"/>
               </w:rPr>
-              <w:t xml:space="preserve">        self.x = x1</w:t>
+              <w:t xml:space="preserve">        </w:t>
+            </w:r>
+            <w:proofErr w:type="spellStart"/>
+            <w:r>
+              <w:rPr>
+                <w:color w:val="FFFFFF" w:themeColor="background1"/>
+              </w:rPr>
+              <w:t>self.x</w:t>
+            </w:r>
+            <w:proofErr w:type="spellEnd"/>
+            <w:r>
+              <w:rPr>
+                <w:color w:val="FFFFFF" w:themeColor="background1"/>
+              </w:rPr>
+              <w:t xml:space="preserve"> = x1</w:t>
             </w:r>
           </w:p>
         </w:tc>
@@ -3580,7 +3867,23 @@
               <w:rPr>
                 <w:color w:val="FFFFFF" w:themeColor="background1"/>
               </w:rPr>
-              <w:t xml:space="preserve">        self.y = y1</w:t>
+              <w:t xml:space="preserve">        </w:t>
+            </w:r>
+            <w:proofErr w:type="spellStart"/>
+            <w:proofErr w:type="gramStart"/>
+            <w:r>
+              <w:rPr>
+                <w:color w:val="FFFFFF" w:themeColor="background1"/>
+              </w:rPr>
+              <w:t>self.y</w:t>
+            </w:r>
+            <w:proofErr w:type="spellEnd"/>
+            <w:proofErr w:type="gramEnd"/>
+            <w:r>
+              <w:rPr>
+                <w:color w:val="FFFFFF" w:themeColor="background1"/>
+              </w:rPr>
+              <w:t xml:space="preserve"> = y1</w:t>
             </w:r>
           </w:p>
         </w:tc>
@@ -3798,11 +4101,19 @@
                 <w:lang w:eastAsia="zh-TW"/>
               </w:rPr>
             </w:pPr>
-            <w:r>
-              <w:rPr>
-                <w:color w:val="FFFFFF" w:themeColor="background1"/>
-              </w:rPr>
-              <w:t>self.__calc_add1()</w:t>
+            <w:proofErr w:type="gramStart"/>
+            <w:r>
+              <w:rPr>
+                <w:color w:val="FFFFFF" w:themeColor="background1"/>
+              </w:rPr>
+              <w:t>self._</w:t>
+            </w:r>
+            <w:proofErr w:type="gramEnd"/>
+            <w:r>
+              <w:rPr>
+                <w:color w:val="FFFFFF" w:themeColor="background1"/>
+              </w:rPr>
+              <w:t>_calc_add1()</w:t>
             </w:r>
           </w:p>
         </w:tc>
@@ -4093,8 +4404,32 @@
               <w:rPr>
                 <w:color w:val="FFFFFF" w:themeColor="background1"/>
               </w:rPr>
-              <w:t>return self.x + self.y</w:t>
-            </w:r>
+              <w:t xml:space="preserve">return </w:t>
+            </w:r>
+            <w:proofErr w:type="spellStart"/>
+            <w:r>
+              <w:rPr>
+                <w:color w:val="FFFFFF" w:themeColor="background1"/>
+              </w:rPr>
+              <w:t>self.x</w:t>
+            </w:r>
+            <w:proofErr w:type="spellEnd"/>
+            <w:r>
+              <w:rPr>
+                <w:color w:val="FFFFFF" w:themeColor="background1"/>
+              </w:rPr>
+              <w:t xml:space="preserve"> + </w:t>
+            </w:r>
+            <w:proofErr w:type="spellStart"/>
+            <w:proofErr w:type="gramStart"/>
+            <w:r>
+              <w:rPr>
+                <w:color w:val="FFFFFF" w:themeColor="background1"/>
+              </w:rPr>
+              <w:t>self.y</w:t>
+            </w:r>
+            <w:proofErr w:type="spellEnd"/>
+            <w:proofErr w:type="gramEnd"/>
           </w:p>
         </w:tc>
         <w:tc>
@@ -4232,7 +4567,35 @@
               <w:rPr>
                 <w:color w:val="FFFFFF" w:themeColor="background1"/>
               </w:rPr>
-              <w:t>def calc_mutli(self, a, b):</w:t>
+              <w:t xml:space="preserve">def </w:t>
+            </w:r>
+            <w:proofErr w:type="spellStart"/>
+            <w:r>
+              <w:rPr>
+                <w:color w:val="FFFFFF" w:themeColor="background1"/>
+              </w:rPr>
+              <w:t>calc_</w:t>
+            </w:r>
+            <w:proofErr w:type="gramStart"/>
+            <w:r>
+              <w:rPr>
+                <w:color w:val="FFFFFF" w:themeColor="background1"/>
+              </w:rPr>
+              <w:t>mutli</w:t>
+            </w:r>
+            <w:proofErr w:type="spellEnd"/>
+            <w:r>
+              <w:rPr>
+                <w:color w:val="FFFFFF" w:themeColor="background1"/>
+              </w:rPr>
+              <w:t>(</w:t>
+            </w:r>
+            <w:proofErr w:type="gramEnd"/>
+            <w:r>
+              <w:rPr>
+                <w:color w:val="FFFFFF" w:themeColor="background1"/>
+              </w:rPr>
+              <w:t>self, a, b):</w:t>
             </w:r>
           </w:p>
         </w:tc>
@@ -4304,11 +4667,19 @@
                 <w:color w:val="FFFFFF" w:themeColor="background1"/>
               </w:rPr>
             </w:pPr>
-            <w:r>
-              <w:rPr>
-                <w:color w:val="FFFFFF" w:themeColor="background1"/>
-              </w:rPr>
-              <w:t>print("calc_add2: ", self.calc_add2())</w:t>
+            <w:proofErr w:type="gramStart"/>
+            <w:r>
+              <w:rPr>
+                <w:color w:val="FFFFFF" w:themeColor="background1"/>
+              </w:rPr>
+              <w:t>print(</w:t>
+            </w:r>
+            <w:proofErr w:type="gramEnd"/>
+            <w:r>
+              <w:rPr>
+                <w:color w:val="FFFFFF" w:themeColor="background1"/>
+              </w:rPr>
+              <w:t>"calc_add2: ", self.calc_add2())</w:t>
             </w:r>
           </w:p>
         </w:tc>
@@ -4527,7 +4898,35 @@
               <w:rPr>
                 <w:color w:val="FFFFFF" w:themeColor="background1"/>
               </w:rPr>
-              <w:t>def calc_print(self, a):</w:t>
+              <w:t xml:space="preserve">def </w:t>
+            </w:r>
+            <w:proofErr w:type="spellStart"/>
+            <w:r>
+              <w:rPr>
+                <w:color w:val="FFFFFF" w:themeColor="background1"/>
+              </w:rPr>
+              <w:t>calc_</w:t>
+            </w:r>
+            <w:proofErr w:type="gramStart"/>
+            <w:r>
+              <w:rPr>
+                <w:color w:val="FFFFFF" w:themeColor="background1"/>
+              </w:rPr>
+              <w:t>print</w:t>
+            </w:r>
+            <w:proofErr w:type="spellEnd"/>
+            <w:r>
+              <w:rPr>
+                <w:color w:val="FFFFFF" w:themeColor="background1"/>
+              </w:rPr>
+              <w:t>(</w:t>
+            </w:r>
+            <w:proofErr w:type="gramEnd"/>
+            <w:r>
+              <w:rPr>
+                <w:color w:val="FFFFFF" w:themeColor="background1"/>
+              </w:rPr>
+              <w:t>self, a):</w:t>
             </w:r>
           </w:p>
         </w:tc>
@@ -4599,11 +4998,19 @@
                 <w:color w:val="FFFFFF" w:themeColor="background1"/>
               </w:rPr>
             </w:pPr>
-            <w:r>
-              <w:rPr>
-                <w:color w:val="FFFFFF" w:themeColor="background1"/>
-              </w:rPr>
-              <w:t>print("a value:", a)</w:t>
+            <w:proofErr w:type="gramStart"/>
+            <w:r>
+              <w:rPr>
+                <w:color w:val="FFFFFF" w:themeColor="background1"/>
+              </w:rPr>
+              <w:t>print(</w:t>
+            </w:r>
+            <w:proofErr w:type="gramEnd"/>
+            <w:r>
+              <w:rPr>
+                <w:color w:val="FFFFFF" w:themeColor="background1"/>
+              </w:rPr>
+              <w:t>"a value:", a)</w:t>
             </w:r>
           </w:p>
         </w:tc>
@@ -4679,11 +5086,47 @@
                 <w:lang w:eastAsia="zh-TW"/>
               </w:rPr>
             </w:pPr>
-            <w:r>
-              <w:rPr>
-                <w:color w:val="FFFFFF" w:themeColor="background1"/>
-              </w:rPr>
-              <w:t>print("self.y value:", self.y)</w:t>
+            <w:proofErr w:type="gramStart"/>
+            <w:r>
+              <w:rPr>
+                <w:color w:val="FFFFFF" w:themeColor="background1"/>
+              </w:rPr>
+              <w:t>print(</w:t>
+            </w:r>
+            <w:proofErr w:type="gramEnd"/>
+            <w:r>
+              <w:rPr>
+                <w:color w:val="FFFFFF" w:themeColor="background1"/>
+              </w:rPr>
+              <w:t>"</w:t>
+            </w:r>
+            <w:proofErr w:type="spellStart"/>
+            <w:r>
+              <w:rPr>
+                <w:color w:val="FFFFFF" w:themeColor="background1"/>
+              </w:rPr>
+              <w:t>self.y</w:t>
+            </w:r>
+            <w:proofErr w:type="spellEnd"/>
+            <w:r>
+              <w:rPr>
+                <w:color w:val="FFFFFF" w:themeColor="background1"/>
+              </w:rPr>
+              <w:t xml:space="preserve"> value:", </w:t>
+            </w:r>
+            <w:proofErr w:type="spellStart"/>
+            <w:r>
+              <w:rPr>
+                <w:color w:val="FFFFFF" w:themeColor="background1"/>
+              </w:rPr>
+              <w:t>self.y</w:t>
+            </w:r>
+            <w:proofErr w:type="spellEnd"/>
+            <w:r>
+              <w:rPr>
+                <w:color w:val="FFFFFF" w:themeColor="background1"/>
+              </w:rPr>
+              <w:t>)</w:t>
             </w:r>
           </w:p>
         </w:tc>
@@ -5024,7 +5467,21 @@
               <w:rPr>
                 <w:color w:val="FFFFFF" w:themeColor="background1"/>
               </w:rPr>
-              <w:t>def using_member_var(self):</w:t>
+              <w:t xml:space="preserve">def </w:t>
+            </w:r>
+            <w:proofErr w:type="spellStart"/>
+            <w:r>
+              <w:rPr>
+                <w:color w:val="FFFFFF" w:themeColor="background1"/>
+              </w:rPr>
+              <w:t>using_member_var</w:t>
+            </w:r>
+            <w:proofErr w:type="spellEnd"/>
+            <w:r>
+              <w:rPr>
+                <w:color w:val="FFFFFF" w:themeColor="background1"/>
+              </w:rPr>
+              <w:t>(self):</w:t>
             </w:r>
           </w:p>
         </w:tc>
@@ -5100,11 +5557,47 @@
                 <w:lang w:eastAsia="zh-TW"/>
               </w:rPr>
             </w:pPr>
-            <w:r>
-              <w:rPr>
-                <w:color w:val="FFFFFF" w:themeColor="background1"/>
-              </w:rPr>
-              <w:t>print("show self.class_var:", self.class_var)</w:t>
+            <w:proofErr w:type="gramStart"/>
+            <w:r>
+              <w:rPr>
+                <w:color w:val="FFFFFF" w:themeColor="background1"/>
+              </w:rPr>
+              <w:t>print(</w:t>
+            </w:r>
+            <w:proofErr w:type="gramEnd"/>
+            <w:r>
+              <w:rPr>
+                <w:color w:val="FFFFFF" w:themeColor="background1"/>
+              </w:rPr>
+              <w:t xml:space="preserve">"show </w:t>
+            </w:r>
+            <w:proofErr w:type="spellStart"/>
+            <w:r>
+              <w:rPr>
+                <w:color w:val="FFFFFF" w:themeColor="background1"/>
+              </w:rPr>
+              <w:t>self.class_var</w:t>
+            </w:r>
+            <w:proofErr w:type="spellEnd"/>
+            <w:r>
+              <w:rPr>
+                <w:color w:val="FFFFFF" w:themeColor="background1"/>
+              </w:rPr>
+              <w:t xml:space="preserve">:", </w:t>
+            </w:r>
+            <w:proofErr w:type="spellStart"/>
+            <w:r>
+              <w:rPr>
+                <w:color w:val="FFFFFF" w:themeColor="background1"/>
+              </w:rPr>
+              <w:t>self.class_var</w:t>
+            </w:r>
+            <w:proofErr w:type="spellEnd"/>
+            <w:r>
+              <w:rPr>
+                <w:color w:val="FFFFFF" w:themeColor="background1"/>
+              </w:rPr>
+              <w:t>)</w:t>
             </w:r>
           </w:p>
         </w:tc>
@@ -5180,11 +5673,19 @@
                 <w:lang w:eastAsia="zh-TW"/>
               </w:rPr>
             </w:pPr>
-            <w:r>
-              <w:rPr>
-                <w:color w:val="FFFFFF" w:themeColor="background1"/>
-              </w:rPr>
-              <w:t>print("show self.calc_add2();", self.calc_add2())</w:t>
+            <w:proofErr w:type="gramStart"/>
+            <w:r>
+              <w:rPr>
+                <w:color w:val="FFFFFF" w:themeColor="background1"/>
+              </w:rPr>
+              <w:t>print(</w:t>
+            </w:r>
+            <w:proofErr w:type="gramEnd"/>
+            <w:r>
+              <w:rPr>
+                <w:color w:val="FFFFFF" w:themeColor="background1"/>
+              </w:rPr>
+              <w:t>"show self.calc_add2();", self.calc_add2())</w:t>
             </w:r>
           </w:p>
         </w:tc>
@@ -5381,8 +5882,19 @@
                 <w:color w:val="FFFFFF"/>
                 <w:szCs w:val="20"/>
               </w:rPr>
-              <w:t>Class class_name</w:t>
-            </w:r>
+              <w:t xml:space="preserve">Class </w:t>
+            </w:r>
+            <w:proofErr w:type="spellStart"/>
+            <w:r>
+              <w:rPr>
+                <w:rFonts w:asciiTheme="majorEastAsia" w:eastAsiaTheme="majorEastAsia" w:hAnsiTheme="majorEastAsia" w:cs="Times New Roman"/>
+                <w:bCs/>
+                <w:color w:val="FFFFFF"/>
+                <w:szCs w:val="20"/>
+              </w:rPr>
+              <w:t>class_name</w:t>
+            </w:r>
+            <w:proofErr w:type="spellEnd"/>
             <w:r>
               <w:rPr>
                 <w:rFonts w:asciiTheme="majorEastAsia" w:eastAsiaTheme="majorEastAsia" w:hAnsiTheme="majorEastAsia" w:cs="Times New Roman"/>
@@ -5539,7 +6051,18 @@
                 <w:szCs w:val="20"/>
                 <w:lang w:eastAsia="zh-TW"/>
               </w:rPr>
-              <w:t>__v</w:t>
+              <w:t>__</w:t>
+            </w:r>
+            <w:proofErr w:type="spellStart"/>
+            <w:r>
+              <w:rPr>
+                <w:rFonts w:asciiTheme="majorEastAsia" w:hAnsiTheme="majorEastAsia" w:cs="Microsoft JhengHei" w:hint="eastAsia"/>
+                <w:bCs/>
+                <w:color w:val="FFFFFF"/>
+                <w:szCs w:val="20"/>
+                <w:lang w:eastAsia="zh-TW"/>
+              </w:rPr>
+              <w:t>v</w:t>
             </w:r>
             <w:r>
               <w:rPr>
@@ -5551,6 +6074,7 @@
               </w:rPr>
               <w:t>ar_name</w:t>
             </w:r>
+            <w:proofErr w:type="spellEnd"/>
           </w:p>
         </w:tc>
         <w:tc>
@@ -5597,7 +6121,7 @@
                 <w:color w:val="FFFFFF" w:themeColor="background1"/>
                 <w:lang w:eastAsia="zh-TW"/>
               </w:rPr>
-              <w:t>私有</w:t>
+              <w:t>私有的</w:t>
             </w:r>
             <w:r>
               <w:rPr>
@@ -5607,8 +6131,100 @@
                 <w:color w:val="FFFFFF" w:themeColor="background1"/>
                 <w:lang w:eastAsia="zh-TW"/>
               </w:rPr>
-              <w:t>的</w:t>
-            </w:r>
+              <w:t>成員變數</w:t>
+            </w:r>
+          </w:p>
+        </w:tc>
+      </w:tr>
+      <w:tr>
+        <w:tc>
+          <w:tcPr>
+            <w:tcW w:w="6918" w:type="dxa"/>
+            <w:tcBorders>
+              <w:right w:val="single" w:sz="4" w:space="0" w:color="auto"/>
+            </w:tcBorders>
+            <w:shd w:val="clear" w:color="auto" w:fill="1F4E79" w:themeFill="accent5" w:themeFillShade="80"/>
+          </w:tcPr>
+          <w:p>
+            <w:pPr>
+              <w:rPr>
+                <w:rFonts w:asciiTheme="majorEastAsia" w:hAnsiTheme="majorEastAsia" w:cs="Microsoft JhengHei"/>
+                <w:bCs/>
+                <w:color w:val="FFFFFF"/>
+                <w:szCs w:val="20"/>
+                <w:lang w:eastAsia="zh-TW"/>
+              </w:rPr>
+            </w:pPr>
+            <w:r>
+              <w:rPr>
+                <w:rFonts w:asciiTheme="majorEastAsia" w:hAnsiTheme="majorEastAsia" w:cs="Microsoft JhengHei" w:hint="eastAsia"/>
+                <w:bCs/>
+                <w:color w:val="FFFFFF"/>
+                <w:szCs w:val="20"/>
+                <w:lang w:eastAsia="zh-TW"/>
+              </w:rPr>
+              <w:t xml:space="preserve"> </w:t>
+            </w:r>
+            <w:r>
+              <w:rPr>
+                <w:rFonts w:asciiTheme="majorEastAsia" w:hAnsiTheme="majorEastAsia" w:cs="Microsoft JhengHei"/>
+                <w:bCs/>
+                <w:color w:val="FFFFFF"/>
+                <w:szCs w:val="20"/>
+                <w:lang w:eastAsia="zh-TW"/>
+              </w:rPr>
+              <w:t xml:space="preserve">   _</w:t>
+            </w:r>
+            <w:proofErr w:type="spellStart"/>
+            <w:r>
+              <w:rPr>
+                <w:rFonts w:asciiTheme="majorEastAsia" w:hAnsiTheme="majorEastAsia" w:cs="Microsoft JhengHei"/>
+                <w:bCs/>
+                <w:color w:val="FFFFFF"/>
+                <w:szCs w:val="20"/>
+                <w:lang w:eastAsia="zh-TW"/>
+              </w:rPr>
+              <w:t>var_name</w:t>
+            </w:r>
+            <w:proofErr w:type="spellEnd"/>
+          </w:p>
+        </w:tc>
+        <w:tc>
+          <w:tcPr>
+            <w:tcW w:w="236" w:type="dxa"/>
+            <w:tcBorders>
+              <w:left w:val="single" w:sz="4" w:space="0" w:color="auto"/>
+            </w:tcBorders>
+            <w:shd w:val="clear" w:color="auto" w:fill="FFFFFF" w:themeFill="background1"/>
+          </w:tcPr>
+          <w:p>
+            <w:pPr>
+              <w:rPr>
+                <w:sz w:val="18"/>
+                <w:szCs w:val="18"/>
+                <w:lang w:eastAsia="zh-TW"/>
+              </w:rPr>
+            </w:pPr>
+          </w:p>
+        </w:tc>
+        <w:tc>
+          <w:tcPr>
+            <w:tcW w:w="3897" w:type="dxa"/>
+            <w:tcBorders>
+              <w:left w:val="single" w:sz="4" w:space="0" w:color="auto"/>
+            </w:tcBorders>
+            <w:shd w:val="clear" w:color="auto" w:fill="1F4E79" w:themeFill="accent5" w:themeFillShade="80"/>
+          </w:tcPr>
+          <w:p>
+            <w:pPr>
+              <w:rPr>
+                <w:rFonts w:ascii="MS Gothic" w:hAnsi="MS Gothic"/>
+                <w:b/>
+                <w:bCs/>
+                <w:color w:val="FFFFFF" w:themeColor="background1"/>
+                <w:lang w:eastAsia="zh-TW"/>
+              </w:rPr>
+            </w:pPr>
             <w:r>
               <w:rPr>
                 <w:rFonts w:ascii="MS Gothic" w:hAnsi="MS Gothic" w:hint="eastAsia"/>
@@ -5617,7 +6233,7 @@
                 <w:color w:val="FFFFFF" w:themeColor="background1"/>
                 <w:lang w:eastAsia="zh-TW"/>
               </w:rPr>
-              <w:t>成員變數</w:t>
+              <w:t>保護的成員變數</w:t>
             </w:r>
           </w:p>
         </w:tc>
@@ -5634,21 +6250,21 @@
           <w:p>
             <w:pPr>
               <w:rPr>
+                <w:rFonts w:asciiTheme="majorEastAsia" w:hAnsiTheme="majorEastAsia" w:cs="Microsoft JhengHei"/>
+                <w:bCs/>
+                <w:color w:val="FFFFFF"/>
+                <w:szCs w:val="20"/>
+                <w:lang w:eastAsia="zh-TW"/>
+              </w:rPr>
+            </w:pPr>
+            <w:r>
+              <w:rPr>
                 <w:rFonts w:asciiTheme="majorEastAsia" w:hAnsiTheme="majorEastAsia" w:cs="Microsoft JhengHei" w:hint="eastAsia"/>
                 <w:bCs/>
                 <w:color w:val="FFFFFF"/>
                 <w:szCs w:val="20"/>
                 <w:lang w:eastAsia="zh-TW"/>
               </w:rPr>
-            </w:pPr>
-            <w:r>
-              <w:rPr>
-                <w:rFonts w:asciiTheme="majorEastAsia" w:hAnsiTheme="majorEastAsia" w:cs="Microsoft JhengHei" w:hint="eastAsia"/>
-                <w:bCs/>
-                <w:color w:val="FFFFFF"/>
-                <w:szCs w:val="20"/>
-                <w:lang w:eastAsia="zh-TW"/>
-              </w:rPr>
               <w:t xml:space="preserve"> </w:t>
             </w:r>
             <w:r>
@@ -5659,8 +6275,20 @@
                 <w:szCs w:val="20"/>
                 <w:lang w:eastAsia="zh-TW"/>
               </w:rPr>
-              <w:t xml:space="preserve">   _var_name</w:t>
-            </w:r>
+              <w:t xml:space="preserve">   </w:t>
+            </w:r>
+            <w:proofErr w:type="spellStart"/>
+            <w:r>
+              <w:rPr>
+                <w:rFonts w:asciiTheme="majorEastAsia" w:hAnsiTheme="majorEastAsia" w:cs="Microsoft JhengHei"/>
+                <w:bCs/>
+                <w:color w:val="FFFFFF"/>
+                <w:szCs w:val="20"/>
+                <w:lang w:eastAsia="zh-TW"/>
+              </w:rPr>
+              <w:t>var_name</w:t>
+            </w:r>
+            <w:proofErr w:type="spellEnd"/>
           </w:p>
         </w:tc>
         <w:tc>
@@ -5674,6 +6302,9 @@
           <w:p>
             <w:pPr>
               <w:rPr>
+                <w:rFonts w:asciiTheme="majorEastAsia" w:hAnsiTheme="majorEastAsia" w:cs="Microsoft JhengHei"/>
+                <w:bCs/>
+                <w:color w:val="FFFFFF"/>
                 <w:sz w:val="18"/>
                 <w:szCs w:val="18"/>
                 <w:lang w:eastAsia="zh-TW"/>
@@ -5692,13 +6323,23 @@
           <w:p>
             <w:pPr>
               <w:rPr>
+                <w:rFonts w:ascii="MS Gothic" w:hAnsi="MS Gothic"/>
+                <w:b/>
+                <w:bCs/>
+                <w:color w:val="FFFFFF" w:themeColor="background1"/>
+                <w:lang w:eastAsia="zh-TW"/>
+              </w:rPr>
+            </w:pPr>
+            <w:r>
+              <w:rPr>
                 <w:rFonts w:ascii="MS Gothic" w:hAnsi="MS Gothic" w:hint="eastAsia"/>
                 <w:b/>
                 <w:bCs/>
                 <w:color w:val="FFFFFF" w:themeColor="background1"/>
                 <w:lang w:eastAsia="zh-TW"/>
               </w:rPr>
-            </w:pPr>
+              <w:t>公有的</w:t>
+            </w:r>
             <w:r>
               <w:rPr>
                 <w:rFonts w:ascii="MS Gothic" w:hAnsi="MS Gothic" w:hint="eastAsia"/>
@@ -5707,7 +6348,17 @@
                 <w:color w:val="FFFFFF" w:themeColor="background1"/>
                 <w:lang w:eastAsia="zh-TW"/>
               </w:rPr>
-              <w:t>保護的成員變數</w:t>
+              <w:t>成員</w:t>
+            </w:r>
+            <w:r>
+              <w:rPr>
+                <w:rFonts w:ascii="MS Gothic" w:hAnsi="MS Gothic" w:hint="eastAsia"/>
+                <w:b/>
+                <w:bCs/>
+                <w:color w:val="FFFFFF" w:themeColor="background1"/>
+                <w:lang w:eastAsia="zh-TW"/>
+              </w:rPr>
+              <w:t>變數</w:t>
             </w:r>
           </w:p>
         </w:tc>
@@ -5733,23 +6384,57 @@
             </w:pPr>
             <w:r>
               <w:rPr>
-                <w:rFonts w:asciiTheme="majorEastAsia" w:hAnsiTheme="majorEastAsia" w:cs="Microsoft JhengHei" w:hint="eastAsia"/>
-                <w:bCs/>
-                <w:color w:val="FFFFFF"/>
-                <w:szCs w:val="20"/>
-                <w:lang w:eastAsia="zh-TW"/>
-              </w:rPr>
-              <w:t xml:space="preserve"> </w:t>
-            </w:r>
-            <w:r>
-              <w:rPr>
                 <w:rFonts w:asciiTheme="majorEastAsia" w:hAnsiTheme="majorEastAsia" w:cs="Microsoft JhengHei"/>
                 <w:bCs/>
                 <w:color w:val="FFFFFF"/>
                 <w:szCs w:val="20"/>
                 <w:lang w:eastAsia="zh-TW"/>
               </w:rPr>
-              <w:t xml:space="preserve">   var_name</w:t>
+              <w:t xml:space="preserve">    def __</w:t>
+            </w:r>
+            <w:proofErr w:type="spellStart"/>
+            <w:r>
+              <w:rPr>
+                <w:rFonts w:asciiTheme="majorEastAsia" w:hAnsiTheme="majorEastAsia" w:cs="Microsoft JhengHei"/>
+                <w:bCs/>
+                <w:color w:val="FFFFFF"/>
+                <w:szCs w:val="20"/>
+                <w:lang w:eastAsia="zh-TW"/>
+              </w:rPr>
+              <w:t>init</w:t>
+            </w:r>
+            <w:proofErr w:type="spellEnd"/>
+            <w:r>
+              <w:rPr>
+                <w:rFonts w:asciiTheme="majorEastAsia" w:hAnsiTheme="majorEastAsia" w:cs="Microsoft JhengHei"/>
+                <w:bCs/>
+                <w:color w:val="FFFFFF"/>
+                <w:szCs w:val="20"/>
+                <w:lang w:eastAsia="zh-TW"/>
+              </w:rPr>
+              <w:t>_</w:t>
+            </w:r>
+            <w:proofErr w:type="gramStart"/>
+            <w:r>
+              <w:rPr>
+                <w:rFonts w:asciiTheme="majorEastAsia" w:hAnsiTheme="majorEastAsia" w:cs="Microsoft JhengHei"/>
+                <w:bCs/>
+                <w:color w:val="FFFFFF"/>
+                <w:szCs w:val="20"/>
+                <w:lang w:eastAsia="zh-TW"/>
+              </w:rPr>
+              <w:t>_(</w:t>
+            </w:r>
+            <w:proofErr w:type="gramEnd"/>
+            <w:r>
+              <w:rPr>
+                <w:rFonts w:asciiTheme="majorEastAsia" w:hAnsiTheme="majorEastAsia" w:cs="Microsoft JhengHei"/>
+                <w:bCs/>
+                <w:color w:val="FFFFFF"/>
+                <w:szCs w:val="20"/>
+                <w:lang w:eastAsia="zh-TW"/>
+              </w:rPr>
+              <w:t>self, arg0, arg1, …):</w:t>
             </w:r>
           </w:p>
         </w:tc>
@@ -5785,52 +6470,22 @@
           <w:p>
             <w:pPr>
               <w:rPr>
-                <w:rFonts w:ascii="MS Gothic" w:hAnsi="MS Gothic"/>
+                <w:rFonts w:asciiTheme="majorEastAsia" w:hAnsiTheme="majorEastAsia" w:cs="Microsoft JhengHei"/>
+                <w:bCs/>
+                <w:color w:val="FFFFFF"/>
+                <w:szCs w:val="20"/>
+                <w:lang w:eastAsia="zh-TW"/>
+              </w:rPr>
+            </w:pPr>
+            <w:r>
+              <w:rPr>
+                <w:rFonts w:hint="eastAsia"/>
                 <w:b/>
                 <w:bCs/>
                 <w:color w:val="FFFFFF" w:themeColor="background1"/>
                 <w:lang w:eastAsia="zh-TW"/>
               </w:rPr>
-            </w:pPr>
-            <w:r>
-              <w:rPr>
-                <w:rFonts w:ascii="MS Gothic" w:hAnsi="MS Gothic" w:hint="eastAsia"/>
-                <w:b/>
-                <w:bCs/>
-                <w:color w:val="FFFFFF" w:themeColor="background1"/>
-                <w:lang w:eastAsia="zh-TW"/>
-              </w:rPr>
-              <w:t>公有</w:t>
-            </w:r>
-            <w:r>
-              <w:rPr>
-                <w:rFonts w:ascii="MS Gothic" w:hAnsi="MS Gothic" w:hint="eastAsia"/>
-                <w:b/>
-                <w:bCs/>
-                <w:color w:val="FFFFFF" w:themeColor="background1"/>
-                <w:lang w:eastAsia="zh-TW"/>
-              </w:rPr>
-              <w:t>的</w:t>
-            </w:r>
-            <w:r>
-              <w:rPr>
-                <w:rFonts w:ascii="MS Gothic" w:hAnsi="MS Gothic" w:hint="eastAsia"/>
-                <w:b/>
-                <w:bCs/>
-                <w:color w:val="FFFFFF" w:themeColor="background1"/>
-                <w:lang w:eastAsia="zh-TW"/>
-              </w:rPr>
-              <w:t>成員</w:t>
-            </w:r>
-            <w:r>
-              <w:rPr>
-                <w:rFonts w:ascii="MS Gothic" w:hAnsi="MS Gothic" w:hint="eastAsia"/>
-                <w:b/>
-                <w:bCs/>
-                <w:color w:val="FFFFFF" w:themeColor="background1"/>
-                <w:lang w:eastAsia="zh-TW"/>
-              </w:rPr>
-              <w:t>變數</w:t>
+              <w:t>定義建構子</w:t>
             </w:r>
           </w:p>
         </w:tc>
@@ -5862,7 +6517,63 @@
                 <w:szCs w:val="20"/>
                 <w:lang w:eastAsia="zh-TW"/>
               </w:rPr>
-              <w:t xml:space="preserve">    def __init__(self, arg0, arg1, …):</w:t>
+              <w:t xml:space="preserve">        </w:t>
+            </w:r>
+            <w:proofErr w:type="spellStart"/>
+            <w:proofErr w:type="gramStart"/>
+            <w:r>
+              <w:rPr>
+                <w:rFonts w:asciiTheme="majorEastAsia" w:hAnsiTheme="majorEastAsia" w:cs="Microsoft JhengHei"/>
+                <w:bCs/>
+                <w:color w:val="FFFFFF"/>
+                <w:szCs w:val="20"/>
+                <w:lang w:eastAsia="zh-TW"/>
+              </w:rPr>
+              <w:t>sper</w:t>
+            </w:r>
+            <w:proofErr w:type="spellEnd"/>
+            <w:r>
+              <w:rPr>
+                <w:rFonts w:asciiTheme="majorEastAsia" w:hAnsiTheme="majorEastAsia" w:cs="Microsoft JhengHei"/>
+                <w:bCs/>
+                <w:color w:val="FFFFFF"/>
+                <w:szCs w:val="20"/>
+                <w:lang w:eastAsia="zh-TW"/>
+              </w:rPr>
+              <w:t>(</w:t>
+            </w:r>
+            <w:proofErr w:type="gramEnd"/>
+            <w:r>
+              <w:rPr>
+                <w:rFonts w:asciiTheme="majorEastAsia" w:hAnsiTheme="majorEastAsia" w:cs="Microsoft JhengHei"/>
+                <w:bCs/>
+                <w:color w:val="FFFFFF"/>
+                <w:szCs w:val="20"/>
+                <w:lang w:eastAsia="zh-TW"/>
+              </w:rPr>
+              <w:t>).__</w:t>
+            </w:r>
+            <w:proofErr w:type="spellStart"/>
+            <w:r>
+              <w:rPr>
+                <w:rFonts w:asciiTheme="majorEastAsia" w:hAnsiTheme="majorEastAsia" w:cs="Microsoft JhengHei"/>
+                <w:bCs/>
+                <w:color w:val="FFFFFF"/>
+                <w:szCs w:val="20"/>
+                <w:lang w:eastAsia="zh-TW"/>
+              </w:rPr>
+              <w:t>init</w:t>
+            </w:r>
+            <w:proofErr w:type="spellEnd"/>
+            <w:r>
+              <w:rPr>
+                <w:rFonts w:asciiTheme="majorEastAsia" w:hAnsiTheme="majorEastAsia" w:cs="Microsoft JhengHei"/>
+                <w:bCs/>
+                <w:color w:val="FFFFFF"/>
+                <w:szCs w:val="20"/>
+                <w:lang w:eastAsia="zh-TW"/>
+              </w:rPr>
+              <w:t>__(arg0, arg1, …)</w:t>
             </w:r>
           </w:p>
         </w:tc>
@@ -5898,90 +6609,6 @@
           <w:p>
             <w:pPr>
               <w:rPr>
-                <w:rFonts w:asciiTheme="majorEastAsia" w:hAnsiTheme="majorEastAsia" w:cs="Microsoft JhengHei"/>
-                <w:bCs/>
-                <w:color w:val="FFFFFF"/>
-                <w:szCs w:val="20"/>
-                <w:lang w:eastAsia="zh-TW"/>
-              </w:rPr>
-            </w:pPr>
-            <w:r>
-              <w:rPr>
-                <w:rFonts w:hint="eastAsia"/>
-                <w:b/>
-                <w:bCs/>
-                <w:color w:val="FFFFFF" w:themeColor="background1"/>
-                <w:lang w:eastAsia="zh-TW"/>
-              </w:rPr>
-              <w:t>定義建構子</w:t>
-            </w:r>
-          </w:p>
-        </w:tc>
-      </w:tr>
-      <w:tr>
-        <w:tc>
-          <w:tcPr>
-            <w:tcW w:w="6918" w:type="dxa"/>
-            <w:tcBorders>
-              <w:right w:val="single" w:sz="4" w:space="0" w:color="auto"/>
-            </w:tcBorders>
-            <w:shd w:val="clear" w:color="auto" w:fill="1F4E79" w:themeFill="accent5" w:themeFillShade="80"/>
-          </w:tcPr>
-          <w:p>
-            <w:pPr>
-              <w:rPr>
-                <w:rFonts w:asciiTheme="majorEastAsia" w:hAnsiTheme="majorEastAsia" w:cs="Microsoft JhengHei"/>
-                <w:bCs/>
-                <w:color w:val="FFFFFF"/>
-                <w:szCs w:val="20"/>
-                <w:lang w:eastAsia="zh-TW"/>
-              </w:rPr>
-            </w:pPr>
-            <w:r>
-              <w:rPr>
-                <w:rFonts w:asciiTheme="majorEastAsia" w:hAnsiTheme="majorEastAsia" w:cs="Microsoft JhengHei"/>
-                <w:bCs/>
-                <w:color w:val="FFFFFF"/>
-                <w:szCs w:val="20"/>
-                <w:lang w:eastAsia="zh-TW"/>
-              </w:rPr>
-              <w:t xml:space="preserve">        sper().__init__(arg0, arg1, …)</w:t>
-            </w:r>
-          </w:p>
-        </w:tc>
-        <w:tc>
-          <w:tcPr>
-            <w:tcW w:w="236" w:type="dxa"/>
-            <w:tcBorders>
-              <w:left w:val="single" w:sz="4" w:space="0" w:color="auto"/>
-            </w:tcBorders>
-            <w:shd w:val="clear" w:color="auto" w:fill="FFFFFF" w:themeFill="background1"/>
-          </w:tcPr>
-          <w:p>
-            <w:pPr>
-              <w:rPr>
-                <w:rFonts w:asciiTheme="majorEastAsia" w:hAnsiTheme="majorEastAsia" w:cs="Microsoft JhengHei"/>
-                <w:bCs/>
-                <w:color w:val="FFFFFF"/>
-                <w:sz w:val="18"/>
-                <w:szCs w:val="18"/>
-                <w:lang w:eastAsia="zh-TW"/>
-              </w:rPr>
-            </w:pPr>
-          </w:p>
-        </w:tc>
-        <w:tc>
-          <w:tcPr>
-            <w:tcW w:w="3897" w:type="dxa"/>
-            <w:tcBorders>
-              <w:left w:val="single" w:sz="4" w:space="0" w:color="auto"/>
-            </w:tcBorders>
-            <w:shd w:val="clear" w:color="auto" w:fill="1F4E79" w:themeFill="accent5" w:themeFillShade="80"/>
-          </w:tcPr>
-          <w:p>
-            <w:pPr>
-              <w:rPr>
-                <w:rFonts w:hint="eastAsia"/>
                 <w:b/>
                 <w:bCs/>
                 <w:color w:val="FFFFFF" w:themeColor="background1"/>
@@ -6794,15 +7421,27 @@
               </w:rPr>
               <w:t>uper(</w:t>
             </w:r>
-            <w:r>
-              <w:rPr>
-                <w:rFonts w:asciiTheme="majorEastAsia" w:eastAsiaTheme="majorEastAsia" w:hAnsiTheme="majorEastAsia" w:cs="Microsoft JhengHei"/>
-                <w:bCs/>
-                <w:color w:val="FFFFFF"/>
-                <w:szCs w:val="20"/>
-                <w:lang w:eastAsia="zh-TW"/>
-              </w:rPr>
-              <w:t>).func00()</w:t>
+            <w:proofErr w:type="gramStart"/>
+            <w:r>
+              <w:rPr>
+                <w:rFonts w:asciiTheme="majorEastAsia" w:eastAsiaTheme="majorEastAsia" w:hAnsiTheme="majorEastAsia" w:cs="Microsoft JhengHei"/>
+                <w:bCs/>
+                <w:color w:val="FFFFFF"/>
+                <w:szCs w:val="20"/>
+                <w:lang w:eastAsia="zh-TW"/>
+              </w:rPr>
+              <w:t>).func</w:t>
+            </w:r>
+            <w:proofErr w:type="gramEnd"/>
+            <w:r>
+              <w:rPr>
+                <w:rFonts w:asciiTheme="majorEastAsia" w:eastAsiaTheme="majorEastAsia" w:hAnsiTheme="majorEastAsia" w:cs="Microsoft JhengHei"/>
+                <w:bCs/>
+                <w:color w:val="FFFFFF"/>
+                <w:szCs w:val="20"/>
+                <w:lang w:eastAsia="zh-TW"/>
+              </w:rPr>
+              <w:t>00()</w:t>
             </w:r>
           </w:p>
         </w:tc>
@@ -6835,7 +7474,7 @@
           <w:p>
             <w:pPr>
               <w:rPr>
-                <w:rFonts w:ascii="MS Gothic" w:hAnsi="MS Gothic" w:hint="eastAsia"/>
+                <w:rFonts w:ascii="MS Gothic" w:hAnsi="MS Gothic"/>
                 <w:b/>
                 <w:bCs/>
                 <w:color w:val="FFFFFF" w:themeColor="background1"/>
@@ -7441,9 +8080,6 @@
     <w:p>
       <w:pPr>
         <w:jc w:val="center"/>
-        <w:rPr>
-          <w:rFonts w:hint="eastAsia"/>
-        </w:rPr>
       </w:pPr>
     </w:p>
     <w:p>

</xml_diff>